<commit_message>
write up update v02
</commit_message>
<xml_diff>
--- a/Final Project Write Up_v01_20171412.docx
+++ b/Final Project Write Up_v01_20171412.docx
@@ -80,6 +80,28 @@
     <w:p>
       <w:pPr>
         <w:pStyle w:val="HTMLPreformatted"/>
+        <w:shd w:val="clear" w:color="auto" w:fill="FFFFFF"/>
+        <w:spacing w:line="480" w:lineRule="auto"/>
+        <w:rPr>
+          <w:rFonts w:ascii="Times New Roman" w:hAnsi="Times New Roman" w:cs="Times New Roman"/>
+          <w:color w:val="000000"/>
+          <w:sz w:val="24"/>
+          <w:szCs w:val="24"/>
+        </w:rPr>
+      </w:pPr>
+      <w:r>
+        <w:rPr>
+          <w:rFonts w:ascii="Times New Roman" w:hAnsi="Times New Roman" w:cs="Times New Roman"/>
+          <w:color w:val="000000"/>
+          <w:sz w:val="24"/>
+          <w:szCs w:val="24"/>
+        </w:rPr>
+        <w:t>http://www.nejm.org/doi/full/10.1056/NEJMp1612517</w:t>
+      </w:r>
+    </w:p>
+    <w:p>
+      <w:pPr>
+        <w:pStyle w:val="HTMLPreformatted"/>
         <w:numPr>
           <w:ilvl w:val="0"/>
           <w:numId w:val="1"/>
@@ -106,6 +128,28 @@
     <w:p>
       <w:pPr>
         <w:pStyle w:val="HTMLPreformatted"/>
+        <w:shd w:val="clear" w:color="auto" w:fill="FFFFFF"/>
+        <w:spacing w:line="480" w:lineRule="auto"/>
+        <w:rPr>
+          <w:rFonts w:ascii="Times New Roman" w:hAnsi="Times New Roman" w:cs="Times New Roman"/>
+          <w:color w:val="000000"/>
+          <w:sz w:val="24"/>
+          <w:szCs w:val="24"/>
+        </w:rPr>
+      </w:pPr>
+      <w:r>
+        <w:rPr>
+          <w:rFonts w:ascii="Times New Roman" w:hAnsi="Times New Roman" w:cs="Times New Roman"/>
+          <w:color w:val="000000"/>
+          <w:sz w:val="24"/>
+          <w:szCs w:val="24"/>
+        </w:rPr>
+        <w:t>http://www.nejm.org/doi/full/10.1056/NEJMp1612517</w:t>
+      </w:r>
+    </w:p>
+    <w:p>
+      <w:pPr>
+        <w:pStyle w:val="HTMLPreformatted"/>
         <w:numPr>
           <w:ilvl w:val="0"/>
           <w:numId w:val="1"/>
@@ -141,6 +185,93 @@
     <w:p>
       <w:pPr>
         <w:pStyle w:val="HTMLPreformatted"/>
+        <w:shd w:val="clear" w:color="auto" w:fill="FFFFFF"/>
+        <w:spacing w:line="480" w:lineRule="auto"/>
+        <w:rPr>
+          <w:rFonts w:ascii="Times New Roman" w:hAnsi="Times New Roman" w:cs="Times New Roman"/>
+          <w:color w:val="000000"/>
+          <w:sz w:val="24"/>
+          <w:szCs w:val="24"/>
+        </w:rPr>
+      </w:pPr>
+      <w:hyperlink r:id="rId5" w:history="1">
+        <w:r>
+          <w:rPr>
+            <w:rStyle w:val="Hyperlink"/>
+            <w:rFonts w:ascii="Times New Roman" w:hAnsi="Times New Roman" w:cs="Times New Roman"/>
+            <w:sz w:val="24"/>
+            <w:szCs w:val="24"/>
+          </w:rPr>
+          <w:t>http://www.nejm.org/doi/full/10.1056/NEJMsb1612292#t=article</w:t>
+        </w:r>
+      </w:hyperlink>
+    </w:p>
+    <w:p>
+      <w:pPr>
+        <w:pStyle w:val="HTMLPreformatted"/>
+        <w:shd w:val="clear" w:color="auto" w:fill="FFFFFF"/>
+        <w:spacing w:line="480" w:lineRule="auto"/>
+        <w:rPr>
+          <w:rFonts w:ascii="Times New Roman" w:hAnsi="Times New Roman" w:cs="Times New Roman"/>
+          <w:color w:val="000000"/>
+          <w:sz w:val="24"/>
+          <w:szCs w:val="24"/>
+        </w:rPr>
+      </w:pPr>
+      <w:hyperlink r:id="rId6" w:history="1">
+        <w:r>
+          <w:rPr>
+            <w:rStyle w:val="Hyperlink"/>
+            <w:rFonts w:ascii="Times New Roman" w:hAnsi="Times New Roman" w:cs="Times New Roman"/>
+            <w:sz w:val="24"/>
+            <w:szCs w:val="24"/>
+          </w:rPr>
+          <w:t>http://www.nejm.org/doi/full/10.1056/NEJMp1713346</w:t>
+        </w:r>
+      </w:hyperlink>
+    </w:p>
+    <w:p>
+      <w:pPr>
+        <w:pStyle w:val="HTMLPreformatted"/>
+        <w:shd w:val="clear" w:color="auto" w:fill="FFFFFF"/>
+        <w:spacing w:line="480" w:lineRule="auto"/>
+        <w:rPr>
+          <w:rFonts w:ascii="Times New Roman" w:hAnsi="Times New Roman" w:cs="Times New Roman"/>
+          <w:color w:val="000000"/>
+          <w:sz w:val="24"/>
+          <w:szCs w:val="24"/>
+        </w:rPr>
+      </w:pPr>
+      <w:hyperlink r:id="rId7" w:history="1">
+        <w:r>
+          <w:rPr>
+            <w:rStyle w:val="Hyperlink"/>
+            <w:rFonts w:ascii="Times New Roman" w:hAnsi="Times New Roman" w:cs="Times New Roman"/>
+            <w:sz w:val="24"/>
+            <w:szCs w:val="24"/>
+          </w:rPr>
+          <w:t>http://www.nejm.org/doi/full/10.1056/NEJMp1714824</w:t>
+        </w:r>
+      </w:hyperlink>
+    </w:p>
+    <w:p>
+      <w:pPr>
+        <w:pStyle w:val="HTMLPreformatted"/>
+        <w:shd w:val="clear" w:color="auto" w:fill="FFFFFF"/>
+        <w:spacing w:line="480" w:lineRule="auto"/>
+        <w:rPr>
+          <w:rFonts w:ascii="Times New Roman" w:hAnsi="Times New Roman" w:cs="Times New Roman"/>
+          <w:color w:val="000000"/>
+          <w:sz w:val="24"/>
+          <w:szCs w:val="24"/>
+        </w:rPr>
+      </w:pPr>
+      <w:bookmarkStart w:id="0" w:name="_GoBack"/>
+      <w:bookmarkEnd w:id="0"/>
+    </w:p>
+    <w:p>
+      <w:pPr>
+        <w:pStyle w:val="HTMLPreformatted"/>
         <w:numPr>
           <w:ilvl w:val="0"/>
           <w:numId w:val="1"/>
@@ -172,8 +303,67 @@
         </w:rPr>
         <w:t>(source)</w:t>
       </w:r>
-      <w:bookmarkStart w:id="0" w:name="_GoBack"/>
-      <w:bookmarkEnd w:id="0"/>
+    </w:p>
+    <w:p>
+      <w:pPr>
+        <w:pStyle w:val="HTMLPreformatted"/>
+        <w:shd w:val="clear" w:color="auto" w:fill="FFFFFF"/>
+        <w:spacing w:line="480" w:lineRule="auto"/>
+        <w:rPr>
+          <w:rFonts w:ascii="Times New Roman" w:hAnsi="Times New Roman" w:cs="Times New Roman"/>
+          <w:color w:val="000000"/>
+          <w:sz w:val="24"/>
+          <w:szCs w:val="24"/>
+        </w:rPr>
+      </w:pPr>
+      <w:hyperlink r:id="rId8" w:history="1">
+        <w:r>
+          <w:rPr>
+            <w:rStyle w:val="Hyperlink"/>
+            <w:rFonts w:ascii="Times New Roman" w:hAnsi="Times New Roman" w:cs="Times New Roman"/>
+            <w:sz w:val="24"/>
+            <w:szCs w:val="24"/>
+          </w:rPr>
+          <w:t>https://www.ncbi.nlm.nih.gov/pubmed/10945354</w:t>
+        </w:r>
+      </w:hyperlink>
+    </w:p>
+    <w:p>
+      <w:pPr>
+        <w:pStyle w:val="HTMLPreformatted"/>
+        <w:shd w:val="clear" w:color="auto" w:fill="FFFFFF"/>
+        <w:spacing w:line="480" w:lineRule="auto"/>
+        <w:rPr>
+          <w:rFonts w:ascii="Times New Roman" w:hAnsi="Times New Roman" w:cs="Times New Roman"/>
+          <w:color w:val="000000"/>
+          <w:sz w:val="24"/>
+          <w:szCs w:val="24"/>
+        </w:rPr>
+      </w:pPr>
+      <w:hyperlink r:id="rId9" w:history="1">
+        <w:r>
+          <w:rPr>
+            <w:rStyle w:val="Hyperlink"/>
+            <w:rFonts w:ascii="Times New Roman" w:hAnsi="Times New Roman" w:cs="Times New Roman"/>
+            <w:sz w:val="24"/>
+            <w:szCs w:val="24"/>
+          </w:rPr>
+          <w:t>https://www.ncbi.nlm.nih.gov/pubmed/11020394</w:t>
+        </w:r>
+      </w:hyperlink>
+    </w:p>
+    <w:p>
+      <w:pPr>
+        <w:pStyle w:val="HTMLPreformatted"/>
+        <w:shd w:val="clear" w:color="auto" w:fill="FFFFFF"/>
+        <w:spacing w:line="480" w:lineRule="auto"/>
+        <w:rPr>
+          <w:rFonts w:ascii="Times New Roman" w:hAnsi="Times New Roman" w:cs="Times New Roman"/>
+          <w:color w:val="000000"/>
+          <w:sz w:val="24"/>
+          <w:szCs w:val="24"/>
+        </w:rPr>
+      </w:pPr>
     </w:p>
     <w:p>
       <w:pPr>
@@ -265,6 +455,67 @@
     <w:p>
       <w:pPr>
         <w:pStyle w:val="HTMLPreformatted"/>
+        <w:shd w:val="clear" w:color="auto" w:fill="FFFFFF"/>
+        <w:spacing w:line="480" w:lineRule="auto"/>
+        <w:rPr>
+          <w:rFonts w:ascii="Times New Roman" w:hAnsi="Times New Roman" w:cs="Times New Roman"/>
+          <w:color w:val="000000"/>
+          <w:sz w:val="24"/>
+          <w:szCs w:val="24"/>
+        </w:rPr>
+      </w:pPr>
+      <w:hyperlink r:id="rId10" w:history="1">
+        <w:r>
+          <w:rPr>
+            <w:rStyle w:val="Hyperlink"/>
+            <w:rFonts w:ascii="Times New Roman" w:hAnsi="Times New Roman" w:cs="Times New Roman"/>
+            <w:sz w:val="24"/>
+            <w:szCs w:val="24"/>
+          </w:rPr>
+          <w:t>http://ieeexplore.ieee.org/document/6406418/</w:t>
+        </w:r>
+      </w:hyperlink>
+    </w:p>
+    <w:p>
+      <w:pPr>
+        <w:pStyle w:val="HTMLPreformatted"/>
+        <w:shd w:val="clear" w:color="auto" w:fill="FFFFFF"/>
+        <w:spacing w:line="480" w:lineRule="auto"/>
+        <w:rPr>
+          <w:rFonts w:ascii="Times New Roman" w:hAnsi="Times New Roman" w:cs="Times New Roman"/>
+          <w:color w:val="000000"/>
+          <w:sz w:val="24"/>
+          <w:szCs w:val="24"/>
+        </w:rPr>
+      </w:pPr>
+      <w:hyperlink r:id="rId11" w:history="1">
+        <w:r>
+          <w:rPr>
+            <w:rStyle w:val="Hyperlink"/>
+            <w:rFonts w:ascii="Times New Roman" w:hAnsi="Times New Roman" w:cs="Times New Roman"/>
+            <w:sz w:val="24"/>
+            <w:szCs w:val="24"/>
+          </w:rPr>
+          <w:t>https://www.ncbi.nlm.nih.gov/pmc/articles/PMC1067345/</w:t>
+        </w:r>
+      </w:hyperlink>
+    </w:p>
+    <w:p>
+      <w:pPr>
+        <w:pStyle w:val="HTMLPreformatted"/>
+        <w:shd w:val="clear" w:color="auto" w:fill="FFFFFF"/>
+        <w:spacing w:line="480" w:lineRule="auto"/>
+        <w:rPr>
+          <w:rFonts w:ascii="Times New Roman" w:hAnsi="Times New Roman" w:cs="Times New Roman"/>
+          <w:color w:val="000000"/>
+          <w:sz w:val="24"/>
+          <w:szCs w:val="24"/>
+        </w:rPr>
+      </w:pPr>
+    </w:p>
+    <w:p>
+      <w:pPr>
+        <w:pStyle w:val="HTMLPreformatted"/>
         <w:numPr>
           <w:ilvl w:val="0"/>
           <w:numId w:val="1"/>
@@ -285,6 +536,7 @@
           <w:sz w:val="24"/>
           <w:szCs w:val="24"/>
         </w:rPr>
+        <w:lastRenderedPageBreak/>
         <w:t xml:space="preserve">To better understand the factors that affect </w:t>
       </w:r>
       <w:proofErr w:type="spellStart"/>
@@ -485,94 +737,248 @@
           <w:sz w:val="24"/>
           <w:szCs w:val="24"/>
         </w:rPr>
+        <w:t xml:space="preserve">If a patient </w:t>
+      </w:r>
+      <w:r>
+        <w:rPr>
+          <w:rFonts w:ascii="Times New Roman" w:hAnsi="Times New Roman" w:cs="Times New Roman"/>
+          <w:color w:val="000000"/>
+          <w:sz w:val="24"/>
+          <w:szCs w:val="24"/>
+        </w:rPr>
+        <w:t>had more than one visit</w:t>
+      </w:r>
+      <w:r>
+        <w:rPr>
+          <w:rFonts w:ascii="Times New Roman" w:hAnsi="Times New Roman" w:cs="Times New Roman"/>
+          <w:color w:val="000000"/>
+          <w:sz w:val="24"/>
+          <w:szCs w:val="24"/>
+        </w:rPr>
+        <w:t>,</w:t>
+      </w:r>
+      <w:r>
+        <w:rPr>
+          <w:rFonts w:ascii="Times New Roman" w:hAnsi="Times New Roman" w:cs="Times New Roman"/>
+          <w:color w:val="000000"/>
+          <w:sz w:val="24"/>
+          <w:szCs w:val="24"/>
+        </w:rPr>
+        <w:t xml:space="preserve"> only the first visit was included for model building. Due to skew and nonnormality of the Length of Stay outcome variable, Length of Stay was natural logarithm transformed.</w:t>
+      </w:r>
+      <w:r>
+        <w:rPr>
+          <w:rFonts w:ascii="Times New Roman" w:hAnsi="Times New Roman" w:cs="Times New Roman"/>
+          <w:color w:val="000000"/>
+          <w:sz w:val="24"/>
+          <w:szCs w:val="24"/>
+        </w:rPr>
+        <w:t xml:space="preserve"> </w:t>
+      </w:r>
+      <w:r>
+        <w:rPr>
+          <w:rFonts w:ascii="Times New Roman" w:hAnsi="Times New Roman" w:cs="Times New Roman"/>
+          <w:color w:val="000000"/>
+          <w:sz w:val="24"/>
+          <w:szCs w:val="24"/>
+        </w:rPr>
+        <w:t>For all predictors, values outside of the 95</w:t>
+      </w:r>
+      <w:r>
+        <w:rPr>
+          <w:rFonts w:ascii="Times New Roman" w:hAnsi="Times New Roman" w:cs="Times New Roman"/>
+          <w:color w:val="000000"/>
+          <w:sz w:val="24"/>
+          <w:szCs w:val="24"/>
+          <w:vertAlign w:val="superscript"/>
+        </w:rPr>
+        <w:t xml:space="preserve"> </w:t>
+      </w:r>
+      <w:r>
+        <w:rPr>
+          <w:rFonts w:ascii="Times New Roman" w:hAnsi="Times New Roman" w:cs="Times New Roman"/>
+          <w:color w:val="000000"/>
+          <w:sz w:val="24"/>
+          <w:szCs w:val="24"/>
+        </w:rPr>
+        <w:t xml:space="preserve">percent confidence interval predicted values for the means were </w:t>
+      </w:r>
+      <w:r>
+        <w:rPr>
+          <w:rFonts w:ascii="Times New Roman" w:hAnsi="Times New Roman" w:cs="Times New Roman"/>
+          <w:color w:val="000000"/>
+          <w:sz w:val="24"/>
+          <w:szCs w:val="24"/>
+        </w:rPr>
+        <w:t xml:space="preserve">replaced by the mean values </w:t>
+      </w:r>
+      <w:r>
+        <w:rPr>
+          <w:rFonts w:ascii="Times New Roman" w:hAnsi="Times New Roman" w:cs="Times New Roman"/>
+          <w:color w:val="000000"/>
+          <w:sz w:val="24"/>
+          <w:szCs w:val="24"/>
+        </w:rPr>
+        <w:t>as they were unrealistic and clearly errors</w:t>
+      </w:r>
+      <w:r>
+        <w:rPr>
+          <w:rFonts w:ascii="Times New Roman" w:hAnsi="Times New Roman" w:cs="Times New Roman"/>
+          <w:color w:val="000000"/>
+          <w:sz w:val="24"/>
+          <w:szCs w:val="24"/>
+        </w:rPr>
+        <w:t xml:space="preserve"> (e.g. heartrate of 37)</w:t>
+      </w:r>
+      <w:r>
+        <w:rPr>
+          <w:rFonts w:ascii="Times New Roman" w:hAnsi="Times New Roman" w:cs="Times New Roman"/>
+          <w:color w:val="000000"/>
+          <w:sz w:val="24"/>
+          <w:szCs w:val="24"/>
+        </w:rPr>
+        <w:t>.</w:t>
+      </w:r>
+      <w:r>
+        <w:rPr>
+          <w:rFonts w:ascii="Times New Roman" w:hAnsi="Times New Roman" w:cs="Times New Roman"/>
+          <w:color w:val="000000"/>
+          <w:sz w:val="24"/>
+          <w:szCs w:val="24"/>
+        </w:rPr>
+        <w:t xml:space="preserve"> </w:t>
+      </w:r>
+      <w:r>
+        <w:rPr>
+          <w:rFonts w:ascii="Times New Roman" w:hAnsi="Times New Roman" w:cs="Times New Roman"/>
+          <w:color w:val="000000"/>
+          <w:sz w:val="24"/>
+          <w:szCs w:val="24"/>
+        </w:rPr>
+        <w:t xml:space="preserve">For model building only relevant predictors were included: 30 </w:t>
+      </w:r>
+      <w:proofErr w:type="gramStart"/>
+      <w:r>
+        <w:rPr>
+          <w:rFonts w:ascii="Times New Roman" w:hAnsi="Times New Roman" w:cs="Times New Roman"/>
+          <w:color w:val="000000"/>
+          <w:sz w:val="24"/>
+          <w:szCs w:val="24"/>
+        </w:rPr>
+        <w:t>day</w:t>
+      </w:r>
+      <w:proofErr w:type="gramEnd"/>
+      <w:r>
+        <w:rPr>
+          <w:rFonts w:ascii="Times New Roman" w:hAnsi="Times New Roman" w:cs="Times New Roman"/>
+          <w:color w:val="000000"/>
+          <w:sz w:val="24"/>
+          <w:szCs w:val="24"/>
+        </w:rPr>
+        <w:t xml:space="preserve"> readmit rate, ER visits in past 6 months, </w:t>
+      </w:r>
+      <w:proofErr w:type="spellStart"/>
+      <w:r>
+        <w:rPr>
+          <w:rFonts w:ascii="Times New Roman" w:hAnsi="Times New Roman" w:cs="Times New Roman"/>
+          <w:color w:val="000000"/>
+          <w:sz w:val="24"/>
+          <w:szCs w:val="24"/>
+        </w:rPr>
+        <w:t>Charson</w:t>
+      </w:r>
+      <w:proofErr w:type="spellEnd"/>
+      <w:r>
+        <w:rPr>
+          <w:rFonts w:ascii="Times New Roman" w:hAnsi="Times New Roman" w:cs="Times New Roman"/>
+          <w:color w:val="000000"/>
+          <w:sz w:val="24"/>
+          <w:szCs w:val="24"/>
+        </w:rPr>
+        <w:t xml:space="preserve"> Index rank, </w:t>
+      </w:r>
+      <w:r>
+        <w:rPr>
+          <w:rFonts w:ascii="Times New Roman" w:hAnsi="Times New Roman" w:cs="Times New Roman"/>
+          <w:color w:val="000000"/>
+          <w:sz w:val="24"/>
+          <w:szCs w:val="24"/>
+        </w:rPr>
+        <w:t>MEWS</w:t>
+      </w:r>
+      <w:r>
+        <w:rPr>
+          <w:rFonts w:ascii="Times New Roman" w:hAnsi="Times New Roman" w:cs="Times New Roman"/>
+          <w:color w:val="000000"/>
+          <w:sz w:val="24"/>
+          <w:szCs w:val="24"/>
+        </w:rPr>
+        <w:t>,</w:t>
+      </w:r>
+      <w:r>
+        <w:rPr>
+          <w:rFonts w:ascii="Times New Roman" w:hAnsi="Times New Roman" w:cs="Times New Roman"/>
+          <w:color w:val="000000"/>
+          <w:sz w:val="24"/>
+          <w:szCs w:val="24"/>
+        </w:rPr>
+        <w:t xml:space="preserve"> ICU flag</w:t>
+      </w:r>
+      <w:r>
+        <w:rPr>
+          <w:rFonts w:ascii="Times New Roman" w:hAnsi="Times New Roman" w:cs="Times New Roman"/>
+          <w:color w:val="000000"/>
+          <w:sz w:val="24"/>
+          <w:szCs w:val="24"/>
+        </w:rPr>
+        <w:t xml:space="preserve">, </w:t>
+      </w:r>
+      <w:r>
+        <w:rPr>
+          <w:rFonts w:ascii="Times New Roman" w:hAnsi="Times New Roman" w:cs="Times New Roman"/>
+          <w:color w:val="000000"/>
+          <w:sz w:val="24"/>
+          <w:szCs w:val="24"/>
+        </w:rPr>
+        <w:t>demographics (age, race, marital status), insurance type and vital signs (respiration rate, O</w:t>
+      </w:r>
+      <w:r>
+        <w:rPr>
+          <w:rFonts w:ascii="Times New Roman" w:hAnsi="Times New Roman" w:cs="Times New Roman"/>
+          <w:color w:val="000000"/>
+          <w:sz w:val="24"/>
+          <w:szCs w:val="24"/>
+          <w:vertAlign w:val="subscript"/>
+        </w:rPr>
+        <w:t>2</w:t>
+      </w:r>
+      <w:r>
+        <w:rPr>
+          <w:rFonts w:ascii="Times New Roman" w:hAnsi="Times New Roman" w:cs="Times New Roman"/>
+          <w:color w:val="000000"/>
+          <w:sz w:val="24"/>
+          <w:szCs w:val="24"/>
+        </w:rPr>
+        <w:t xml:space="preserve"> saturation, BMI, Heartrate, Temperature, diastolic blood pressure and systolic blood pressure). We decided to omit </w:t>
+      </w:r>
+      <w:r>
+        <w:rPr>
+          <w:rFonts w:ascii="Times New Roman" w:hAnsi="Times New Roman" w:cs="Times New Roman"/>
+          <w:color w:val="000000"/>
+          <w:sz w:val="24"/>
+          <w:szCs w:val="24"/>
+        </w:rPr>
         <w:lastRenderedPageBreak/>
-        <w:t xml:space="preserve">If a patient </w:t>
-      </w:r>
-      <w:r>
-        <w:rPr>
-          <w:rFonts w:ascii="Times New Roman" w:hAnsi="Times New Roman" w:cs="Times New Roman"/>
-          <w:color w:val="000000"/>
-          <w:sz w:val="24"/>
-          <w:szCs w:val="24"/>
-        </w:rPr>
-        <w:t xml:space="preserve">had more than one visit only the first visit was included for model building. Due to skew and nonnormality of the Length of Stay outcome variable, Length of Stay was natural logarithm transformed. </w:t>
-      </w:r>
-      <w:r>
-        <w:rPr>
-          <w:rFonts w:ascii="Times New Roman" w:hAnsi="Times New Roman" w:cs="Times New Roman"/>
-          <w:color w:val="000000"/>
-          <w:sz w:val="24"/>
-          <w:szCs w:val="24"/>
-        </w:rPr>
-        <w:t xml:space="preserve">For model building only relevant predictors were included: 30 </w:t>
-      </w:r>
-      <w:proofErr w:type="gramStart"/>
-      <w:r>
-        <w:rPr>
-          <w:rFonts w:ascii="Times New Roman" w:hAnsi="Times New Roman" w:cs="Times New Roman"/>
-          <w:color w:val="000000"/>
-          <w:sz w:val="24"/>
-          <w:szCs w:val="24"/>
-        </w:rPr>
-        <w:t>day</w:t>
-      </w:r>
-      <w:proofErr w:type="gramEnd"/>
-      <w:r>
-        <w:rPr>
-          <w:rFonts w:ascii="Times New Roman" w:hAnsi="Times New Roman" w:cs="Times New Roman"/>
-          <w:color w:val="000000"/>
-          <w:sz w:val="24"/>
-          <w:szCs w:val="24"/>
-        </w:rPr>
-        <w:t xml:space="preserve"> readmit rate, ER visits in past 6 months, </w:t>
-      </w:r>
-      <w:proofErr w:type="spellStart"/>
-      <w:r>
-        <w:rPr>
-          <w:rFonts w:ascii="Times New Roman" w:hAnsi="Times New Roman" w:cs="Times New Roman"/>
-          <w:color w:val="000000"/>
-          <w:sz w:val="24"/>
-          <w:szCs w:val="24"/>
-        </w:rPr>
-        <w:t>Charson</w:t>
-      </w:r>
-      <w:proofErr w:type="spellEnd"/>
-      <w:r>
-        <w:rPr>
-          <w:rFonts w:ascii="Times New Roman" w:hAnsi="Times New Roman" w:cs="Times New Roman"/>
-          <w:color w:val="000000"/>
-          <w:sz w:val="24"/>
-          <w:szCs w:val="24"/>
-        </w:rPr>
-        <w:t xml:space="preserve"> Index rank, demographics (age, race, marital status), insurance type and vital signs (respiration rate, O</w:t>
-      </w:r>
-      <w:r>
-        <w:rPr>
-          <w:rFonts w:ascii="Times New Roman" w:hAnsi="Times New Roman" w:cs="Times New Roman"/>
-          <w:color w:val="000000"/>
-          <w:sz w:val="24"/>
-          <w:szCs w:val="24"/>
-          <w:vertAlign w:val="subscript"/>
-        </w:rPr>
-        <w:t>2</w:t>
-      </w:r>
-      <w:r>
-        <w:rPr>
-          <w:rFonts w:ascii="Times New Roman" w:hAnsi="Times New Roman" w:cs="Times New Roman"/>
-          <w:color w:val="000000"/>
-          <w:sz w:val="24"/>
-          <w:szCs w:val="24"/>
-        </w:rPr>
-        <w:t xml:space="preserve"> saturation, BMI, Heartrate, Temperature, diastolic blood pressure and systolic blood pressure). We decided to omit data on religion, MEWS and the ICU flag.</w:t>
-      </w:r>
-      <w:r>
-        <w:rPr>
-          <w:rFonts w:ascii="Times New Roman" w:hAnsi="Times New Roman" w:cs="Times New Roman"/>
-          <w:color w:val="000000"/>
-          <w:sz w:val="24"/>
-          <w:szCs w:val="24"/>
-        </w:rPr>
-        <w:t xml:space="preserve"> </w:t>
+        <w:t>data on religion</w:t>
+      </w:r>
+      <w:r>
+        <w:rPr>
+          <w:rFonts w:ascii="Times New Roman" w:hAnsi="Times New Roman" w:cs="Times New Roman"/>
+          <w:color w:val="000000"/>
+          <w:sz w:val="24"/>
+          <w:szCs w:val="24"/>
+        </w:rPr>
+        <w:t xml:space="preserve"> due to lack of relevance. Predictor values were screened for outliers and outliers were removed prior to model selection.</w:t>
       </w:r>
     </w:p>
     <w:p>
@@ -738,7 +1144,25 @@
           <w:sz w:val="24"/>
           <w:szCs w:val="24"/>
         </w:rPr>
-        <w:t xml:space="preserve"> versus leverage plot was created to help identify influential cases. Outliers in the length of stay were screened for using </w:t>
+        <w:t xml:space="preserve"> versus leverage plot was created to help identify influential cases. Outliers</w:t>
+      </w:r>
+      <w:r>
+        <w:rPr>
+          <w:rFonts w:ascii="Times New Roman" w:hAnsi="Times New Roman" w:cs="Times New Roman"/>
+          <w:color w:val="000000"/>
+          <w:sz w:val="24"/>
+          <w:szCs w:val="24"/>
+        </w:rPr>
+        <w:t xml:space="preserve"> </w:t>
+      </w:r>
+      <w:r>
+        <w:rPr>
+          <w:rFonts w:ascii="Times New Roman" w:hAnsi="Times New Roman" w:cs="Times New Roman"/>
+          <w:color w:val="000000"/>
+          <w:sz w:val="24"/>
+          <w:szCs w:val="24"/>
+        </w:rPr>
+        <w:t xml:space="preserve">in the length of stay were screened for using </w:t>
       </w:r>
       <w:proofErr w:type="spellStart"/>
       <w:r>
@@ -758,7 +1182,16 @@
           <w:sz w:val="24"/>
           <w:szCs w:val="24"/>
         </w:rPr>
-        <w:t xml:space="preserve"> residuals. Leverage values in predictors were screened for as were influential predictors. Finally, multicollinearity was also screened for.</w:t>
+        <w:t xml:space="preserve"> residuals. Leverage values in predictors were screened for as were influential predictors. Finally, multicollinearity was also screened for</w:t>
+      </w:r>
+      <w:r>
+        <w:rPr>
+          <w:rFonts w:ascii="Times New Roman" w:hAnsi="Times New Roman" w:cs="Times New Roman"/>
+          <w:color w:val="000000"/>
+          <w:sz w:val="24"/>
+          <w:szCs w:val="24"/>
+        </w:rPr>
+        <w:t xml:space="preserve"> using VIF values and the findings were not significant.</w:t>
       </w:r>
     </w:p>
     <w:p>
@@ -854,7 +1287,6 @@
           <w:sz w:val="24"/>
           <w:szCs w:val="24"/>
         </w:rPr>
-        <w:lastRenderedPageBreak/>
         <w:t>Results:</w:t>
       </w:r>
     </w:p>
@@ -981,7 +1413,46 @@
           <w:sz w:val="24"/>
           <w:szCs w:val="24"/>
         </w:rPr>
+        <w:lastRenderedPageBreak/>
         <w:t xml:space="preserve">The final model included: </w:t>
+      </w:r>
+      <w:r>
+        <w:rPr>
+          <w:rFonts w:ascii="Times New Roman" w:hAnsi="Times New Roman" w:cs="Times New Roman"/>
+          <w:color w:val="000000"/>
+          <w:sz w:val="24"/>
+          <w:szCs w:val="24"/>
+        </w:rPr>
+        <w:t xml:space="preserve">30 </w:t>
+      </w:r>
+      <w:proofErr w:type="gramStart"/>
+      <w:r>
+        <w:rPr>
+          <w:rFonts w:ascii="Times New Roman" w:hAnsi="Times New Roman" w:cs="Times New Roman"/>
+          <w:color w:val="000000"/>
+          <w:sz w:val="24"/>
+          <w:szCs w:val="24"/>
+        </w:rPr>
+        <w:t>day</w:t>
+      </w:r>
+      <w:proofErr w:type="gramEnd"/>
+      <w:r>
+        <w:rPr>
+          <w:rFonts w:ascii="Times New Roman" w:hAnsi="Times New Roman" w:cs="Times New Roman"/>
+          <w:color w:val="000000"/>
+          <w:sz w:val="24"/>
+          <w:szCs w:val="24"/>
+        </w:rPr>
+        <w:t xml:space="preserve"> readmit rate</w:t>
+      </w:r>
+      <w:r>
+        <w:rPr>
+          <w:rFonts w:ascii="Times New Roman" w:hAnsi="Times New Roman" w:cs="Times New Roman"/>
+          <w:color w:val="000000"/>
+          <w:sz w:val="24"/>
+          <w:szCs w:val="24"/>
+        </w:rPr>
+        <w:t>, ER visits, C Index, Age, Respiration Rate, Heart Rate, Systolic Blood pressure</w:t>
       </w:r>
     </w:p>
     <w:p>
@@ -1112,6 +1583,24 @@
           <w:szCs w:val="24"/>
         </w:rPr>
         <w:t>Comment on bootstrap validation</w:t>
+      </w:r>
+      <w:r>
+        <w:rPr>
+          <w:rFonts w:ascii="Times New Roman" w:hAnsi="Times New Roman" w:cs="Times New Roman"/>
+          <w:color w:val="000000"/>
+          <w:sz w:val="24"/>
+          <w:szCs w:val="24"/>
+        </w:rPr>
+        <w:t xml:space="preserve">. Model bias as found by bootstrap was quite small with the highest bias </w:t>
+      </w:r>
+      <w:r>
+        <w:rPr>
+          <w:rFonts w:ascii="Times New Roman" w:hAnsi="Times New Roman" w:cs="Times New Roman"/>
+          <w:color w:val="000000"/>
+          <w:sz w:val="24"/>
+          <w:szCs w:val="24"/>
+        </w:rPr>
+        <w:t>being X.</w:t>
       </w:r>
     </w:p>
     <w:p>
@@ -1830,7 +2319,6 @@
               <w:rPr>
                 <w:b/>
               </w:rPr>
-              <w:lastRenderedPageBreak/>
               <w:t>Race</w:t>
             </w:r>
           </w:p>
@@ -1979,6 +2467,7 @@
               <w:rPr>
                 <w:b/>
               </w:rPr>
+              <w:lastRenderedPageBreak/>
               <w:t>Insurance</w:t>
             </w:r>
           </w:p>
@@ -3506,7 +3995,6 @@
           <w:color w:val="000000"/>
           <w:bdr w:val="none" w:sz="0" w:space="0" w:color="auto" w:frame="1"/>
         </w:rPr>
-        <w:lastRenderedPageBreak/>
         <w:t>[1] 235</w:t>
       </w:r>
     </w:p>
@@ -4860,6 +5348,29 @@
       </w:tblBorders>
     </w:tblPr>
   </w:style>
+  <w:style w:type="character" w:styleId="Hyperlink">
+    <w:name w:val="Hyperlink"/>
+    <w:basedOn w:val="DefaultParagraphFont"/>
+    <w:uiPriority w:val="99"/>
+    <w:unhideWhenUsed/>
+    <w:rsid w:val="003A1B77"/>
+    <w:rPr>
+      <w:color w:val="0563C1" w:themeColor="hyperlink"/>
+      <w:u w:val="single"/>
+    </w:rPr>
+  </w:style>
+  <w:style w:type="character" w:styleId="UnresolvedMention">
+    <w:name w:val="Unresolved Mention"/>
+    <w:basedOn w:val="DefaultParagraphFont"/>
+    <w:uiPriority w:val="99"/>
+    <w:semiHidden/>
+    <w:unhideWhenUsed/>
+    <w:rsid w:val="003A1B77"/>
+    <w:rPr>
+      <w:color w:val="808080"/>
+      <w:shd w:val="clear" w:color="auto" w:fill="E6E6E6"/>
+    </w:rPr>
+  </w:style>
 </w:styles>
 </file>
 

</xml_diff>

<commit_message>
summary stats fixed again
</commit_message>
<xml_diff>
--- a/Final Project Write Up_v01_20171412.docx
+++ b/Final Project Write Up_v01_20171412.docx
@@ -4796,8 +4796,6 @@
           <w:szCs w:val="24"/>
         </w:rPr>
       </w:pPr>
-      <w:bookmarkStart w:id="0" w:name="_GoBack"/>
-      <w:bookmarkEnd w:id="0"/>
     </w:p>
     <w:p>
       <w:pPr>
@@ -4926,6 +4924,17 @@
         </w:rPr>
         <w:t xml:space="preserve"> </w:t>
       </w:r>
+      <w:r>
+        <w:rPr>
+          <w:rFonts w:ascii="Times New Roman" w:hAnsi="Times New Roman" w:cs="Times New Roman"/>
+          <w:color w:val="000000"/>
+          <w:sz w:val="24"/>
+          <w:szCs w:val="24"/>
+        </w:rPr>
+        <w:t>Add mean inflating R2</w:t>
+      </w:r>
+      <w:bookmarkStart w:id="0" w:name="_GoBack"/>
+      <w:bookmarkEnd w:id="0"/>
     </w:p>
     <w:sdt>
       <w:sdtPr>
@@ -6789,7 +6798,7 @@
 </file>
 
 <file path=customXml/itemProps1.xml><?xml version="1.0" encoding="utf-8"?>
-<ds:datastoreItem xmlns:ds="http://schemas.openxmlformats.org/officeDocument/2006/customXml" ds:itemID="{AFA10CF6-D68B-4C54-AD28-60A768CEFA61}">
+<ds:datastoreItem xmlns:ds="http://schemas.openxmlformats.org/officeDocument/2006/customXml" ds:itemID="{1D8F6E8F-5BDD-4B52-B4FA-E60831F6EE12}">
   <ds:schemaRefs>
     <ds:schemaRef ds:uri="http://schemas.openxmlformats.org/officeDocument/2006/bibliography"/>
   </ds:schemaRefs>

</xml_diff>

<commit_message>
Edits from abstract to intro
</commit_message>
<xml_diff>
--- a/Final Project Write Up_v01_20171412.docx
+++ b/Final Project Write Up_v01_20171412.docx
@@ -113,7 +113,372 @@
           <w:sz w:val="24"/>
           <w:szCs w:val="24"/>
         </w:rPr>
-        <w:t xml:space="preserve">) in a hospital is one factor that directly contributes to increased healthcare costs. Predictive models can be created to predict patient length of stay to better understand the factors the influence LoS that can be addressed by changes in management, administration and policy. Using a dataset on 3612 patients collected by Good Health Corporation, we produced a multiple linear predictive model for LoS based on X predictors with an adjusted R2 value </w:t>
+        <w:t xml:space="preserve">) in a hospital is one factor that directly contributes to increased healthcare costs. </w:t>
+      </w:r>
+      <w:r>
+        <w:rPr>
+          <w:rFonts w:ascii="Times New Roman" w:hAnsi="Times New Roman" w:cs="Times New Roman"/>
+          <w:color w:val="000000"/>
+          <w:sz w:val="24"/>
+          <w:szCs w:val="24"/>
+        </w:rPr>
+        <w:t>M</w:t>
+      </w:r>
+      <w:r>
+        <w:rPr>
+          <w:rFonts w:ascii="Times New Roman" w:hAnsi="Times New Roman" w:cs="Times New Roman"/>
+          <w:color w:val="000000"/>
+          <w:sz w:val="24"/>
+          <w:szCs w:val="24"/>
+        </w:rPr>
+        <w:t xml:space="preserve">odels </w:t>
+      </w:r>
+      <w:r>
+        <w:rPr>
+          <w:rFonts w:ascii="Times New Roman" w:hAnsi="Times New Roman" w:cs="Times New Roman"/>
+          <w:color w:val="000000"/>
+          <w:sz w:val="24"/>
+          <w:szCs w:val="24"/>
+        </w:rPr>
+        <w:t xml:space="preserve">predicting length of stay </w:t>
+      </w:r>
+      <w:r>
+        <w:rPr>
+          <w:rFonts w:ascii="Times New Roman" w:hAnsi="Times New Roman" w:cs="Times New Roman"/>
+          <w:color w:val="000000"/>
+          <w:sz w:val="24"/>
+          <w:szCs w:val="24"/>
+        </w:rPr>
+        <w:t xml:space="preserve">can </w:t>
+      </w:r>
+      <w:r>
+        <w:rPr>
+          <w:rFonts w:ascii="Times New Roman" w:hAnsi="Times New Roman" w:cs="Times New Roman"/>
+          <w:color w:val="000000"/>
+          <w:sz w:val="24"/>
+          <w:szCs w:val="24"/>
+        </w:rPr>
+        <w:t xml:space="preserve">help </w:t>
+      </w:r>
+      <w:r>
+        <w:rPr>
+          <w:rFonts w:ascii="Times New Roman" w:hAnsi="Times New Roman" w:cs="Times New Roman"/>
+          <w:color w:val="000000"/>
+          <w:sz w:val="24"/>
+          <w:szCs w:val="24"/>
+        </w:rPr>
+        <w:t>better understand the factors th</w:t>
+      </w:r>
+      <w:r>
+        <w:rPr>
+          <w:rFonts w:ascii="Times New Roman" w:hAnsi="Times New Roman" w:cs="Times New Roman"/>
+          <w:color w:val="000000"/>
+          <w:sz w:val="24"/>
+          <w:szCs w:val="24"/>
+        </w:rPr>
+        <w:t>at</w:t>
+      </w:r>
+      <w:r>
+        <w:rPr>
+          <w:rFonts w:ascii="Times New Roman" w:hAnsi="Times New Roman" w:cs="Times New Roman"/>
+          <w:color w:val="000000"/>
+          <w:sz w:val="24"/>
+          <w:szCs w:val="24"/>
+        </w:rPr>
+        <w:t xml:space="preserve"> influence </w:t>
+      </w:r>
+      <w:proofErr w:type="spellStart"/>
+      <w:r>
+        <w:rPr>
+          <w:rFonts w:ascii="Times New Roman" w:hAnsi="Times New Roman" w:cs="Times New Roman"/>
+          <w:color w:val="000000"/>
+          <w:sz w:val="24"/>
+          <w:szCs w:val="24"/>
+        </w:rPr>
+        <w:t>LoS</w:t>
+      </w:r>
+      <w:proofErr w:type="spellEnd"/>
+      <w:r>
+        <w:rPr>
+          <w:rFonts w:ascii="Times New Roman" w:hAnsi="Times New Roman" w:cs="Times New Roman"/>
+          <w:color w:val="000000"/>
+          <w:sz w:val="24"/>
+          <w:szCs w:val="24"/>
+        </w:rPr>
+        <w:t>,</w:t>
+      </w:r>
+      <w:r>
+        <w:rPr>
+          <w:rFonts w:ascii="Times New Roman" w:hAnsi="Times New Roman" w:cs="Times New Roman"/>
+          <w:color w:val="000000"/>
+          <w:sz w:val="24"/>
+          <w:szCs w:val="24"/>
+        </w:rPr>
+        <w:t xml:space="preserve"> </w:t>
+      </w:r>
+      <w:r>
+        <w:rPr>
+          <w:rFonts w:ascii="Times New Roman" w:hAnsi="Times New Roman" w:cs="Times New Roman"/>
+          <w:color w:val="000000"/>
+          <w:sz w:val="24"/>
+          <w:szCs w:val="24"/>
+        </w:rPr>
+        <w:t>such as</w:t>
+      </w:r>
+      <w:r>
+        <w:rPr>
+          <w:rFonts w:ascii="Times New Roman" w:hAnsi="Times New Roman" w:cs="Times New Roman"/>
+          <w:color w:val="000000"/>
+          <w:sz w:val="24"/>
+          <w:szCs w:val="24"/>
+        </w:rPr>
+        <w:t xml:space="preserve"> changes in management, administration and policy. </w:t>
+      </w:r>
+      <w:r>
+        <w:rPr>
+          <w:rFonts w:ascii="Times New Roman" w:hAnsi="Times New Roman" w:cs="Times New Roman"/>
+          <w:color w:val="000000"/>
+          <w:sz w:val="24"/>
+          <w:szCs w:val="24"/>
+        </w:rPr>
+        <w:t xml:space="preserve">To complete such an analysis, </w:t>
+      </w:r>
+      <w:r>
+        <w:rPr>
+          <w:rFonts w:ascii="Times New Roman" w:hAnsi="Times New Roman" w:cs="Times New Roman"/>
+          <w:color w:val="000000"/>
+          <w:sz w:val="24"/>
+          <w:szCs w:val="24"/>
+        </w:rPr>
+        <w:t xml:space="preserve">a dataset </w:t>
+      </w:r>
+      <w:r>
+        <w:rPr>
+          <w:rFonts w:ascii="Times New Roman" w:hAnsi="Times New Roman" w:cs="Times New Roman"/>
+          <w:color w:val="000000"/>
+          <w:sz w:val="24"/>
+          <w:szCs w:val="24"/>
+        </w:rPr>
+        <w:t xml:space="preserve">containing information on </w:t>
+      </w:r>
+      <w:r>
+        <w:rPr>
+          <w:rFonts w:ascii="Times New Roman" w:hAnsi="Times New Roman" w:cs="Times New Roman"/>
+          <w:color w:val="000000"/>
+          <w:sz w:val="24"/>
+          <w:szCs w:val="24"/>
+        </w:rPr>
+        <w:t xml:space="preserve">3612 patients </w:t>
+      </w:r>
+      <w:r>
+        <w:rPr>
+          <w:rFonts w:ascii="Times New Roman" w:hAnsi="Times New Roman" w:cs="Times New Roman"/>
+          <w:color w:val="000000"/>
+          <w:sz w:val="24"/>
+          <w:szCs w:val="24"/>
+        </w:rPr>
+        <w:t xml:space="preserve">was used, which was </w:t>
+      </w:r>
+      <w:r>
+        <w:rPr>
+          <w:rFonts w:ascii="Times New Roman" w:hAnsi="Times New Roman" w:cs="Times New Roman"/>
+          <w:color w:val="000000"/>
+          <w:sz w:val="24"/>
+          <w:szCs w:val="24"/>
+        </w:rPr>
+        <w:t xml:space="preserve">collected by </w:t>
+      </w:r>
+      <w:r>
+        <w:rPr>
+          <w:rFonts w:ascii="Times New Roman" w:hAnsi="Times New Roman" w:cs="Times New Roman"/>
+          <w:color w:val="000000"/>
+          <w:sz w:val="24"/>
+          <w:szCs w:val="24"/>
+        </w:rPr>
+        <w:t xml:space="preserve">the </w:t>
+      </w:r>
+      <w:r>
+        <w:rPr>
+          <w:rFonts w:ascii="Times New Roman" w:hAnsi="Times New Roman" w:cs="Times New Roman"/>
+          <w:color w:val="000000"/>
+          <w:sz w:val="24"/>
+          <w:szCs w:val="24"/>
+        </w:rPr>
+        <w:t>Good Health Corporation</w:t>
+      </w:r>
+      <w:r>
+        <w:rPr>
+          <w:rFonts w:ascii="Times New Roman" w:hAnsi="Times New Roman" w:cs="Times New Roman"/>
+          <w:color w:val="000000"/>
+          <w:sz w:val="24"/>
+          <w:szCs w:val="24"/>
+        </w:rPr>
+        <w:t xml:space="preserve">. Upon reviewing this data, </w:t>
+      </w:r>
+      <w:r>
+        <w:rPr>
+          <w:rFonts w:ascii="Times New Roman" w:hAnsi="Times New Roman" w:cs="Times New Roman"/>
+          <w:color w:val="000000"/>
+          <w:sz w:val="24"/>
+          <w:szCs w:val="24"/>
+        </w:rPr>
+        <w:t xml:space="preserve">a multiple linear </w:t>
+      </w:r>
+      <w:r>
+        <w:rPr>
+          <w:rFonts w:ascii="Times New Roman" w:hAnsi="Times New Roman" w:cs="Times New Roman"/>
+          <w:color w:val="000000"/>
+          <w:sz w:val="24"/>
+          <w:szCs w:val="24"/>
+        </w:rPr>
+        <w:t>regression</w:t>
+      </w:r>
+      <w:r>
+        <w:rPr>
+          <w:rFonts w:ascii="Times New Roman" w:hAnsi="Times New Roman" w:cs="Times New Roman"/>
+          <w:color w:val="000000"/>
+          <w:sz w:val="24"/>
+          <w:szCs w:val="24"/>
+        </w:rPr>
+        <w:t xml:space="preserve"> model </w:t>
+      </w:r>
+      <w:r>
+        <w:rPr>
+          <w:rFonts w:ascii="Times New Roman" w:hAnsi="Times New Roman" w:cs="Times New Roman"/>
+          <w:color w:val="000000"/>
+          <w:sz w:val="24"/>
+          <w:szCs w:val="24"/>
+        </w:rPr>
+        <w:t xml:space="preserve">was produced </w:t>
+      </w:r>
+      <w:r>
+        <w:rPr>
+          <w:rFonts w:ascii="Times New Roman" w:hAnsi="Times New Roman" w:cs="Times New Roman"/>
+          <w:color w:val="000000"/>
+          <w:sz w:val="24"/>
+          <w:szCs w:val="24"/>
+        </w:rPr>
+        <w:t>with</w:t>
+      </w:r>
+      <w:r>
+        <w:rPr>
+          <w:rFonts w:ascii="Times New Roman" w:hAnsi="Times New Roman" w:cs="Times New Roman"/>
+          <w:color w:val="000000"/>
+          <w:sz w:val="24"/>
+          <w:szCs w:val="24"/>
+        </w:rPr>
+        <w:t xml:space="preserve"> </w:t>
+      </w:r>
+      <w:proofErr w:type="spellStart"/>
+      <w:r>
+        <w:rPr>
+          <w:rFonts w:ascii="Times New Roman" w:hAnsi="Times New Roman" w:cs="Times New Roman"/>
+          <w:color w:val="000000"/>
+          <w:sz w:val="24"/>
+          <w:szCs w:val="24"/>
+        </w:rPr>
+        <w:t>LoS</w:t>
+      </w:r>
+      <w:proofErr w:type="spellEnd"/>
+      <w:r>
+        <w:rPr>
+          <w:rFonts w:ascii="Times New Roman" w:hAnsi="Times New Roman" w:cs="Times New Roman"/>
+          <w:color w:val="000000"/>
+          <w:sz w:val="24"/>
+          <w:szCs w:val="24"/>
+        </w:rPr>
+        <w:t xml:space="preserve"> as the outcome variable</w:t>
+      </w:r>
+      <w:r>
+        <w:rPr>
+          <w:rFonts w:ascii="Times New Roman" w:hAnsi="Times New Roman" w:cs="Times New Roman"/>
+          <w:color w:val="000000"/>
+          <w:sz w:val="24"/>
+          <w:szCs w:val="24"/>
+        </w:rPr>
+        <w:t xml:space="preserve"> </w:t>
+      </w:r>
+      <w:r>
+        <w:rPr>
+          <w:rFonts w:ascii="Times New Roman" w:hAnsi="Times New Roman" w:cs="Times New Roman"/>
+          <w:color w:val="000000"/>
+          <w:sz w:val="24"/>
+          <w:szCs w:val="24"/>
+        </w:rPr>
+        <w:t xml:space="preserve">with eight </w:t>
+      </w:r>
+      <w:r>
+        <w:rPr>
+          <w:rFonts w:ascii="Times New Roman" w:hAnsi="Times New Roman" w:cs="Times New Roman"/>
+          <w:color w:val="000000"/>
+          <w:sz w:val="24"/>
+          <w:szCs w:val="24"/>
+        </w:rPr>
+        <w:t>predictors</w:t>
+      </w:r>
+      <w:r>
+        <w:rPr>
+          <w:rFonts w:ascii="Times New Roman" w:hAnsi="Times New Roman" w:cs="Times New Roman"/>
+          <w:color w:val="000000"/>
+          <w:sz w:val="24"/>
+          <w:szCs w:val="24"/>
+        </w:rPr>
+        <w:t>, validated by the bootstrap method</w:t>
+      </w:r>
+      <w:r>
+        <w:rPr>
+          <w:rFonts w:ascii="Times New Roman" w:hAnsi="Times New Roman" w:cs="Times New Roman"/>
+          <w:color w:val="000000"/>
+          <w:sz w:val="24"/>
+          <w:szCs w:val="24"/>
+        </w:rPr>
+        <w:t>. Summary statistics for this model include</w:t>
+      </w:r>
+      <w:r>
+        <w:rPr>
+          <w:rFonts w:ascii="Times New Roman" w:hAnsi="Times New Roman" w:cs="Times New Roman"/>
+          <w:color w:val="000000"/>
+          <w:sz w:val="24"/>
+          <w:szCs w:val="24"/>
+        </w:rPr>
+        <w:t xml:space="preserve"> an adjusted </w:t>
+      </w:r>
+      <w:r>
+        <w:rPr>
+          <w:rFonts w:ascii="Times New Roman" w:hAnsi="Times New Roman" w:cs="Times New Roman"/>
+          <w:color w:val="000000"/>
+          <w:sz w:val="24"/>
+          <w:szCs w:val="24"/>
+        </w:rPr>
+        <w:t>r</w:t>
+      </w:r>
+      <w:r>
+        <w:rPr>
+          <w:rFonts w:ascii="Times New Roman" w:hAnsi="Times New Roman" w:cs="Times New Roman"/>
+          <w:color w:val="000000"/>
+          <w:sz w:val="24"/>
+          <w:szCs w:val="24"/>
+          <w:vertAlign w:val="superscript"/>
+        </w:rPr>
+        <w:t>2</w:t>
+      </w:r>
+      <w:r>
+        <w:rPr>
+          <w:rFonts w:ascii="Times New Roman" w:hAnsi="Times New Roman" w:cs="Times New Roman"/>
+          <w:color w:val="000000"/>
+          <w:sz w:val="24"/>
+          <w:szCs w:val="24"/>
+        </w:rPr>
+        <w:t xml:space="preserve"> value of</w:t>
+      </w:r>
+      <w:r>
+        <w:rPr>
+          <w:rFonts w:ascii="Times New Roman" w:hAnsi="Times New Roman" w:cs="Times New Roman"/>
+          <w:color w:val="000000"/>
+          <w:sz w:val="24"/>
+          <w:szCs w:val="24"/>
+        </w:rPr>
+        <w:t xml:space="preserve"> </w:t>
       </w:r>
       <w:proofErr w:type="gramStart"/>
       <w:r>
@@ -123,7 +488,16 @@
           <w:sz w:val="24"/>
           <w:szCs w:val="24"/>
         </w:rPr>
-        <w:t>of ,</w:t>
+        <w:t>X</w:t>
+      </w:r>
+      <w:r>
+        <w:rPr>
+          <w:rFonts w:ascii="Times New Roman" w:hAnsi="Times New Roman" w:cs="Times New Roman"/>
+          <w:color w:val="000000"/>
+          <w:sz w:val="24"/>
+          <w:szCs w:val="24"/>
+        </w:rPr>
+        <w:t xml:space="preserve"> ,</w:t>
       </w:r>
       <w:proofErr w:type="gramEnd"/>
       <w:r>
@@ -133,8 +507,125 @@
           <w:sz w:val="24"/>
           <w:szCs w:val="24"/>
         </w:rPr>
-        <w:t xml:space="preserve"> a CP value of  X and an AIC of X. The model was validated using a bootstrap method. As expected, predictive elements were all determinants of the patient’s previous health. However, due to the low R2 value, it is suggested that a different modeling technique be used to optimize predictive capabilities to better alter management and administration to reduce costs.</w:t>
-      </w:r>
+        <w:t xml:space="preserve"> a </w:t>
+      </w:r>
+      <w:proofErr w:type="spellStart"/>
+      <w:r>
+        <w:rPr>
+          <w:rFonts w:ascii="Times New Roman" w:hAnsi="Times New Roman" w:cs="Times New Roman"/>
+          <w:color w:val="000000"/>
+          <w:sz w:val="24"/>
+          <w:szCs w:val="24"/>
+        </w:rPr>
+        <w:t>cp</w:t>
+      </w:r>
+      <w:proofErr w:type="spellEnd"/>
+      <w:r>
+        <w:rPr>
+          <w:rFonts w:ascii="Times New Roman" w:hAnsi="Times New Roman" w:cs="Times New Roman"/>
+          <w:color w:val="000000"/>
+          <w:sz w:val="24"/>
+          <w:szCs w:val="24"/>
+        </w:rPr>
+        <w:t xml:space="preserve"> value of  X and an AIC of X. As expected, predictive elements were all determinants of the patient’s health. However due to the low</w:t>
+      </w:r>
+      <w:r>
+        <w:rPr>
+          <w:rFonts w:ascii="Times New Roman" w:hAnsi="Times New Roman" w:cs="Times New Roman"/>
+          <w:color w:val="000000"/>
+          <w:sz w:val="24"/>
+          <w:szCs w:val="24"/>
+        </w:rPr>
+        <w:t xml:space="preserve"> r</w:t>
+      </w:r>
+      <w:r>
+        <w:rPr>
+          <w:rFonts w:ascii="Times New Roman" w:hAnsi="Times New Roman" w:cs="Times New Roman"/>
+          <w:color w:val="000000"/>
+          <w:sz w:val="24"/>
+          <w:szCs w:val="24"/>
+          <w:vertAlign w:val="superscript"/>
+        </w:rPr>
+        <w:t>2</w:t>
+      </w:r>
+      <w:r>
+        <w:rPr>
+          <w:rFonts w:ascii="Times New Roman" w:hAnsi="Times New Roman" w:cs="Times New Roman"/>
+          <w:color w:val="000000"/>
+          <w:sz w:val="24"/>
+          <w:szCs w:val="24"/>
+        </w:rPr>
+        <w:t xml:space="preserve"> value, it is suggested that a different modeling technique be used to </w:t>
+      </w:r>
+      <w:r>
+        <w:rPr>
+          <w:rFonts w:ascii="Times New Roman" w:hAnsi="Times New Roman" w:cs="Times New Roman"/>
+          <w:color w:val="000000"/>
+          <w:sz w:val="24"/>
+          <w:szCs w:val="24"/>
+        </w:rPr>
+        <w:t xml:space="preserve">explore the variables responsible for the variation in </w:t>
+      </w:r>
+      <w:proofErr w:type="spellStart"/>
+      <w:r>
+        <w:rPr>
+          <w:rFonts w:ascii="Times New Roman" w:hAnsi="Times New Roman" w:cs="Times New Roman"/>
+          <w:color w:val="000000"/>
+          <w:sz w:val="24"/>
+          <w:szCs w:val="24"/>
+        </w:rPr>
+        <w:t>LoS</w:t>
+      </w:r>
+      <w:proofErr w:type="spellEnd"/>
+      <w:r>
+        <w:rPr>
+          <w:rFonts w:ascii="Times New Roman" w:hAnsi="Times New Roman" w:cs="Times New Roman"/>
+          <w:color w:val="000000"/>
+          <w:sz w:val="24"/>
+          <w:szCs w:val="24"/>
+        </w:rPr>
+        <w:t xml:space="preserve">. Upon understanding the complex relationship between the different covariates, </w:t>
+      </w:r>
+      <w:r>
+        <w:rPr>
+          <w:rFonts w:ascii="Times New Roman" w:hAnsi="Times New Roman" w:cs="Times New Roman"/>
+          <w:color w:val="000000"/>
+          <w:sz w:val="24"/>
+          <w:szCs w:val="24"/>
+        </w:rPr>
+        <w:t>management and administration</w:t>
+      </w:r>
+      <w:r>
+        <w:rPr>
+          <w:rFonts w:ascii="Times New Roman" w:hAnsi="Times New Roman" w:cs="Times New Roman"/>
+          <w:color w:val="000000"/>
+          <w:sz w:val="24"/>
+          <w:szCs w:val="24"/>
+        </w:rPr>
+        <w:t xml:space="preserve"> can be altered</w:t>
+      </w:r>
+      <w:r>
+        <w:rPr>
+          <w:rFonts w:ascii="Times New Roman" w:hAnsi="Times New Roman" w:cs="Times New Roman"/>
+          <w:color w:val="000000"/>
+          <w:sz w:val="24"/>
+          <w:szCs w:val="24"/>
+        </w:rPr>
+        <w:t xml:space="preserve"> to reduce cost.</w:t>
+      </w:r>
+    </w:p>
+    <w:p>
+      <w:pPr>
+        <w:pStyle w:val="HTMLPreformatted"/>
+        <w:shd w:val="clear" w:color="auto" w:fill="FFFFFF"/>
+        <w:spacing w:line="480" w:lineRule="auto"/>
+        <w:rPr>
+          <w:rFonts w:ascii="Times New Roman" w:hAnsi="Times New Roman" w:cs="Times New Roman"/>
+          <w:color w:val="000000"/>
+          <w:sz w:val="24"/>
+          <w:szCs w:val="24"/>
+        </w:rPr>
+      </w:pPr>
     </w:p>
     <w:p>
       <w:pPr>
@@ -304,16 +795,52 @@
           <w:sz w:val="24"/>
           <w:szCs w:val="24"/>
         </w:rPr>
-        <w:t>. Costs are consistently rising</w:t>
-      </w:r>
-      <w:r>
-        <w:rPr>
-          <w:rFonts w:ascii="Times New Roman" w:hAnsi="Times New Roman" w:cs="Times New Roman"/>
-          <w:color w:val="000000"/>
-          <w:sz w:val="24"/>
-          <w:szCs w:val="24"/>
-        </w:rPr>
-        <w:t xml:space="preserve"> with questionable improvements in quality of care or life in relation to other nations</w:t>
+        <w:t xml:space="preserve">. Cost </w:t>
+      </w:r>
+      <w:r>
+        <w:rPr>
+          <w:rFonts w:ascii="Times New Roman" w:hAnsi="Times New Roman" w:cs="Times New Roman"/>
+          <w:color w:val="000000"/>
+          <w:sz w:val="24"/>
+          <w:szCs w:val="24"/>
+        </w:rPr>
+        <w:t>is</w:t>
+      </w:r>
+      <w:r>
+        <w:rPr>
+          <w:rFonts w:ascii="Times New Roman" w:hAnsi="Times New Roman" w:cs="Times New Roman"/>
+          <w:color w:val="000000"/>
+          <w:sz w:val="24"/>
+          <w:szCs w:val="24"/>
+        </w:rPr>
+        <w:t xml:space="preserve"> consistently rising</w:t>
+      </w:r>
+      <w:r>
+        <w:rPr>
+          <w:rFonts w:ascii="Times New Roman" w:hAnsi="Times New Roman" w:cs="Times New Roman"/>
+          <w:color w:val="000000"/>
+          <w:sz w:val="24"/>
+          <w:szCs w:val="24"/>
+        </w:rPr>
+        <w:t xml:space="preserve"> with questionable improvements in quality of care in </w:t>
+      </w:r>
+      <w:r>
+        <w:rPr>
+          <w:rFonts w:ascii="Times New Roman" w:hAnsi="Times New Roman" w:cs="Times New Roman"/>
+          <w:color w:val="000000"/>
+          <w:sz w:val="24"/>
+          <w:szCs w:val="24"/>
+        </w:rPr>
+        <w:t>comparison</w:t>
+      </w:r>
+      <w:r>
+        <w:rPr>
+          <w:rFonts w:ascii="Times New Roman" w:hAnsi="Times New Roman" w:cs="Times New Roman"/>
+          <w:color w:val="000000"/>
+          <w:sz w:val="24"/>
+          <w:szCs w:val="24"/>
+        </w:rPr>
+        <w:t xml:space="preserve"> to other nations</w:t>
       </w:r>
       <w:sdt>
         <w:sdtPr>
@@ -393,34 +920,61 @@
           <w:sz w:val="24"/>
           <w:szCs w:val="24"/>
         </w:rPr>
-        <w:t>. Due to rising costs and systemic concerns, there has been widespread debate on</w:t>
-      </w:r>
-      <w:r>
-        <w:rPr>
-          <w:rFonts w:ascii="Times New Roman" w:hAnsi="Times New Roman" w:cs="Times New Roman"/>
-          <w:color w:val="000000"/>
-          <w:sz w:val="24"/>
-          <w:szCs w:val="24"/>
-        </w:rPr>
-        <w:t xml:space="preserve"> healthcare policy and management to optimize</w:t>
-      </w:r>
-      <w:r>
-        <w:rPr>
-          <w:rFonts w:ascii="Times New Roman" w:hAnsi="Times New Roman" w:cs="Times New Roman"/>
-          <w:color w:val="000000"/>
-          <w:sz w:val="24"/>
-          <w:szCs w:val="24"/>
-        </w:rPr>
-        <w:t xml:space="preserve"> the</w:t>
-      </w:r>
-      <w:r>
-        <w:rPr>
-          <w:rFonts w:ascii="Times New Roman" w:hAnsi="Times New Roman" w:cs="Times New Roman"/>
-          <w:color w:val="000000"/>
-          <w:sz w:val="24"/>
-          <w:szCs w:val="24"/>
-        </w:rPr>
-        <w:t xml:space="preserve"> current system</w:t>
+        <w:t xml:space="preserve">. Due to </w:t>
+      </w:r>
+      <w:r>
+        <w:rPr>
+          <w:rFonts w:ascii="Times New Roman" w:hAnsi="Times New Roman" w:cs="Times New Roman"/>
+          <w:color w:val="000000"/>
+          <w:sz w:val="24"/>
+          <w:szCs w:val="24"/>
+        </w:rPr>
+        <w:t>this</w:t>
+      </w:r>
+      <w:r>
+        <w:rPr>
+          <w:rFonts w:ascii="Times New Roman" w:hAnsi="Times New Roman" w:cs="Times New Roman"/>
+          <w:color w:val="000000"/>
+          <w:sz w:val="24"/>
+          <w:szCs w:val="24"/>
+        </w:rPr>
+        <w:t xml:space="preserve"> and systemic concerns, there has been widespread debate on</w:t>
+      </w:r>
+      <w:r>
+        <w:rPr>
+          <w:rFonts w:ascii="Times New Roman" w:hAnsi="Times New Roman" w:cs="Times New Roman"/>
+          <w:color w:val="000000"/>
+          <w:sz w:val="24"/>
+          <w:szCs w:val="24"/>
+        </w:rPr>
+        <w:t xml:space="preserve"> healthcare policy </w:t>
+      </w:r>
+      <w:r>
+        <w:rPr>
+          <w:rFonts w:ascii="Times New Roman" w:hAnsi="Times New Roman" w:cs="Times New Roman"/>
+          <w:color w:val="000000"/>
+          <w:sz w:val="24"/>
+          <w:szCs w:val="24"/>
+        </w:rPr>
+        <w:t>and how to</w:t>
+      </w:r>
+      <w:r>
+        <w:rPr>
+          <w:rFonts w:ascii="Times New Roman" w:hAnsi="Times New Roman" w:cs="Times New Roman"/>
+          <w:color w:val="000000"/>
+          <w:sz w:val="24"/>
+          <w:szCs w:val="24"/>
+        </w:rPr>
+        <w:t xml:space="preserve"> optimize </w:t>
+      </w:r>
+      <w:r>
+        <w:rPr>
+          <w:rFonts w:ascii="Times New Roman" w:hAnsi="Times New Roman" w:cs="Times New Roman"/>
+          <w:color w:val="000000"/>
+          <w:sz w:val="24"/>
+          <w:szCs w:val="24"/>
+        </w:rPr>
+        <w:t>management and healthcare administration</w:t>
       </w:r>
       <w:r>
         <w:rPr>
@@ -648,16 +1202,62 @@
           <w:sz w:val="24"/>
           <w:szCs w:val="24"/>
         </w:rPr>
-        <w:t>To optimize management and healthcare administration, we need a better understanding of the factors that influence overall costs. One such factor</w:t>
-      </w:r>
-      <w:r>
-        <w:rPr>
-          <w:rFonts w:ascii="Times New Roman" w:hAnsi="Times New Roman" w:cs="Times New Roman"/>
-          <w:color w:val="000000"/>
-          <w:sz w:val="24"/>
-          <w:szCs w:val="24"/>
-        </w:rPr>
-        <w:t>:</w:t>
+        <w:t xml:space="preserve">To </w:t>
+      </w:r>
+      <w:r>
+        <w:rPr>
+          <w:rFonts w:ascii="Times New Roman" w:hAnsi="Times New Roman" w:cs="Times New Roman"/>
+          <w:color w:val="000000"/>
+          <w:sz w:val="24"/>
+          <w:szCs w:val="24"/>
+        </w:rPr>
+        <w:t>do this</w:t>
+      </w:r>
+      <w:r>
+        <w:rPr>
+          <w:rFonts w:ascii="Times New Roman" w:hAnsi="Times New Roman" w:cs="Times New Roman"/>
+          <w:color w:val="000000"/>
+          <w:sz w:val="24"/>
+          <w:szCs w:val="24"/>
+        </w:rPr>
+        <w:t xml:space="preserve">, a </w:t>
+      </w:r>
+      <w:r>
+        <w:rPr>
+          <w:rFonts w:ascii="Times New Roman" w:hAnsi="Times New Roman" w:cs="Times New Roman"/>
+          <w:color w:val="000000"/>
+          <w:sz w:val="24"/>
+          <w:szCs w:val="24"/>
+        </w:rPr>
+        <w:lastRenderedPageBreak/>
+        <w:t>better understanding of factors that influence overall costs</w:t>
+      </w:r>
+      <w:r>
+        <w:rPr>
+          <w:rFonts w:ascii="Times New Roman" w:hAnsi="Times New Roman" w:cs="Times New Roman"/>
+          <w:color w:val="000000"/>
+          <w:sz w:val="24"/>
+          <w:szCs w:val="24"/>
+        </w:rPr>
+        <w:t xml:space="preserve"> is necessary</w:t>
+      </w:r>
+      <w:r>
+        <w:rPr>
+          <w:rFonts w:ascii="Times New Roman" w:hAnsi="Times New Roman" w:cs="Times New Roman"/>
+          <w:color w:val="000000"/>
+          <w:sz w:val="24"/>
+          <w:szCs w:val="24"/>
+        </w:rPr>
+        <w:t xml:space="preserve">. </w:t>
+      </w:r>
+      <w:r>
+        <w:rPr>
+          <w:rFonts w:ascii="Times New Roman" w:hAnsi="Times New Roman" w:cs="Times New Roman"/>
+          <w:color w:val="000000"/>
+          <w:sz w:val="24"/>
+          <w:szCs w:val="24"/>
+        </w:rPr>
+        <w:t>For example,</w:t>
       </w:r>
       <w:r>
         <w:rPr>
@@ -887,17 +1487,27 @@
           <w:sz w:val="24"/>
           <w:szCs w:val="24"/>
         </w:rPr>
-        <w:t xml:space="preserve">There have been various attempts at predicting patient </w:t>
-      </w:r>
-      <w:r>
-        <w:rPr>
-          <w:rFonts w:ascii="Times New Roman" w:hAnsi="Times New Roman" w:cs="Times New Roman"/>
-          <w:color w:val="000000"/>
-          <w:sz w:val="24"/>
-          <w:szCs w:val="24"/>
-        </w:rPr>
-        <w:lastRenderedPageBreak/>
-        <w:t>length of stay using statistical modelling</w:t>
+        <w:t xml:space="preserve">There have been various attempts at predicting </w:t>
+      </w:r>
+      <w:proofErr w:type="spellStart"/>
+      <w:r>
+        <w:rPr>
+          <w:rFonts w:ascii="Times New Roman" w:hAnsi="Times New Roman" w:cs="Times New Roman"/>
+          <w:color w:val="000000"/>
+          <w:sz w:val="24"/>
+          <w:szCs w:val="24"/>
+        </w:rPr>
+        <w:t>LoS</w:t>
+      </w:r>
+      <w:proofErr w:type="spellEnd"/>
+      <w:r>
+        <w:rPr>
+          <w:rFonts w:ascii="Times New Roman" w:hAnsi="Times New Roman" w:cs="Times New Roman"/>
+          <w:color w:val="000000"/>
+          <w:sz w:val="24"/>
+          <w:szCs w:val="24"/>
+        </w:rPr>
+        <w:t xml:space="preserve"> using statistical modelling</w:t>
       </w:r>
       <w:r>
         <w:rPr>
@@ -1073,7 +1683,25 @@
           <w:sz w:val="24"/>
           <w:szCs w:val="24"/>
         </w:rPr>
-        <w:t xml:space="preserve"> has collected data on 3612 patients admitted into the hospital including </w:t>
+        <w:t xml:space="preserve"> has collected data on 3612 </w:t>
+      </w:r>
+      <w:r>
+        <w:rPr>
+          <w:rFonts w:ascii="Times New Roman" w:hAnsi="Times New Roman" w:cs="Times New Roman"/>
+          <w:color w:val="000000"/>
+          <w:sz w:val="24"/>
+          <w:szCs w:val="24"/>
+        </w:rPr>
+        <w:t xml:space="preserve">hospital </w:t>
+      </w:r>
+      <w:r>
+        <w:rPr>
+          <w:rFonts w:ascii="Times New Roman" w:hAnsi="Times New Roman" w:cs="Times New Roman"/>
+          <w:color w:val="000000"/>
+          <w:sz w:val="24"/>
+          <w:szCs w:val="24"/>
+        </w:rPr>
+        <w:t xml:space="preserve">patients including </w:t>
       </w:r>
       <w:r>
         <w:rPr>
@@ -1091,26 +1719,64 @@
           <w:sz w:val="24"/>
           <w:szCs w:val="24"/>
         </w:rPr>
-        <w:t xml:space="preserve"> and other possible predictors</w:t>
-      </w:r>
-      <w:r>
-        <w:rPr>
-          <w:rFonts w:ascii="Times New Roman" w:hAnsi="Times New Roman" w:cs="Times New Roman"/>
-          <w:color w:val="000000"/>
-          <w:sz w:val="24"/>
-          <w:szCs w:val="24"/>
-        </w:rPr>
-        <w:t xml:space="preserve"> and has requested that a predictive model with </w:t>
-      </w:r>
-      <w:r>
-        <w:rPr>
-          <w:rFonts w:ascii="Times New Roman" w:hAnsi="Times New Roman" w:cs="Times New Roman"/>
-          <w:color w:val="000000"/>
-          <w:sz w:val="24"/>
-          <w:szCs w:val="24"/>
-        </w:rPr>
-        <w:t>Los</w:t>
-      </w:r>
+        <w:t xml:space="preserve"> and other </w:t>
+      </w:r>
+      <w:r>
+        <w:rPr>
+          <w:rFonts w:ascii="Times New Roman" w:hAnsi="Times New Roman" w:cs="Times New Roman"/>
+          <w:color w:val="000000"/>
+          <w:sz w:val="24"/>
+          <w:szCs w:val="24"/>
+        </w:rPr>
+        <w:t>variables,</w:t>
+      </w:r>
+      <w:r>
+        <w:rPr>
+          <w:rFonts w:ascii="Times New Roman" w:hAnsi="Times New Roman" w:cs="Times New Roman"/>
+          <w:color w:val="000000"/>
+          <w:sz w:val="24"/>
+          <w:szCs w:val="24"/>
+        </w:rPr>
+        <w:t xml:space="preserve"> request</w:t>
+      </w:r>
+      <w:r>
+        <w:rPr>
+          <w:rFonts w:ascii="Times New Roman" w:hAnsi="Times New Roman" w:cs="Times New Roman"/>
+          <w:color w:val="000000"/>
+          <w:sz w:val="24"/>
+          <w:szCs w:val="24"/>
+        </w:rPr>
+        <w:t>ing</w:t>
+      </w:r>
+      <w:r>
+        <w:rPr>
+          <w:rFonts w:ascii="Times New Roman" w:hAnsi="Times New Roman" w:cs="Times New Roman"/>
+          <w:color w:val="000000"/>
+          <w:sz w:val="24"/>
+          <w:szCs w:val="24"/>
+        </w:rPr>
+        <w:t xml:space="preserve"> that a predictive model with </w:t>
+      </w:r>
+      <w:proofErr w:type="spellStart"/>
+      <w:r>
+        <w:rPr>
+          <w:rFonts w:ascii="Times New Roman" w:hAnsi="Times New Roman" w:cs="Times New Roman"/>
+          <w:color w:val="000000"/>
+          <w:sz w:val="24"/>
+          <w:szCs w:val="24"/>
+        </w:rPr>
+        <w:t>Lo</w:t>
+      </w:r>
+      <w:r>
+        <w:rPr>
+          <w:rFonts w:ascii="Times New Roman" w:hAnsi="Times New Roman" w:cs="Times New Roman"/>
+          <w:color w:val="000000"/>
+          <w:sz w:val="24"/>
+          <w:szCs w:val="24"/>
+        </w:rPr>
+        <w:t>S</w:t>
+      </w:r>
+      <w:proofErr w:type="spellEnd"/>
       <w:r>
         <w:rPr>
           <w:rFonts w:ascii="Times New Roman" w:hAnsi="Times New Roman" w:cs="Times New Roman"/>
@@ -1119,33 +1785,6 @@
           <w:szCs w:val="24"/>
         </w:rPr>
         <w:t xml:space="preserve"> as the outcome be created based on input predictors. </w:t>
-      </w:r>
-      <w:r>
-        <w:rPr>
-          <w:rFonts w:ascii="Times New Roman" w:hAnsi="Times New Roman" w:cs="Times New Roman"/>
-          <w:color w:val="000000"/>
-          <w:sz w:val="24"/>
-          <w:szCs w:val="24"/>
-        </w:rPr>
-        <w:t xml:space="preserve">To better understand the factors that affect LoS so that these can be addressed and optimized to reduce healthcare costs, </w:t>
-      </w:r>
-      <w:r>
-        <w:rPr>
-          <w:rFonts w:ascii="Times New Roman" w:hAnsi="Times New Roman" w:cs="Times New Roman"/>
-          <w:color w:val="000000"/>
-          <w:sz w:val="24"/>
-          <w:szCs w:val="24"/>
-        </w:rPr>
-        <w:t>we created a predictive model using multiple linear regression, based on the GHC data, that predicts patient length of stay based on relevant predictor variables</w:t>
-      </w:r>
-      <w:r>
-        <w:rPr>
-          <w:rFonts w:ascii="Times New Roman" w:hAnsi="Times New Roman" w:cs="Times New Roman"/>
-          <w:color w:val="000000"/>
-          <w:sz w:val="24"/>
-          <w:szCs w:val="24"/>
-        </w:rPr>
-        <w:t>.</w:t>
       </w:r>
     </w:p>
     <w:p>
@@ -1155,6 +1794,19 @@
         <w:spacing w:line="480" w:lineRule="auto"/>
         <w:rPr>
           <w:rFonts w:ascii="Times New Roman" w:hAnsi="Times New Roman" w:cs="Times New Roman"/>
+          <w:color w:val="000000"/>
+          <w:sz w:val="24"/>
+          <w:szCs w:val="24"/>
+        </w:rPr>
+      </w:pPr>
+    </w:p>
+    <w:p>
+      <w:pPr>
+        <w:pStyle w:val="HTMLPreformatted"/>
+        <w:shd w:val="clear" w:color="auto" w:fill="FFFFFF"/>
+        <w:spacing w:line="480" w:lineRule="auto"/>
+        <w:rPr>
+          <w:rFonts w:ascii="Times New Roman" w:hAnsi="Times New Roman" w:cs="Times New Roman"/>
           <w:b/>
           <w:color w:val="000000"/>
           <w:sz w:val="24"/>
@@ -1171,6 +1823,8 @@
         </w:rPr>
         <w:t>Methods</w:t>
       </w:r>
+      <w:bookmarkStart w:id="0" w:name="_GoBack"/>
+      <w:bookmarkEnd w:id="0"/>
     </w:p>
     <w:p>
       <w:pPr>
@@ -5934,8 +6588,6 @@
           <w:szCs w:val="24"/>
         </w:rPr>
       </w:pPr>
-      <w:bookmarkStart w:id="0" w:name="_GoBack"/>
-      <w:bookmarkEnd w:id="0"/>
     </w:p>
     <w:p>
       <w:pPr>
@@ -8663,7 +9315,7 @@
 </file>
 
 <file path=customXml/itemProps1.xml><?xml version="1.0" encoding="utf-8"?>
-<ds:datastoreItem xmlns:ds="http://schemas.openxmlformats.org/officeDocument/2006/customXml" ds:itemID="{8AB4F385-9A8C-4136-A75D-F9386F1B757A}">
+<ds:datastoreItem xmlns:ds="http://schemas.openxmlformats.org/officeDocument/2006/customXml" ds:itemID="{579F08B9-0C26-4056-A74E-1804D12FEF90}">
   <ds:schemaRefs>
     <ds:schemaRef ds:uri="http://schemas.openxmlformats.org/officeDocument/2006/bibliography"/>
   </ds:schemaRefs>

</xml_diff>

<commit_message>
edits up to data cleaning
</commit_message>
<xml_diff>
--- a/Final Project Write Up_v01_20171412.docx
+++ b/Final Project Write Up_v01_20171412.docx
@@ -1823,8 +1823,6 @@
         </w:rPr>
         <w:t>Methods</w:t>
       </w:r>
-      <w:bookmarkStart w:id="0" w:name="_GoBack"/>
-      <w:bookmarkEnd w:id="0"/>
     </w:p>
     <w:p>
       <w:pPr>
@@ -1857,7 +1855,6 @@
         <w:spacing w:line="480" w:lineRule="auto"/>
         <w:rPr>
           <w:rFonts w:ascii="Times New Roman" w:hAnsi="Times New Roman" w:cs="Times New Roman"/>
-          <w:b/>
           <w:color w:val="000000"/>
           <w:sz w:val="24"/>
           <w:szCs w:val="24"/>
@@ -1870,25 +1867,90 @@
           <w:sz w:val="24"/>
           <w:szCs w:val="24"/>
         </w:rPr>
-        <w:t xml:space="preserve">GHC collected a total of 3682 visit records on 3612 patients who were admitted to the hospital and over the age of 17. The visit had to have occurred within 24 hours of hospital admission. Data collected for each visit included: length of stay in the hospital </w:t>
-      </w:r>
-      <w:r>
-        <w:rPr>
-          <w:rFonts w:ascii="Times New Roman" w:hAnsi="Times New Roman" w:cs="Times New Roman"/>
-          <w:color w:val="000000"/>
-          <w:sz w:val="24"/>
-          <w:szCs w:val="24"/>
-        </w:rPr>
-        <w:t xml:space="preserve">in </w:t>
-      </w:r>
-      <w:r>
-        <w:rPr>
-          <w:rFonts w:ascii="Times New Roman" w:hAnsi="Times New Roman" w:cs="Times New Roman"/>
-          <w:color w:val="000000"/>
-          <w:sz w:val="24"/>
-          <w:szCs w:val="24"/>
-        </w:rPr>
-        <w:t>days,</w:t>
+        <w:t xml:space="preserve">The </w:t>
+      </w:r>
+      <w:r>
+        <w:rPr>
+          <w:rFonts w:ascii="Times New Roman" w:hAnsi="Times New Roman" w:cs="Times New Roman"/>
+          <w:color w:val="000000"/>
+          <w:sz w:val="24"/>
+          <w:szCs w:val="24"/>
+        </w:rPr>
+        <w:t xml:space="preserve">GHC collected </w:t>
+      </w:r>
+      <w:r>
+        <w:rPr>
+          <w:rFonts w:ascii="Times New Roman" w:hAnsi="Times New Roman" w:cs="Times New Roman"/>
+          <w:color w:val="000000"/>
+          <w:sz w:val="24"/>
+          <w:szCs w:val="24"/>
+        </w:rPr>
+        <w:t xml:space="preserve">information on </w:t>
+      </w:r>
+      <w:r>
+        <w:rPr>
+          <w:rFonts w:ascii="Times New Roman" w:hAnsi="Times New Roman" w:cs="Times New Roman"/>
+          <w:color w:val="000000"/>
+          <w:sz w:val="24"/>
+          <w:szCs w:val="24"/>
+        </w:rPr>
+        <w:t xml:space="preserve">a total of 3682 </w:t>
+      </w:r>
+      <w:r>
+        <w:rPr>
+          <w:rFonts w:ascii="Times New Roman" w:hAnsi="Times New Roman" w:cs="Times New Roman"/>
+          <w:color w:val="000000"/>
+          <w:sz w:val="24"/>
+          <w:szCs w:val="24"/>
+        </w:rPr>
+        <w:t>hospital visits from</w:t>
+      </w:r>
+      <w:r>
+        <w:rPr>
+          <w:rFonts w:ascii="Times New Roman" w:hAnsi="Times New Roman" w:cs="Times New Roman"/>
+          <w:color w:val="000000"/>
+          <w:sz w:val="24"/>
+          <w:szCs w:val="24"/>
+        </w:rPr>
+        <w:t xml:space="preserve"> 3612 patients over the age of 17. The visit had to have occurred within 24 hours of hospital admission</w:t>
+      </w:r>
+      <w:r>
+        <w:rPr>
+          <w:rFonts w:ascii="Times New Roman" w:hAnsi="Times New Roman" w:cs="Times New Roman"/>
+          <w:color w:val="000000"/>
+          <w:sz w:val="24"/>
+          <w:szCs w:val="24"/>
+        </w:rPr>
+        <w:t xml:space="preserve"> and includes variables such as </w:t>
+      </w:r>
+      <w:proofErr w:type="spellStart"/>
+      <w:r>
+        <w:rPr>
+          <w:rFonts w:ascii="Times New Roman" w:hAnsi="Times New Roman" w:cs="Times New Roman"/>
+          <w:color w:val="000000"/>
+          <w:sz w:val="24"/>
+          <w:szCs w:val="24"/>
+        </w:rPr>
+        <w:t>LoS</w:t>
+      </w:r>
+      <w:proofErr w:type="spellEnd"/>
+      <w:r>
+        <w:rPr>
+          <w:rFonts w:ascii="Times New Roman" w:hAnsi="Times New Roman" w:cs="Times New Roman"/>
+          <w:color w:val="000000"/>
+          <w:sz w:val="24"/>
+          <w:szCs w:val="24"/>
+        </w:rPr>
+        <w:t xml:space="preserve"> (days)</w:t>
+      </w:r>
+      <w:r>
+        <w:rPr>
+          <w:rFonts w:ascii="Times New Roman" w:hAnsi="Times New Roman" w:cs="Times New Roman"/>
+          <w:color w:val="000000"/>
+          <w:sz w:val="24"/>
+          <w:szCs w:val="24"/>
+        </w:rPr>
+        <w:t>,</w:t>
       </w:r>
       <w:r>
         <w:rPr>
@@ -1935,34 +1997,52 @@
           <w:sz w:val="24"/>
           <w:szCs w:val="24"/>
         </w:rPr>
-        <w:t xml:space="preserve"> if the patient had an ICU visit during hospitalization,</w:t>
-      </w:r>
-      <w:r>
-        <w:rPr>
-          <w:rFonts w:ascii="Times New Roman" w:hAnsi="Times New Roman" w:cs="Times New Roman"/>
-          <w:color w:val="000000"/>
-          <w:sz w:val="24"/>
-          <w:szCs w:val="24"/>
-        </w:rPr>
-        <w:t xml:space="preserve"> the number of ER visits in the previous 6 months, </w:t>
-      </w:r>
-      <w:r>
-        <w:rPr>
-          <w:rFonts w:ascii="Times New Roman" w:hAnsi="Times New Roman" w:cs="Times New Roman"/>
-          <w:color w:val="000000"/>
-          <w:sz w:val="24"/>
-          <w:szCs w:val="24"/>
-        </w:rPr>
-        <w:t xml:space="preserve">the patient’s </w:t>
-      </w:r>
-      <w:r>
-        <w:rPr>
-          <w:rFonts w:ascii="Times New Roman" w:hAnsi="Times New Roman" w:cs="Times New Roman"/>
-          <w:color w:val="000000"/>
-          <w:sz w:val="24"/>
-          <w:szCs w:val="24"/>
-        </w:rPr>
-        <w:t xml:space="preserve">insurance type, patient demographics, and patient vital signs. </w:t>
+        <w:t xml:space="preserve"> if </w:t>
+      </w:r>
+      <w:r>
+        <w:rPr>
+          <w:rFonts w:ascii="Times New Roman" w:hAnsi="Times New Roman" w:cs="Times New Roman"/>
+          <w:color w:val="000000"/>
+          <w:sz w:val="24"/>
+          <w:szCs w:val="24"/>
+        </w:rPr>
+        <w:t xml:space="preserve">admitted to </w:t>
+      </w:r>
+      <w:r>
+        <w:rPr>
+          <w:rFonts w:ascii="Times New Roman" w:hAnsi="Times New Roman" w:cs="Times New Roman"/>
+          <w:color w:val="000000"/>
+          <w:sz w:val="24"/>
+          <w:szCs w:val="24"/>
+        </w:rPr>
+        <w:t xml:space="preserve">ICU </w:t>
+      </w:r>
+      <w:r>
+        <w:rPr>
+          <w:rFonts w:ascii="Times New Roman" w:hAnsi="Times New Roman" w:cs="Times New Roman"/>
+          <w:color w:val="000000"/>
+          <w:sz w:val="24"/>
+          <w:szCs w:val="24"/>
+        </w:rPr>
+        <w:t xml:space="preserve">during </w:t>
+      </w:r>
+      <w:r>
+        <w:rPr>
+          <w:rFonts w:ascii="Times New Roman" w:hAnsi="Times New Roman" w:cs="Times New Roman"/>
+          <w:color w:val="000000"/>
+          <w:sz w:val="24"/>
+          <w:szCs w:val="24"/>
+        </w:rPr>
+        <w:t>visit,</w:t>
+      </w:r>
+      <w:r>
+        <w:rPr>
+          <w:rFonts w:ascii="Times New Roman" w:hAnsi="Times New Roman" w:cs="Times New Roman"/>
+          <w:color w:val="000000"/>
+          <w:sz w:val="24"/>
+          <w:szCs w:val="24"/>
+        </w:rPr>
+        <w:t xml:space="preserve"> the number of ER visits in the previous 6 months, insurance type, patient demographics and vital signs. </w:t>
       </w:r>
     </w:p>
     <w:p>
@@ -1972,31 +2052,12 @@
         <w:spacing w:line="480" w:lineRule="auto"/>
         <w:rPr>
           <w:rFonts w:ascii="Times New Roman" w:hAnsi="Times New Roman" w:cs="Times New Roman"/>
+          <w:b/>
           <w:color w:val="000000"/>
           <w:sz w:val="24"/>
           <w:szCs w:val="24"/>
         </w:rPr>
       </w:pPr>
-      <w:r>
-        <w:rPr>
-          <w:rFonts w:ascii="Times New Roman" w:hAnsi="Times New Roman" w:cs="Times New Roman"/>
-          <w:b/>
-          <w:color w:val="000000"/>
-          <w:sz w:val="24"/>
-          <w:szCs w:val="24"/>
-        </w:rPr>
-        <w:t>Data Processing</w:t>
-      </w:r>
-      <w:r>
-        <w:rPr>
-          <w:rFonts w:ascii="Times New Roman" w:hAnsi="Times New Roman" w:cs="Times New Roman"/>
-          <w:b/>
-          <w:color w:val="000000"/>
-          <w:sz w:val="24"/>
-          <w:szCs w:val="24"/>
-        </w:rPr>
-        <w:t xml:space="preserve"> and Cleaning</w:t>
-      </w:r>
     </w:p>
     <w:p>
       <w:pPr>
@@ -2013,6 +2074,39 @@
       <w:r>
         <w:rPr>
           <w:rFonts w:ascii="Times New Roman" w:hAnsi="Times New Roman" w:cs="Times New Roman"/>
+          <w:b/>
+          <w:color w:val="000000"/>
+          <w:sz w:val="24"/>
+          <w:szCs w:val="24"/>
+        </w:rPr>
+        <w:t>Data Processing</w:t>
+      </w:r>
+      <w:r>
+        <w:rPr>
+          <w:rFonts w:ascii="Times New Roman" w:hAnsi="Times New Roman" w:cs="Times New Roman"/>
+          <w:b/>
+          <w:color w:val="000000"/>
+          <w:sz w:val="24"/>
+          <w:szCs w:val="24"/>
+        </w:rPr>
+        <w:t xml:space="preserve"> and Cleaning</w:t>
+      </w:r>
+    </w:p>
+    <w:p>
+      <w:pPr>
+        <w:pStyle w:val="HTMLPreformatted"/>
+        <w:shd w:val="clear" w:color="auto" w:fill="FFFFFF"/>
+        <w:spacing w:line="480" w:lineRule="auto"/>
+        <w:rPr>
+          <w:rFonts w:ascii="Times New Roman" w:hAnsi="Times New Roman" w:cs="Times New Roman"/>
+          <w:color w:val="000000"/>
+          <w:sz w:val="24"/>
+          <w:szCs w:val="24"/>
+        </w:rPr>
+      </w:pPr>
+      <w:r>
+        <w:rPr>
+          <w:rFonts w:ascii="Times New Roman" w:hAnsi="Times New Roman" w:cs="Times New Roman"/>
           <w:color w:val="000000"/>
           <w:sz w:val="24"/>
           <w:szCs w:val="24"/>
@@ -2053,25 +2147,173 @@
           <w:sz w:val="24"/>
           <w:szCs w:val="24"/>
         </w:rPr>
-        <w:t xml:space="preserve"> ensure data accuracy and therefore model validity. </w:t>
-      </w:r>
-      <w:r>
-        <w:rPr>
-          <w:rFonts w:ascii="Times New Roman" w:hAnsi="Times New Roman" w:cs="Times New Roman"/>
-          <w:color w:val="000000"/>
-          <w:sz w:val="24"/>
-          <w:szCs w:val="24"/>
-        </w:rPr>
-        <w:t xml:space="preserve">If a patient </w:t>
-      </w:r>
-      <w:r>
-        <w:rPr>
-          <w:rFonts w:ascii="Times New Roman" w:hAnsi="Times New Roman" w:cs="Times New Roman"/>
-          <w:color w:val="000000"/>
-          <w:sz w:val="24"/>
-          <w:szCs w:val="24"/>
-        </w:rPr>
-        <w:t>had more than one visit</w:t>
+        <w:t xml:space="preserve"> ensur</w:t>
+      </w:r>
+      <w:r>
+        <w:rPr>
+          <w:rFonts w:ascii="Times New Roman" w:hAnsi="Times New Roman" w:cs="Times New Roman"/>
+          <w:color w:val="000000"/>
+          <w:sz w:val="24"/>
+          <w:szCs w:val="24"/>
+        </w:rPr>
+        <w:t>e</w:t>
+      </w:r>
+      <w:r>
+        <w:rPr>
+          <w:rFonts w:ascii="Times New Roman" w:hAnsi="Times New Roman" w:cs="Times New Roman"/>
+          <w:color w:val="000000"/>
+          <w:sz w:val="24"/>
+          <w:szCs w:val="24"/>
+        </w:rPr>
+        <w:t xml:space="preserve"> accuracy and model validity. </w:t>
+      </w:r>
+      <w:r>
+        <w:rPr>
+          <w:rFonts w:ascii="Times New Roman" w:hAnsi="Times New Roman" w:cs="Times New Roman"/>
+          <w:color w:val="000000"/>
+          <w:sz w:val="24"/>
+          <w:szCs w:val="24"/>
+        </w:rPr>
+        <w:t>Only the first visit was included in analysis if individuals were admitted to the hospital more than once</w:t>
+      </w:r>
+      <w:r>
+        <w:rPr>
+          <w:rFonts w:ascii="Times New Roman" w:hAnsi="Times New Roman" w:cs="Times New Roman"/>
+          <w:color w:val="000000"/>
+          <w:sz w:val="24"/>
+          <w:szCs w:val="24"/>
+        </w:rPr>
+        <w:t>. Due to skew</w:t>
+      </w:r>
+      <w:r>
+        <w:rPr>
+          <w:rFonts w:ascii="Times New Roman" w:hAnsi="Times New Roman" w:cs="Times New Roman"/>
+          <w:color w:val="000000"/>
+          <w:sz w:val="24"/>
+          <w:szCs w:val="24"/>
+        </w:rPr>
+        <w:t>edness</w:t>
+      </w:r>
+      <w:r>
+        <w:rPr>
+          <w:rFonts w:ascii="Times New Roman" w:hAnsi="Times New Roman" w:cs="Times New Roman"/>
+          <w:color w:val="000000"/>
+          <w:sz w:val="24"/>
+          <w:szCs w:val="24"/>
+        </w:rPr>
+        <w:t xml:space="preserve"> and nonnormality of </w:t>
+      </w:r>
+      <w:proofErr w:type="spellStart"/>
+      <w:r>
+        <w:rPr>
+          <w:rFonts w:ascii="Times New Roman" w:hAnsi="Times New Roman" w:cs="Times New Roman"/>
+          <w:color w:val="000000"/>
+          <w:sz w:val="24"/>
+          <w:szCs w:val="24"/>
+        </w:rPr>
+        <w:t>LoS</w:t>
+      </w:r>
+      <w:proofErr w:type="spellEnd"/>
+      <w:r>
+        <w:rPr>
+          <w:rFonts w:ascii="Times New Roman" w:hAnsi="Times New Roman" w:cs="Times New Roman"/>
+          <w:color w:val="000000"/>
+          <w:sz w:val="24"/>
+          <w:szCs w:val="24"/>
+        </w:rPr>
+        <w:t xml:space="preserve">, </w:t>
+      </w:r>
+      <w:r>
+        <w:rPr>
+          <w:rFonts w:ascii="Times New Roman" w:hAnsi="Times New Roman" w:cs="Times New Roman"/>
+          <w:color w:val="000000"/>
+          <w:sz w:val="24"/>
+          <w:szCs w:val="24"/>
+        </w:rPr>
+        <w:t>a</w:t>
+      </w:r>
+      <w:r>
+        <w:rPr>
+          <w:rFonts w:ascii="Times New Roman" w:hAnsi="Times New Roman" w:cs="Times New Roman"/>
+          <w:color w:val="000000"/>
+          <w:sz w:val="24"/>
+          <w:szCs w:val="24"/>
+        </w:rPr>
+        <w:t xml:space="preserve"> natural logarithm </w:t>
+      </w:r>
+      <w:r>
+        <w:rPr>
+          <w:rFonts w:ascii="Times New Roman" w:hAnsi="Times New Roman" w:cs="Times New Roman"/>
+          <w:color w:val="000000"/>
+          <w:sz w:val="24"/>
+          <w:szCs w:val="24"/>
+        </w:rPr>
+        <w:t>was applied to the variable</w:t>
+      </w:r>
+      <w:bookmarkStart w:id="0" w:name="_GoBack"/>
+      <w:bookmarkEnd w:id="0"/>
+      <w:r>
+        <w:rPr>
+          <w:rFonts w:ascii="Times New Roman" w:hAnsi="Times New Roman" w:cs="Times New Roman"/>
+          <w:color w:val="000000"/>
+          <w:sz w:val="24"/>
+          <w:szCs w:val="24"/>
+        </w:rPr>
+        <w:t>.</w:t>
+      </w:r>
+      <w:r>
+        <w:rPr>
+          <w:rFonts w:ascii="Times New Roman" w:hAnsi="Times New Roman" w:cs="Times New Roman"/>
+          <w:color w:val="000000"/>
+          <w:sz w:val="24"/>
+          <w:szCs w:val="24"/>
+        </w:rPr>
+        <w:t xml:space="preserve"> </w:t>
+      </w:r>
+      <w:r>
+        <w:rPr>
+          <w:rFonts w:ascii="Times New Roman" w:hAnsi="Times New Roman" w:cs="Times New Roman"/>
+          <w:color w:val="000000"/>
+          <w:sz w:val="24"/>
+          <w:szCs w:val="24"/>
+        </w:rPr>
+        <w:t>For</w:t>
+      </w:r>
+      <w:r>
+        <w:rPr>
+          <w:rFonts w:ascii="Times New Roman" w:hAnsi="Times New Roman" w:cs="Times New Roman"/>
+          <w:color w:val="000000"/>
+          <w:sz w:val="24"/>
+          <w:szCs w:val="24"/>
+        </w:rPr>
+        <w:t xml:space="preserve"> vital sign </w:t>
+      </w:r>
+      <w:r>
+        <w:rPr>
+          <w:rFonts w:ascii="Times New Roman" w:hAnsi="Times New Roman" w:cs="Times New Roman"/>
+          <w:color w:val="000000"/>
+          <w:sz w:val="24"/>
+          <w:szCs w:val="24"/>
+        </w:rPr>
+        <w:t>predictor</w:t>
+      </w:r>
+      <w:r>
+        <w:rPr>
+          <w:rFonts w:ascii="Times New Roman" w:hAnsi="Times New Roman" w:cs="Times New Roman"/>
+          <w:color w:val="000000"/>
+          <w:sz w:val="24"/>
+          <w:szCs w:val="24"/>
+        </w:rPr>
+        <w:t xml:space="preserve"> variables</w:t>
+      </w:r>
+      <w:r>
+        <w:rPr>
+          <w:rFonts w:ascii="Times New Roman" w:hAnsi="Times New Roman" w:cs="Times New Roman"/>
+          <w:color w:val="000000"/>
+          <w:sz w:val="24"/>
+          <w:szCs w:val="24"/>
+        </w:rPr>
+        <w:t>, outliers were identified using the standard z-score method, where values outside of the middle 99.9% of the distribution, or 3.291 standard deviations away from the mean</w:t>
       </w:r>
       <w:r>
         <w:rPr>
@@ -2089,50 +2331,88 @@
           <w:sz w:val="24"/>
           <w:szCs w:val="24"/>
         </w:rPr>
-        <w:t xml:space="preserve"> only the first visit was included for model building. Due to skew and nonnormality of the </w:t>
-      </w:r>
-      <w:r>
-        <w:rPr>
-          <w:rFonts w:ascii="Times New Roman" w:hAnsi="Times New Roman" w:cs="Times New Roman"/>
-          <w:color w:val="000000"/>
-          <w:sz w:val="24"/>
-          <w:szCs w:val="24"/>
-        </w:rPr>
-        <w:t>LoS</w:t>
-      </w:r>
-      <w:r>
-        <w:rPr>
-          <w:rFonts w:ascii="Times New Roman" w:hAnsi="Times New Roman" w:cs="Times New Roman"/>
-          <w:color w:val="000000"/>
-          <w:sz w:val="24"/>
-          <w:szCs w:val="24"/>
-        </w:rPr>
-        <w:t xml:space="preserve"> outcome variable, </w:t>
-      </w:r>
-      <w:r>
-        <w:rPr>
-          <w:rFonts w:ascii="Times New Roman" w:hAnsi="Times New Roman" w:cs="Times New Roman"/>
-          <w:color w:val="000000"/>
-          <w:sz w:val="24"/>
-          <w:szCs w:val="24"/>
-        </w:rPr>
-        <w:t xml:space="preserve">LoS </w:t>
-      </w:r>
-      <w:r>
-        <w:rPr>
-          <w:rFonts w:ascii="Times New Roman" w:hAnsi="Times New Roman" w:cs="Times New Roman"/>
-          <w:color w:val="000000"/>
-          <w:sz w:val="24"/>
-          <w:szCs w:val="24"/>
-        </w:rPr>
-        <w:t>was natural logarithm transformed.</w:t>
-      </w:r>
-      <w:r>
-        <w:rPr>
-          <w:rFonts w:ascii="Times New Roman" w:hAnsi="Times New Roman" w:cs="Times New Roman"/>
-          <w:color w:val="000000"/>
-          <w:sz w:val="24"/>
-          <w:szCs w:val="24"/>
+        <w:t xml:space="preserve"> were replaced with the mean for the predictor.</w:t>
+      </w:r>
+      <w:r>
+        <w:rPr>
+          <w:rFonts w:ascii="Times New Roman" w:hAnsi="Times New Roman" w:cs="Times New Roman"/>
+          <w:color w:val="000000"/>
+          <w:sz w:val="24"/>
+          <w:szCs w:val="24"/>
+        </w:rPr>
+        <w:t xml:space="preserve"> For </w:t>
+      </w:r>
+      <w:r>
+        <w:rPr>
+          <w:rFonts w:ascii="Times New Roman" w:hAnsi="Times New Roman" w:cs="Times New Roman"/>
+          <w:color w:val="000000"/>
+          <w:sz w:val="24"/>
+          <w:szCs w:val="24"/>
+        </w:rPr>
+        <w:t>O</w:t>
+      </w:r>
+      <w:r>
+        <w:rPr>
+          <w:rFonts w:ascii="Times New Roman" w:hAnsi="Times New Roman" w:cs="Times New Roman"/>
+          <w:color w:val="000000"/>
+          <w:sz w:val="24"/>
+          <w:szCs w:val="24"/>
+          <w:vertAlign w:val="subscript"/>
+        </w:rPr>
+        <w:t>2</w:t>
+      </w:r>
+      <w:r>
+        <w:rPr>
+          <w:rFonts w:ascii="Times New Roman" w:hAnsi="Times New Roman" w:cs="Times New Roman"/>
+          <w:color w:val="000000"/>
+          <w:sz w:val="24"/>
+          <w:szCs w:val="24"/>
+        </w:rPr>
+        <w:t xml:space="preserve"> saturation all values over 100% were removed. </w:t>
+      </w:r>
+      <w:r>
+        <w:rPr>
+          <w:rFonts w:ascii="Times New Roman" w:hAnsi="Times New Roman" w:cs="Times New Roman"/>
+          <w:color w:val="000000"/>
+          <w:sz w:val="24"/>
+          <w:szCs w:val="24"/>
+        </w:rPr>
+        <w:t>This</w:t>
+      </w:r>
+      <w:r>
+        <w:rPr>
+          <w:rFonts w:ascii="Times New Roman" w:hAnsi="Times New Roman" w:cs="Times New Roman"/>
+          <w:color w:val="000000"/>
+          <w:sz w:val="24"/>
+          <w:szCs w:val="24"/>
+        </w:rPr>
+        <w:t xml:space="preserve"> processing</w:t>
+      </w:r>
+      <w:r>
+        <w:rPr>
+          <w:rFonts w:ascii="Times New Roman" w:hAnsi="Times New Roman" w:cs="Times New Roman"/>
+          <w:color w:val="000000"/>
+          <w:sz w:val="24"/>
+          <w:szCs w:val="24"/>
+        </w:rPr>
+        <w:t xml:space="preserve"> removed unrealistic values</w:t>
+      </w:r>
+      <w:r>
+        <w:rPr>
+          <w:rFonts w:ascii="Times New Roman" w:hAnsi="Times New Roman" w:cs="Times New Roman"/>
+          <w:color w:val="000000"/>
+          <w:sz w:val="24"/>
+          <w:szCs w:val="24"/>
+        </w:rPr>
+        <w:t xml:space="preserve"> such as temperatures over 50</w:t>
+      </w:r>
+      <w:r>
+        <w:rPr>
+          <w:rFonts w:ascii="Times New Roman" w:hAnsi="Times New Roman" w:cs="Times New Roman"/>
+          <w:color w:val="000000"/>
+          <w:sz w:val="24"/>
+          <w:szCs w:val="24"/>
+          <w:vertAlign w:val="superscript"/>
         </w:rPr>
         <w:t xml:space="preserve"> </w:t>
       </w:r>
@@ -2143,134 +2423,7 @@
           <w:sz w:val="24"/>
           <w:szCs w:val="24"/>
         </w:rPr>
-        <w:t>For</w:t>
-      </w:r>
-      <w:r>
-        <w:rPr>
-          <w:rFonts w:ascii="Times New Roman" w:hAnsi="Times New Roman" w:cs="Times New Roman"/>
-          <w:color w:val="000000"/>
-          <w:sz w:val="24"/>
-          <w:szCs w:val="24"/>
-        </w:rPr>
-        <w:t xml:space="preserve"> vital sign </w:t>
-      </w:r>
-      <w:r>
-        <w:rPr>
-          <w:rFonts w:ascii="Times New Roman" w:hAnsi="Times New Roman" w:cs="Times New Roman"/>
-          <w:color w:val="000000"/>
-          <w:sz w:val="24"/>
-          <w:szCs w:val="24"/>
-        </w:rPr>
-        <w:t>predictor</w:t>
-      </w:r>
-      <w:r>
-        <w:rPr>
-          <w:rFonts w:ascii="Times New Roman" w:hAnsi="Times New Roman" w:cs="Times New Roman"/>
-          <w:color w:val="000000"/>
-          <w:sz w:val="24"/>
-          <w:szCs w:val="24"/>
-        </w:rPr>
-        <w:t xml:space="preserve"> variables</w:t>
-      </w:r>
-      <w:r>
-        <w:rPr>
-          <w:rFonts w:ascii="Times New Roman" w:hAnsi="Times New Roman" w:cs="Times New Roman"/>
-          <w:color w:val="000000"/>
-          <w:sz w:val="24"/>
-          <w:szCs w:val="24"/>
-        </w:rPr>
-        <w:t>, outliers were identified using the standard z-score method, where values outside of the middle 99.9% of the distribution, or 3.291 standard deviations away from the mean</w:t>
-      </w:r>
-      <w:r>
-        <w:rPr>
-          <w:rFonts w:ascii="Times New Roman" w:hAnsi="Times New Roman" w:cs="Times New Roman"/>
-          <w:color w:val="000000"/>
-          <w:sz w:val="24"/>
-          <w:szCs w:val="24"/>
-        </w:rPr>
-        <w:t>,</w:t>
-      </w:r>
-      <w:r>
-        <w:rPr>
-          <w:rFonts w:ascii="Times New Roman" w:hAnsi="Times New Roman" w:cs="Times New Roman"/>
-          <w:color w:val="000000"/>
-          <w:sz w:val="24"/>
-          <w:szCs w:val="24"/>
-        </w:rPr>
-        <w:t xml:space="preserve"> were replaced with the mean for the predictor.</w:t>
-      </w:r>
-      <w:r>
-        <w:rPr>
-          <w:rFonts w:ascii="Times New Roman" w:hAnsi="Times New Roman" w:cs="Times New Roman"/>
-          <w:color w:val="000000"/>
-          <w:sz w:val="24"/>
-          <w:szCs w:val="24"/>
-        </w:rPr>
-        <w:t xml:space="preserve"> For </w:t>
-      </w:r>
-      <w:r>
-        <w:rPr>
-          <w:rFonts w:ascii="Times New Roman" w:hAnsi="Times New Roman" w:cs="Times New Roman"/>
-          <w:color w:val="000000"/>
-          <w:sz w:val="24"/>
-          <w:szCs w:val="24"/>
-        </w:rPr>
-        <w:t>O</w:t>
-      </w:r>
-      <w:r>
-        <w:rPr>
-          <w:rFonts w:ascii="Times New Roman" w:hAnsi="Times New Roman" w:cs="Times New Roman"/>
-          <w:color w:val="000000"/>
-          <w:sz w:val="24"/>
-          <w:szCs w:val="24"/>
-          <w:vertAlign w:val="subscript"/>
-        </w:rPr>
-        <w:t>2</w:t>
-      </w:r>
-      <w:r>
-        <w:rPr>
-          <w:rFonts w:ascii="Times New Roman" w:hAnsi="Times New Roman" w:cs="Times New Roman"/>
-          <w:color w:val="000000"/>
-          <w:sz w:val="24"/>
-          <w:szCs w:val="24"/>
-        </w:rPr>
-        <w:t xml:space="preserve"> saturation all values over 100% were removed. </w:t>
-      </w:r>
-      <w:r>
-        <w:rPr>
-          <w:rFonts w:ascii="Times New Roman" w:hAnsi="Times New Roman" w:cs="Times New Roman"/>
-          <w:color w:val="000000"/>
-          <w:sz w:val="24"/>
-          <w:szCs w:val="24"/>
-        </w:rPr>
-        <w:t>This</w:t>
-      </w:r>
-      <w:r>
-        <w:rPr>
-          <w:rFonts w:ascii="Times New Roman" w:hAnsi="Times New Roman" w:cs="Times New Roman"/>
-          <w:color w:val="000000"/>
-          <w:sz w:val="24"/>
-          <w:szCs w:val="24"/>
-        </w:rPr>
-        <w:t xml:space="preserve"> processing</w:t>
-      </w:r>
-      <w:r>
-        <w:rPr>
-          <w:rFonts w:ascii="Times New Roman" w:hAnsi="Times New Roman" w:cs="Times New Roman"/>
-          <w:color w:val="000000"/>
-          <w:sz w:val="24"/>
-          <w:szCs w:val="24"/>
-        </w:rPr>
-        <w:t xml:space="preserve"> removed unrealistic values</w:t>
-      </w:r>
-      <w:r>
-        <w:rPr>
-          <w:rFonts w:ascii="Times New Roman" w:hAnsi="Times New Roman" w:cs="Times New Roman"/>
-          <w:color w:val="000000"/>
-          <w:sz w:val="24"/>
-          <w:szCs w:val="24"/>
-        </w:rPr>
-        <w:t xml:space="preserve"> such as </w:t>
+        <w:t xml:space="preserve">degrees </w:t>
       </w:r>
       <w:r>
         <w:rPr>
@@ -2280,26 +2433,7 @@
           <w:szCs w:val="24"/>
         </w:rPr>
         <w:lastRenderedPageBreak/>
-        <w:t>temperatures over 50</w:t>
-      </w:r>
-      <w:r>
-        <w:rPr>
-          <w:rFonts w:ascii="Times New Roman" w:hAnsi="Times New Roman" w:cs="Times New Roman"/>
-          <w:color w:val="000000"/>
-          <w:sz w:val="24"/>
-          <w:szCs w:val="24"/>
-          <w:vertAlign w:val="superscript"/>
-        </w:rPr>
-        <w:t xml:space="preserve"> </w:t>
-      </w:r>
-      <w:r>
-        <w:rPr>
-          <w:rFonts w:ascii="Times New Roman" w:hAnsi="Times New Roman" w:cs="Times New Roman"/>
-          <w:color w:val="000000"/>
-          <w:sz w:val="24"/>
-          <w:szCs w:val="24"/>
-        </w:rPr>
-        <w:t xml:space="preserve">degrees Celsius. </w:t>
+        <w:t xml:space="preserve">Celsius. </w:t>
       </w:r>
       <w:r>
         <w:rPr>
@@ -9315,7 +9449,7 @@
 </file>
 
 <file path=customXml/itemProps1.xml><?xml version="1.0" encoding="utf-8"?>
-<ds:datastoreItem xmlns:ds="http://schemas.openxmlformats.org/officeDocument/2006/customXml" ds:itemID="{579F08B9-0C26-4056-A74E-1804D12FEF90}">
+<ds:datastoreItem xmlns:ds="http://schemas.openxmlformats.org/officeDocument/2006/customXml" ds:itemID="{F63D2AAC-7A4F-4BB3-8138-3BCD63C8803F}">
   <ds:schemaRefs>
     <ds:schemaRef ds:uri="http://schemas.openxmlformats.org/officeDocument/2006/bibliography"/>
   </ds:schemaRefs>

</xml_diff>

<commit_message>
edits up to Model diagnostics
</commit_message>
<xml_diff>
--- a/Final Project Write Up_v01_20171412.docx
+++ b/Final Project Write Up_v01_20171412.docx
@@ -1,6 +1,6 @@
 
 <file path=word/document.xml><?xml version="1.0" encoding="utf-8"?>
-<w:document xmlns:wpc="http://schemas.microsoft.com/office/word/2010/wordprocessingCanvas" xmlns:mo="http://schemas.microsoft.com/office/mac/office/2008/main" xmlns:mc="http://schemas.openxmlformats.org/markup-compatibility/2006" xmlns:mv="urn:schemas-microsoft-com:mac:vml" xmlns:o="urn:schemas-microsoft-com:office:office" xmlns:r="http://schemas.openxmlformats.org/officeDocument/2006/relationships" xmlns:m="http://schemas.openxmlformats.org/officeDocument/2006/math" xmlns:v="urn:schemas-microsoft-com:vml" xmlns:wp14="http://schemas.microsoft.com/office/word/2010/wordprocessingDrawing" xmlns:wp="http://schemas.openxmlformats.org/drawingml/2006/wordprocessingDrawing" xmlns:w10="urn:schemas-microsoft-com:office:word" xmlns:w="http://schemas.openxmlformats.org/wordprocessingml/2006/main" xmlns:w14="http://schemas.microsoft.com/office/word/2010/wordml" xmlns:w15="http://schemas.microsoft.com/office/word/2012/wordml" xmlns:wpg="http://schemas.microsoft.com/office/word/2010/wordprocessingGroup" xmlns:wpi="http://schemas.microsoft.com/office/word/2010/wordprocessingInk" xmlns:wne="http://schemas.microsoft.com/office/word/2006/wordml" xmlns:wps="http://schemas.microsoft.com/office/word/2010/wordprocessingShape" mc:Ignorable="w14 w15 wp14">
+<w:document xmlns:wpc="http://schemas.microsoft.com/office/word/2010/wordprocessingCanvas" xmlns:cx="http://schemas.microsoft.com/office/drawing/2014/chartex" xmlns:cx1="http://schemas.microsoft.com/office/drawing/2015/9/8/chartex" xmlns:cx2="http://schemas.microsoft.com/office/drawing/2015/10/21/chartex" xmlns:cx3="http://schemas.microsoft.com/office/drawing/2016/5/9/chartex" xmlns:cx4="http://schemas.microsoft.com/office/drawing/2016/5/10/chartex" xmlns:cx5="http://schemas.microsoft.com/office/drawing/2016/5/11/chartex" xmlns:cx6="http://schemas.microsoft.com/office/drawing/2016/5/12/chartex" xmlns:cx7="http://schemas.microsoft.com/office/drawing/2016/5/13/chartex" xmlns:cx8="http://schemas.microsoft.com/office/drawing/2016/5/14/chartex" xmlns:mc="http://schemas.openxmlformats.org/markup-compatibility/2006" xmlns:aink="http://schemas.microsoft.com/office/drawing/2016/ink" xmlns:am3d="http://schemas.microsoft.com/office/drawing/2017/model3d" xmlns:o="urn:schemas-microsoft-com:office:office" xmlns:r="http://schemas.openxmlformats.org/officeDocument/2006/relationships" xmlns:m="http://schemas.openxmlformats.org/officeDocument/2006/math" xmlns:v="urn:schemas-microsoft-com:vml" xmlns:wp14="http://schemas.microsoft.com/office/word/2010/wordprocessingDrawing" xmlns:wp="http://schemas.openxmlformats.org/drawingml/2006/wordprocessingDrawing" xmlns:w10="urn:schemas-microsoft-com:office:word" xmlns:w="http://schemas.openxmlformats.org/wordprocessingml/2006/main" xmlns:w14="http://schemas.microsoft.com/office/word/2010/wordml" xmlns:w15="http://schemas.microsoft.com/office/word/2012/wordml" xmlns:w16cid="http://schemas.microsoft.com/office/word/2016/wordml/cid" xmlns:w16se="http://schemas.microsoft.com/office/word/2015/wordml/symex" xmlns:wpg="http://schemas.microsoft.com/office/word/2010/wordprocessingGroup" xmlns:wpi="http://schemas.microsoft.com/office/word/2010/wordprocessingInk" xmlns:wne="http://schemas.microsoft.com/office/word/2006/wordml" xmlns:wps="http://schemas.microsoft.com/office/word/2010/wordprocessingShape" mc:Ignorable="w14 w15 w16se w16cid wp14">
   <w:body>
     <w:p>
       <w:pPr>
@@ -487,18 +487,7 @@
           <w:sz w:val="24"/>
           <w:szCs w:val="24"/>
         </w:rPr>
-        <w:t>.</w:t>
-      </w:r>
-      <w:bookmarkStart w:id="0" w:name="_GoBack"/>
-      <w:bookmarkEnd w:id="0"/>
-      <w:r>
-        <w:rPr>
-          <w:rFonts w:ascii="Times New Roman" w:hAnsi="Times New Roman" w:cs="Times New Roman"/>
-          <w:color w:val="000000"/>
-          <w:sz w:val="24"/>
-          <w:szCs w:val="24"/>
-        </w:rPr>
-        <w:t xml:space="preserve"> As expected, predictive elements were all determinants of the patient’s health. However due to the low</w:t>
+        <w:t>. As expected, predictive elements were all determinants of the patient’s health. However due to the low</w:t>
       </w:r>
       <w:r>
         <w:rPr>
@@ -1817,7 +1806,6 @@
         <w:spacing w:line="480" w:lineRule="auto"/>
         <w:rPr>
           <w:rFonts w:ascii="Times New Roman" w:hAnsi="Times New Roman" w:cs="Times New Roman"/>
-          <w:b/>
           <w:color w:val="000000"/>
           <w:sz w:val="24"/>
           <w:szCs w:val="24"/>
@@ -1932,31 +1920,12 @@
         <w:spacing w:line="480" w:lineRule="auto"/>
         <w:rPr>
           <w:rFonts w:ascii="Times New Roman" w:hAnsi="Times New Roman" w:cs="Times New Roman"/>
+          <w:b/>
           <w:color w:val="000000"/>
           <w:sz w:val="24"/>
           <w:szCs w:val="24"/>
         </w:rPr>
       </w:pPr>
-      <w:r>
-        <w:rPr>
-          <w:rFonts w:ascii="Times New Roman" w:hAnsi="Times New Roman" w:cs="Times New Roman"/>
-          <w:b/>
-          <w:color w:val="000000"/>
-          <w:sz w:val="24"/>
-          <w:szCs w:val="24"/>
-        </w:rPr>
-        <w:t>Data Processing</w:t>
-      </w:r>
-      <w:r>
-        <w:rPr>
-          <w:rFonts w:ascii="Times New Roman" w:hAnsi="Times New Roman" w:cs="Times New Roman"/>
-          <w:b/>
-          <w:color w:val="000000"/>
-          <w:sz w:val="24"/>
-          <w:szCs w:val="24"/>
-        </w:rPr>
-        <w:t xml:space="preserve"> and Cleaning</w:t>
-      </w:r>
     </w:p>
     <w:p>
       <w:pPr>
@@ -1973,503 +1942,22 @@
       <w:r>
         <w:rPr>
           <w:rFonts w:ascii="Times New Roman" w:hAnsi="Times New Roman" w:cs="Times New Roman"/>
-          <w:color w:val="000000"/>
-          <w:sz w:val="24"/>
-          <w:szCs w:val="24"/>
-        </w:rPr>
-        <w:t>The GHC dataset was processe</w:t>
-      </w:r>
-      <w:r>
-        <w:rPr>
-          <w:rFonts w:ascii="Times New Roman" w:hAnsi="Times New Roman" w:cs="Times New Roman"/>
-          <w:color w:val="000000"/>
-          <w:sz w:val="24"/>
-          <w:szCs w:val="24"/>
-        </w:rPr>
-        <w:t>d</w:t>
-      </w:r>
-      <w:r>
-        <w:rPr>
-          <w:rFonts w:ascii="Times New Roman" w:hAnsi="Times New Roman" w:cs="Times New Roman"/>
-          <w:color w:val="000000"/>
-          <w:sz w:val="24"/>
-          <w:szCs w:val="24"/>
-        </w:rPr>
-        <w:t xml:space="preserve"> and cleaned </w:t>
-      </w:r>
-      <w:r>
-        <w:rPr>
-          <w:rFonts w:ascii="Times New Roman" w:hAnsi="Times New Roman" w:cs="Times New Roman"/>
-          <w:color w:val="000000"/>
-          <w:sz w:val="24"/>
-          <w:szCs w:val="24"/>
-        </w:rPr>
-        <w:t>to</w:t>
-      </w:r>
-      <w:r>
-        <w:rPr>
-          <w:rFonts w:ascii="Times New Roman" w:hAnsi="Times New Roman" w:cs="Times New Roman"/>
-          <w:color w:val="000000"/>
-          <w:sz w:val="24"/>
-          <w:szCs w:val="24"/>
-        </w:rPr>
-        <w:t xml:space="preserve"> ensure data accuracy and therefore model validity. </w:t>
-      </w:r>
-      <w:r>
-        <w:rPr>
-          <w:rFonts w:ascii="Times New Roman" w:hAnsi="Times New Roman" w:cs="Times New Roman"/>
-          <w:color w:val="000000"/>
-          <w:sz w:val="24"/>
-          <w:szCs w:val="24"/>
-        </w:rPr>
-        <w:t xml:space="preserve">If a patient </w:t>
-      </w:r>
-      <w:r>
-        <w:rPr>
-          <w:rFonts w:ascii="Times New Roman" w:hAnsi="Times New Roman" w:cs="Times New Roman"/>
-          <w:color w:val="000000"/>
-          <w:sz w:val="24"/>
-          <w:szCs w:val="24"/>
-        </w:rPr>
-        <w:t>had more than one visit</w:t>
-      </w:r>
-      <w:r>
-        <w:rPr>
-          <w:rFonts w:ascii="Times New Roman" w:hAnsi="Times New Roman" w:cs="Times New Roman"/>
-          <w:color w:val="000000"/>
-          <w:sz w:val="24"/>
-          <w:szCs w:val="24"/>
-        </w:rPr>
-        <w:t>,</w:t>
-      </w:r>
-      <w:r>
-        <w:rPr>
-          <w:rFonts w:ascii="Times New Roman" w:hAnsi="Times New Roman" w:cs="Times New Roman"/>
-          <w:color w:val="000000"/>
-          <w:sz w:val="24"/>
-          <w:szCs w:val="24"/>
-        </w:rPr>
-        <w:t xml:space="preserve"> only the first visit was included for model building. Due to skew and nonnormality of the </w:t>
-      </w:r>
-      <w:r>
-        <w:rPr>
-          <w:rFonts w:ascii="Times New Roman" w:hAnsi="Times New Roman" w:cs="Times New Roman"/>
-          <w:color w:val="000000"/>
-          <w:sz w:val="24"/>
-          <w:szCs w:val="24"/>
-        </w:rPr>
-        <w:t>LoS</w:t>
-      </w:r>
-      <w:r>
-        <w:rPr>
-          <w:rFonts w:ascii="Times New Roman" w:hAnsi="Times New Roman" w:cs="Times New Roman"/>
-          <w:color w:val="000000"/>
-          <w:sz w:val="24"/>
-          <w:szCs w:val="24"/>
-        </w:rPr>
-        <w:t xml:space="preserve"> outcome variable, </w:t>
-      </w:r>
-      <w:r>
-        <w:rPr>
-          <w:rFonts w:ascii="Times New Roman" w:hAnsi="Times New Roman" w:cs="Times New Roman"/>
-          <w:color w:val="000000"/>
-          <w:sz w:val="24"/>
-          <w:szCs w:val="24"/>
-        </w:rPr>
-        <w:t xml:space="preserve">LoS </w:t>
-      </w:r>
-      <w:r>
-        <w:rPr>
-          <w:rFonts w:ascii="Times New Roman" w:hAnsi="Times New Roman" w:cs="Times New Roman"/>
-          <w:color w:val="000000"/>
-          <w:sz w:val="24"/>
-          <w:szCs w:val="24"/>
-        </w:rPr>
-        <w:t>was natural logarithm transformed.</w:t>
-      </w:r>
-      <w:r>
-        <w:rPr>
-          <w:rFonts w:ascii="Times New Roman" w:hAnsi="Times New Roman" w:cs="Times New Roman"/>
-          <w:color w:val="000000"/>
-          <w:sz w:val="24"/>
-          <w:szCs w:val="24"/>
-        </w:rPr>
-        <w:t xml:space="preserve"> </w:t>
-      </w:r>
-      <w:r>
-        <w:rPr>
-          <w:rFonts w:ascii="Times New Roman" w:hAnsi="Times New Roman" w:cs="Times New Roman"/>
-          <w:color w:val="000000"/>
-          <w:sz w:val="24"/>
-          <w:szCs w:val="24"/>
-        </w:rPr>
-        <w:t>For</w:t>
-      </w:r>
-      <w:r>
-        <w:rPr>
-          <w:rFonts w:ascii="Times New Roman" w:hAnsi="Times New Roman" w:cs="Times New Roman"/>
-          <w:color w:val="000000"/>
-          <w:sz w:val="24"/>
-          <w:szCs w:val="24"/>
-        </w:rPr>
-        <w:t xml:space="preserve"> vital sign </w:t>
-      </w:r>
-      <w:r>
-        <w:rPr>
-          <w:rFonts w:ascii="Times New Roman" w:hAnsi="Times New Roman" w:cs="Times New Roman"/>
-          <w:color w:val="000000"/>
-          <w:sz w:val="24"/>
-          <w:szCs w:val="24"/>
-        </w:rPr>
-        <w:t>predictor</w:t>
-      </w:r>
-      <w:r>
-        <w:rPr>
-          <w:rFonts w:ascii="Times New Roman" w:hAnsi="Times New Roman" w:cs="Times New Roman"/>
-          <w:color w:val="000000"/>
-          <w:sz w:val="24"/>
-          <w:szCs w:val="24"/>
-        </w:rPr>
-        <w:t xml:space="preserve"> variables</w:t>
-      </w:r>
-      <w:r>
-        <w:rPr>
-          <w:rFonts w:ascii="Times New Roman" w:hAnsi="Times New Roman" w:cs="Times New Roman"/>
-          <w:color w:val="000000"/>
-          <w:sz w:val="24"/>
-          <w:szCs w:val="24"/>
-        </w:rPr>
-        <w:t>, outliers were identified using the standard z-score method, where values outside of the middle 99.9% of the distribution, or 3.291 standard deviations away from the mean</w:t>
-      </w:r>
-      <w:r>
-        <w:rPr>
-          <w:rFonts w:ascii="Times New Roman" w:hAnsi="Times New Roman" w:cs="Times New Roman"/>
-          <w:color w:val="000000"/>
-          <w:sz w:val="24"/>
-          <w:szCs w:val="24"/>
-        </w:rPr>
-        <w:t>,</w:t>
-      </w:r>
-      <w:r>
-        <w:rPr>
-          <w:rFonts w:ascii="Times New Roman" w:hAnsi="Times New Roman" w:cs="Times New Roman"/>
-          <w:color w:val="000000"/>
-          <w:sz w:val="24"/>
-          <w:szCs w:val="24"/>
-        </w:rPr>
-        <w:t xml:space="preserve"> were replaced with the mean for the predictor.</w:t>
-      </w:r>
-      <w:r>
-        <w:rPr>
-          <w:rFonts w:ascii="Times New Roman" w:hAnsi="Times New Roman" w:cs="Times New Roman"/>
-          <w:color w:val="000000"/>
-          <w:sz w:val="24"/>
-          <w:szCs w:val="24"/>
-        </w:rPr>
-        <w:t xml:space="preserve"> For </w:t>
-      </w:r>
-      <w:r>
-        <w:rPr>
-          <w:rFonts w:ascii="Times New Roman" w:hAnsi="Times New Roman" w:cs="Times New Roman"/>
-          <w:color w:val="000000"/>
-          <w:sz w:val="24"/>
-          <w:szCs w:val="24"/>
-        </w:rPr>
-        <w:t>O</w:t>
-      </w:r>
-      <w:r>
-        <w:rPr>
-          <w:rFonts w:ascii="Times New Roman" w:hAnsi="Times New Roman" w:cs="Times New Roman"/>
-          <w:color w:val="000000"/>
-          <w:sz w:val="24"/>
-          <w:szCs w:val="24"/>
-          <w:vertAlign w:val="subscript"/>
-        </w:rPr>
-        <w:t>2</w:t>
-      </w:r>
-      <w:r>
-        <w:rPr>
-          <w:rFonts w:ascii="Times New Roman" w:hAnsi="Times New Roman" w:cs="Times New Roman"/>
-          <w:color w:val="000000"/>
-          <w:sz w:val="24"/>
-          <w:szCs w:val="24"/>
-        </w:rPr>
-        <w:t xml:space="preserve"> saturation all values over 100% were removed. </w:t>
-      </w:r>
-      <w:r>
-        <w:rPr>
-          <w:rFonts w:ascii="Times New Roman" w:hAnsi="Times New Roman" w:cs="Times New Roman"/>
-          <w:color w:val="000000"/>
-          <w:sz w:val="24"/>
-          <w:szCs w:val="24"/>
-        </w:rPr>
-        <w:t>This</w:t>
-      </w:r>
-      <w:r>
-        <w:rPr>
-          <w:rFonts w:ascii="Times New Roman" w:hAnsi="Times New Roman" w:cs="Times New Roman"/>
-          <w:color w:val="000000"/>
-          <w:sz w:val="24"/>
-          <w:szCs w:val="24"/>
-        </w:rPr>
-        <w:t xml:space="preserve"> processing</w:t>
-      </w:r>
-      <w:r>
-        <w:rPr>
-          <w:rFonts w:ascii="Times New Roman" w:hAnsi="Times New Roman" w:cs="Times New Roman"/>
-          <w:color w:val="000000"/>
-          <w:sz w:val="24"/>
-          <w:szCs w:val="24"/>
-        </w:rPr>
-        <w:t xml:space="preserve"> removed unrealistic values</w:t>
-      </w:r>
-      <w:r>
-        <w:rPr>
-          <w:rFonts w:ascii="Times New Roman" w:hAnsi="Times New Roman" w:cs="Times New Roman"/>
-          <w:color w:val="000000"/>
-          <w:sz w:val="24"/>
-          <w:szCs w:val="24"/>
-        </w:rPr>
-        <w:t xml:space="preserve"> such as </w:t>
-      </w:r>
-      <w:r>
-        <w:rPr>
-          <w:rFonts w:ascii="Times New Roman" w:hAnsi="Times New Roman" w:cs="Times New Roman"/>
-          <w:color w:val="000000"/>
-          <w:sz w:val="24"/>
-          <w:szCs w:val="24"/>
-        </w:rPr>
-        <w:lastRenderedPageBreak/>
-        <w:t>temperatures over 50</w:t>
-      </w:r>
-      <w:r>
-        <w:rPr>
-          <w:rFonts w:ascii="Times New Roman" w:hAnsi="Times New Roman" w:cs="Times New Roman"/>
-          <w:color w:val="000000"/>
-          <w:sz w:val="24"/>
-          <w:szCs w:val="24"/>
-          <w:vertAlign w:val="superscript"/>
-        </w:rPr>
-        <w:t xml:space="preserve"> </w:t>
-      </w:r>
-      <w:r>
-        <w:rPr>
-          <w:rFonts w:ascii="Times New Roman" w:hAnsi="Times New Roman" w:cs="Times New Roman"/>
-          <w:color w:val="000000"/>
-          <w:sz w:val="24"/>
-          <w:szCs w:val="24"/>
-        </w:rPr>
-        <w:t xml:space="preserve">degrees Celsius. </w:t>
-      </w:r>
-      <w:r>
-        <w:rPr>
-          <w:rFonts w:ascii="Times New Roman" w:hAnsi="Times New Roman" w:cs="Times New Roman"/>
-          <w:color w:val="000000"/>
-          <w:sz w:val="24"/>
-          <w:szCs w:val="24"/>
-        </w:rPr>
-        <w:t>For model building</w:t>
-      </w:r>
-      <w:r>
-        <w:rPr>
-          <w:rFonts w:ascii="Times New Roman" w:hAnsi="Times New Roman" w:cs="Times New Roman"/>
-          <w:color w:val="000000"/>
-          <w:sz w:val="24"/>
-          <w:szCs w:val="24"/>
-        </w:rPr>
-        <w:t>,</w:t>
-      </w:r>
-      <w:r>
-        <w:rPr>
-          <w:rFonts w:ascii="Times New Roman" w:hAnsi="Times New Roman" w:cs="Times New Roman"/>
-          <w:color w:val="000000"/>
-          <w:sz w:val="24"/>
-          <w:szCs w:val="24"/>
-        </w:rPr>
-        <w:t xml:space="preserve"> </w:t>
-      </w:r>
-      <w:r>
-        <w:rPr>
-          <w:rFonts w:ascii="Times New Roman" w:hAnsi="Times New Roman" w:cs="Times New Roman"/>
-          <w:color w:val="000000"/>
-          <w:sz w:val="24"/>
-          <w:szCs w:val="24"/>
-        </w:rPr>
-        <w:t xml:space="preserve">we </w:t>
-      </w:r>
-      <w:r>
-        <w:rPr>
-          <w:rFonts w:ascii="Times New Roman" w:hAnsi="Times New Roman" w:cs="Times New Roman"/>
-          <w:color w:val="000000"/>
-          <w:sz w:val="24"/>
-          <w:szCs w:val="24"/>
-        </w:rPr>
-        <w:t>only</w:t>
-      </w:r>
-      <w:r>
-        <w:rPr>
-          <w:rFonts w:ascii="Times New Roman" w:hAnsi="Times New Roman" w:cs="Times New Roman"/>
-          <w:color w:val="000000"/>
-          <w:sz w:val="24"/>
-          <w:szCs w:val="24"/>
-        </w:rPr>
-        <w:t xml:space="preserve"> used</w:t>
-      </w:r>
-      <w:r>
-        <w:rPr>
-          <w:rFonts w:ascii="Times New Roman" w:hAnsi="Times New Roman" w:cs="Times New Roman"/>
-          <w:color w:val="000000"/>
-          <w:sz w:val="24"/>
-          <w:szCs w:val="24"/>
-        </w:rPr>
-        <w:t xml:space="preserve"> relevant predictors</w:t>
-      </w:r>
-      <w:r>
-        <w:rPr>
-          <w:rFonts w:ascii="Times New Roman" w:hAnsi="Times New Roman" w:cs="Times New Roman"/>
-          <w:color w:val="000000"/>
-          <w:sz w:val="24"/>
-          <w:szCs w:val="24"/>
-        </w:rPr>
-        <w:t xml:space="preserve"> </w:t>
-      </w:r>
-      <w:r>
-        <w:rPr>
-          <w:rFonts w:ascii="Times New Roman" w:hAnsi="Times New Roman" w:cs="Times New Roman"/>
-          <w:color w:val="000000"/>
-          <w:sz w:val="24"/>
-          <w:szCs w:val="24"/>
-        </w:rPr>
-        <w:t>includ</w:t>
-      </w:r>
-      <w:r>
-        <w:rPr>
-          <w:rFonts w:ascii="Times New Roman" w:hAnsi="Times New Roman" w:cs="Times New Roman"/>
-          <w:color w:val="000000"/>
-          <w:sz w:val="24"/>
-          <w:szCs w:val="24"/>
-        </w:rPr>
-        <w:t>ing</w:t>
-      </w:r>
-      <w:r>
-        <w:rPr>
-          <w:rFonts w:ascii="Times New Roman" w:hAnsi="Times New Roman" w:cs="Times New Roman"/>
-          <w:color w:val="000000"/>
-          <w:sz w:val="24"/>
-          <w:szCs w:val="24"/>
-        </w:rPr>
-        <w:t xml:space="preserve">: 30 day readmit rate, ER visits in past 6 months, </w:t>
-      </w:r>
-      <w:proofErr w:type="spellStart"/>
-      <w:r>
-        <w:rPr>
-          <w:rFonts w:ascii="Times New Roman" w:hAnsi="Times New Roman" w:cs="Times New Roman"/>
-          <w:color w:val="000000"/>
-          <w:sz w:val="24"/>
-          <w:szCs w:val="24"/>
-        </w:rPr>
-        <w:t>Charson</w:t>
-      </w:r>
-      <w:proofErr w:type="spellEnd"/>
-      <w:r>
-        <w:rPr>
-          <w:rFonts w:ascii="Times New Roman" w:hAnsi="Times New Roman" w:cs="Times New Roman"/>
-          <w:color w:val="000000"/>
-          <w:sz w:val="24"/>
-          <w:szCs w:val="24"/>
-        </w:rPr>
-        <w:t xml:space="preserve"> Index rank, </w:t>
-      </w:r>
-      <w:r>
-        <w:rPr>
-          <w:rFonts w:ascii="Times New Roman" w:hAnsi="Times New Roman" w:cs="Times New Roman"/>
-          <w:color w:val="000000"/>
-          <w:sz w:val="24"/>
-          <w:szCs w:val="24"/>
-        </w:rPr>
-        <w:t xml:space="preserve">MEWS, </w:t>
-      </w:r>
-      <w:r>
-        <w:rPr>
-          <w:rFonts w:ascii="Times New Roman" w:hAnsi="Times New Roman" w:cs="Times New Roman"/>
-          <w:color w:val="000000"/>
-          <w:sz w:val="24"/>
-          <w:szCs w:val="24"/>
-        </w:rPr>
-        <w:t>ICU visit</w:t>
-      </w:r>
-      <w:r>
-        <w:rPr>
-          <w:rFonts w:ascii="Times New Roman" w:hAnsi="Times New Roman" w:cs="Times New Roman"/>
-          <w:color w:val="000000"/>
-          <w:sz w:val="24"/>
-          <w:szCs w:val="24"/>
-        </w:rPr>
-        <w:t xml:space="preserve"> during hospitalization</w:t>
-      </w:r>
-      <w:r>
-        <w:rPr>
-          <w:rFonts w:ascii="Times New Roman" w:hAnsi="Times New Roman" w:cs="Times New Roman"/>
-          <w:color w:val="000000"/>
-          <w:sz w:val="24"/>
-          <w:szCs w:val="24"/>
-        </w:rPr>
-        <w:t xml:space="preserve">, </w:t>
-      </w:r>
-      <w:r>
-        <w:rPr>
-          <w:rFonts w:ascii="Times New Roman" w:hAnsi="Times New Roman" w:cs="Times New Roman"/>
-          <w:color w:val="000000"/>
-          <w:sz w:val="24"/>
-          <w:szCs w:val="24"/>
-        </w:rPr>
-        <w:t>demographics (age, race, marital status), insurance type and vital signs (respiration rate, O</w:t>
-      </w:r>
-      <w:r>
-        <w:rPr>
-          <w:rFonts w:ascii="Times New Roman" w:hAnsi="Times New Roman" w:cs="Times New Roman"/>
-          <w:color w:val="000000"/>
-          <w:sz w:val="24"/>
-          <w:szCs w:val="24"/>
-          <w:vertAlign w:val="subscript"/>
-        </w:rPr>
-        <w:t>2</w:t>
-      </w:r>
-      <w:r>
-        <w:rPr>
-          <w:rFonts w:ascii="Times New Roman" w:hAnsi="Times New Roman" w:cs="Times New Roman"/>
-          <w:color w:val="000000"/>
-          <w:sz w:val="24"/>
-          <w:szCs w:val="24"/>
-        </w:rPr>
-        <w:t xml:space="preserve"> saturation, BMI, Heartrate, Temperature, diastolic blood pressure and systolic blood pressure). We decided to omit data on</w:t>
-      </w:r>
-      <w:r>
-        <w:rPr>
-          <w:rFonts w:ascii="Times New Roman" w:hAnsi="Times New Roman" w:cs="Times New Roman"/>
-          <w:color w:val="000000"/>
-          <w:sz w:val="24"/>
-          <w:szCs w:val="24"/>
-        </w:rPr>
-        <w:t xml:space="preserve"> patient </w:t>
-      </w:r>
-      <w:r>
-        <w:rPr>
-          <w:rFonts w:ascii="Times New Roman" w:hAnsi="Times New Roman" w:cs="Times New Roman"/>
-          <w:color w:val="000000"/>
-          <w:sz w:val="24"/>
-          <w:szCs w:val="24"/>
-        </w:rPr>
-        <w:t>religion</w:t>
-      </w:r>
-      <w:r>
-        <w:rPr>
-          <w:rFonts w:ascii="Times New Roman" w:hAnsi="Times New Roman" w:cs="Times New Roman"/>
-          <w:color w:val="000000"/>
-          <w:sz w:val="24"/>
-          <w:szCs w:val="24"/>
-        </w:rPr>
-        <w:t xml:space="preserve"> due to lack of relevance.</w:t>
+          <w:b/>
+          <w:color w:val="000000"/>
+          <w:sz w:val="24"/>
+          <w:szCs w:val="24"/>
+        </w:rPr>
+        <w:t>Data Processing</w:t>
+      </w:r>
+      <w:r>
+        <w:rPr>
+          <w:rFonts w:ascii="Times New Roman" w:hAnsi="Times New Roman" w:cs="Times New Roman"/>
+          <w:b/>
+          <w:color w:val="000000"/>
+          <w:sz w:val="24"/>
+          <w:szCs w:val="24"/>
+        </w:rPr>
+        <w:t xml:space="preserve"> and Cleaning</w:t>
       </w:r>
     </w:p>
     <w:p>
@@ -2479,7 +1967,6 @@
         <w:spacing w:line="480" w:lineRule="auto"/>
         <w:rPr>
           <w:rFonts w:ascii="Times New Roman" w:hAnsi="Times New Roman" w:cs="Times New Roman"/>
-          <w:b/>
           <w:color w:val="000000"/>
           <w:sz w:val="24"/>
           <w:szCs w:val="24"/>
@@ -2488,12 +1975,525 @@
       <w:r>
         <w:rPr>
           <w:rFonts w:ascii="Times New Roman" w:hAnsi="Times New Roman" w:cs="Times New Roman"/>
-          <w:b/>
-          <w:color w:val="000000"/>
-          <w:sz w:val="24"/>
-          <w:szCs w:val="24"/>
-        </w:rPr>
-        <w:t>Model Selection</w:t>
+          <w:color w:val="000000"/>
+          <w:sz w:val="24"/>
+          <w:szCs w:val="24"/>
+        </w:rPr>
+        <w:t>The GHC dataset was processe</w:t>
+      </w:r>
+      <w:r>
+        <w:rPr>
+          <w:rFonts w:ascii="Times New Roman" w:hAnsi="Times New Roman" w:cs="Times New Roman"/>
+          <w:color w:val="000000"/>
+          <w:sz w:val="24"/>
+          <w:szCs w:val="24"/>
+        </w:rPr>
+        <w:t>d</w:t>
+      </w:r>
+      <w:r>
+        <w:rPr>
+          <w:rFonts w:ascii="Times New Roman" w:hAnsi="Times New Roman" w:cs="Times New Roman"/>
+          <w:color w:val="000000"/>
+          <w:sz w:val="24"/>
+          <w:szCs w:val="24"/>
+        </w:rPr>
+        <w:t xml:space="preserve"> and cleaned </w:t>
+      </w:r>
+      <w:r>
+        <w:rPr>
+          <w:rFonts w:ascii="Times New Roman" w:hAnsi="Times New Roman" w:cs="Times New Roman"/>
+          <w:color w:val="000000"/>
+          <w:sz w:val="24"/>
+          <w:szCs w:val="24"/>
+        </w:rPr>
+        <w:t>to</w:t>
+      </w:r>
+      <w:r>
+        <w:rPr>
+          <w:rFonts w:ascii="Times New Roman" w:hAnsi="Times New Roman" w:cs="Times New Roman"/>
+          <w:color w:val="000000"/>
+          <w:sz w:val="24"/>
+          <w:szCs w:val="24"/>
+        </w:rPr>
+        <w:t xml:space="preserve"> ensure data accuracy and therefore model validity. </w:t>
+      </w:r>
+      <w:r>
+        <w:rPr>
+          <w:rFonts w:ascii="Times New Roman" w:hAnsi="Times New Roman" w:cs="Times New Roman"/>
+          <w:color w:val="000000"/>
+          <w:sz w:val="24"/>
+          <w:szCs w:val="24"/>
+        </w:rPr>
+        <w:t xml:space="preserve">If a patient </w:t>
+      </w:r>
+      <w:r>
+        <w:rPr>
+          <w:rFonts w:ascii="Times New Roman" w:hAnsi="Times New Roman" w:cs="Times New Roman"/>
+          <w:color w:val="000000"/>
+          <w:sz w:val="24"/>
+          <w:szCs w:val="24"/>
+        </w:rPr>
+        <w:t>had more than one visit</w:t>
+      </w:r>
+      <w:r>
+        <w:rPr>
+          <w:rFonts w:ascii="Times New Roman" w:hAnsi="Times New Roman" w:cs="Times New Roman"/>
+          <w:color w:val="000000"/>
+          <w:sz w:val="24"/>
+          <w:szCs w:val="24"/>
+        </w:rPr>
+        <w:t>,</w:t>
+      </w:r>
+      <w:r>
+        <w:rPr>
+          <w:rFonts w:ascii="Times New Roman" w:hAnsi="Times New Roman" w:cs="Times New Roman"/>
+          <w:color w:val="000000"/>
+          <w:sz w:val="24"/>
+          <w:szCs w:val="24"/>
+        </w:rPr>
+        <w:t xml:space="preserve"> only the first visit was included for model building. Due to skew</w:t>
+      </w:r>
+      <w:r>
+        <w:rPr>
+          <w:rFonts w:ascii="Times New Roman" w:hAnsi="Times New Roman" w:cs="Times New Roman"/>
+          <w:color w:val="000000"/>
+          <w:sz w:val="24"/>
+          <w:szCs w:val="24"/>
+        </w:rPr>
+        <w:t>ed nature</w:t>
+      </w:r>
+      <w:r>
+        <w:rPr>
+          <w:rFonts w:ascii="Times New Roman" w:hAnsi="Times New Roman" w:cs="Times New Roman"/>
+          <w:color w:val="000000"/>
+          <w:sz w:val="24"/>
+          <w:szCs w:val="24"/>
+        </w:rPr>
+        <w:t xml:space="preserve"> and nonnormality of </w:t>
+      </w:r>
+      <w:proofErr w:type="spellStart"/>
+      <w:r>
+        <w:rPr>
+          <w:rFonts w:ascii="Times New Roman" w:hAnsi="Times New Roman" w:cs="Times New Roman"/>
+          <w:color w:val="000000"/>
+          <w:sz w:val="24"/>
+          <w:szCs w:val="24"/>
+        </w:rPr>
+        <w:t>LoS</w:t>
+      </w:r>
+      <w:proofErr w:type="spellEnd"/>
+      <w:r>
+        <w:rPr>
+          <w:rFonts w:ascii="Times New Roman" w:hAnsi="Times New Roman" w:cs="Times New Roman"/>
+          <w:color w:val="000000"/>
+          <w:sz w:val="24"/>
+          <w:szCs w:val="24"/>
+        </w:rPr>
+        <w:t xml:space="preserve">, a </w:t>
+      </w:r>
+      <w:r>
+        <w:rPr>
+          <w:rFonts w:ascii="Times New Roman" w:hAnsi="Times New Roman" w:cs="Times New Roman"/>
+          <w:color w:val="000000"/>
+          <w:sz w:val="24"/>
+          <w:szCs w:val="24"/>
+        </w:rPr>
+        <w:t>natural logarithm transform</w:t>
+      </w:r>
+      <w:r>
+        <w:rPr>
+          <w:rFonts w:ascii="Times New Roman" w:hAnsi="Times New Roman" w:cs="Times New Roman"/>
+          <w:color w:val="000000"/>
+          <w:sz w:val="24"/>
+          <w:szCs w:val="24"/>
+        </w:rPr>
+        <w:t>ation was applied</w:t>
+      </w:r>
+      <w:r>
+        <w:rPr>
+          <w:rFonts w:ascii="Times New Roman" w:hAnsi="Times New Roman" w:cs="Times New Roman"/>
+          <w:color w:val="000000"/>
+          <w:sz w:val="24"/>
+          <w:szCs w:val="24"/>
+        </w:rPr>
+        <w:t>.</w:t>
+      </w:r>
+      <w:r>
+        <w:rPr>
+          <w:rFonts w:ascii="Times New Roman" w:hAnsi="Times New Roman" w:cs="Times New Roman"/>
+          <w:color w:val="000000"/>
+          <w:sz w:val="24"/>
+          <w:szCs w:val="24"/>
+        </w:rPr>
+        <w:t xml:space="preserve"> </w:t>
+      </w:r>
+      <w:r>
+        <w:rPr>
+          <w:rFonts w:ascii="Times New Roman" w:hAnsi="Times New Roman" w:cs="Times New Roman"/>
+          <w:color w:val="000000"/>
+          <w:sz w:val="24"/>
+          <w:szCs w:val="24"/>
+        </w:rPr>
+        <w:t>O</w:t>
+      </w:r>
+      <w:r>
+        <w:rPr>
+          <w:rFonts w:ascii="Times New Roman" w:hAnsi="Times New Roman" w:cs="Times New Roman"/>
+          <w:color w:val="000000"/>
+          <w:sz w:val="24"/>
+          <w:szCs w:val="24"/>
+        </w:rPr>
+        <w:t>utliers were identified</w:t>
+      </w:r>
+      <w:r>
+        <w:rPr>
+          <w:rFonts w:ascii="Times New Roman" w:hAnsi="Times New Roman" w:cs="Times New Roman"/>
+          <w:color w:val="000000"/>
+          <w:sz w:val="24"/>
+          <w:szCs w:val="24"/>
+        </w:rPr>
+        <w:t xml:space="preserve"> in the vital sign variables (predictors)</w:t>
+      </w:r>
+      <w:r>
+        <w:rPr>
+          <w:rFonts w:ascii="Times New Roman" w:hAnsi="Times New Roman" w:cs="Times New Roman"/>
+          <w:color w:val="000000"/>
+          <w:sz w:val="24"/>
+          <w:szCs w:val="24"/>
+        </w:rPr>
+        <w:t xml:space="preserve"> using the standard z-score method, where values 3.291 standard deviations away from the mean</w:t>
+      </w:r>
+      <w:r>
+        <w:rPr>
+          <w:rFonts w:ascii="Times New Roman" w:hAnsi="Times New Roman" w:cs="Times New Roman"/>
+          <w:color w:val="000000"/>
+          <w:sz w:val="24"/>
+          <w:szCs w:val="24"/>
+        </w:rPr>
+        <w:t xml:space="preserve"> </w:t>
+      </w:r>
+      <w:r>
+        <w:rPr>
+          <w:rFonts w:ascii="Times New Roman" w:hAnsi="Times New Roman" w:cs="Times New Roman"/>
+          <w:color w:val="000000"/>
+          <w:sz w:val="24"/>
+          <w:szCs w:val="24"/>
+        </w:rPr>
+        <w:t xml:space="preserve">were replaced with the mean for </w:t>
+      </w:r>
+      <w:r>
+        <w:rPr>
+          <w:rFonts w:ascii="Times New Roman" w:hAnsi="Times New Roman" w:cs="Times New Roman"/>
+          <w:color w:val="000000"/>
+          <w:sz w:val="24"/>
+          <w:szCs w:val="24"/>
+        </w:rPr>
+        <w:t>the specific variable</w:t>
+      </w:r>
+      <w:r>
+        <w:rPr>
+          <w:rFonts w:ascii="Times New Roman" w:hAnsi="Times New Roman" w:cs="Times New Roman"/>
+          <w:color w:val="000000"/>
+          <w:sz w:val="24"/>
+          <w:szCs w:val="24"/>
+        </w:rPr>
+        <w:t>.</w:t>
+      </w:r>
+      <w:r>
+        <w:rPr>
+          <w:rFonts w:ascii="Times New Roman" w:hAnsi="Times New Roman" w:cs="Times New Roman"/>
+          <w:color w:val="000000"/>
+          <w:sz w:val="24"/>
+          <w:szCs w:val="24"/>
+        </w:rPr>
+        <w:t xml:space="preserve"> </w:t>
+      </w:r>
+      <w:r>
+        <w:rPr>
+          <w:rFonts w:ascii="Times New Roman" w:hAnsi="Times New Roman" w:cs="Times New Roman"/>
+          <w:color w:val="000000"/>
+          <w:sz w:val="24"/>
+          <w:szCs w:val="24"/>
+        </w:rPr>
+        <w:t xml:space="preserve">There were some values over </w:t>
+      </w:r>
+      <w:r>
+        <w:rPr>
+          <w:rFonts w:ascii="Times New Roman" w:hAnsi="Times New Roman" w:cs="Times New Roman"/>
+          <w:color w:val="000000"/>
+          <w:sz w:val="24"/>
+          <w:szCs w:val="24"/>
+        </w:rPr>
+        <w:t xml:space="preserve">100% </w:t>
+      </w:r>
+      <w:r>
+        <w:rPr>
+          <w:rFonts w:ascii="Times New Roman" w:hAnsi="Times New Roman" w:cs="Times New Roman"/>
+          <w:color w:val="000000"/>
+          <w:sz w:val="24"/>
+          <w:szCs w:val="24"/>
+        </w:rPr>
+        <w:t xml:space="preserve">for </w:t>
+      </w:r>
+      <w:r>
+        <w:rPr>
+          <w:rFonts w:ascii="Times New Roman" w:hAnsi="Times New Roman" w:cs="Times New Roman"/>
+          <w:color w:val="000000"/>
+          <w:sz w:val="24"/>
+          <w:szCs w:val="24"/>
+        </w:rPr>
+        <w:t>O</w:t>
+      </w:r>
+      <w:r>
+        <w:rPr>
+          <w:rFonts w:ascii="Times New Roman" w:hAnsi="Times New Roman" w:cs="Times New Roman"/>
+          <w:color w:val="000000"/>
+          <w:sz w:val="24"/>
+          <w:szCs w:val="24"/>
+          <w:vertAlign w:val="subscript"/>
+        </w:rPr>
+        <w:t>2</w:t>
+      </w:r>
+      <w:r>
+        <w:rPr>
+          <w:rFonts w:ascii="Times New Roman" w:hAnsi="Times New Roman" w:cs="Times New Roman"/>
+          <w:color w:val="000000"/>
+          <w:sz w:val="24"/>
+          <w:szCs w:val="24"/>
+        </w:rPr>
+        <w:t xml:space="preserve"> saturation</w:t>
+      </w:r>
+      <w:r>
+        <w:rPr>
+          <w:rFonts w:ascii="Times New Roman" w:hAnsi="Times New Roman" w:cs="Times New Roman"/>
+          <w:color w:val="000000"/>
+          <w:sz w:val="24"/>
+          <w:szCs w:val="24"/>
+        </w:rPr>
+        <w:t xml:space="preserve"> levels, these </w:t>
+      </w:r>
+      <w:r>
+        <w:rPr>
+          <w:rFonts w:ascii="Times New Roman" w:hAnsi="Times New Roman" w:cs="Times New Roman"/>
+          <w:color w:val="000000"/>
+          <w:sz w:val="24"/>
+          <w:szCs w:val="24"/>
+        </w:rPr>
+        <w:t xml:space="preserve">were </w:t>
+      </w:r>
+      <w:r>
+        <w:rPr>
+          <w:rFonts w:ascii="Times New Roman" w:hAnsi="Times New Roman" w:cs="Times New Roman"/>
+          <w:color w:val="000000"/>
+          <w:sz w:val="24"/>
+          <w:szCs w:val="24"/>
+        </w:rPr>
+        <w:lastRenderedPageBreak/>
+        <w:t xml:space="preserve">removed. </w:t>
+      </w:r>
+      <w:r>
+        <w:rPr>
+          <w:rFonts w:ascii="Times New Roman" w:hAnsi="Times New Roman" w:cs="Times New Roman"/>
+          <w:color w:val="000000"/>
+          <w:sz w:val="24"/>
+          <w:szCs w:val="24"/>
+        </w:rPr>
+        <w:t xml:space="preserve">Unreasonable temperatures were also removed, specifically those over </w:t>
+      </w:r>
+      <w:r>
+        <w:rPr>
+          <w:rFonts w:ascii="Times New Roman" w:hAnsi="Times New Roman" w:cs="Times New Roman"/>
+          <w:color w:val="000000"/>
+          <w:sz w:val="24"/>
+          <w:szCs w:val="24"/>
+        </w:rPr>
+        <w:t>50</w:t>
+      </w:r>
+      <w:r>
+        <w:rPr>
+          <w:rFonts w:ascii="Times New Roman" w:hAnsi="Times New Roman" w:cs="Times New Roman"/>
+          <w:color w:val="000000"/>
+          <w:sz w:val="24"/>
+          <w:szCs w:val="24"/>
+          <w:vertAlign w:val="superscript"/>
+        </w:rPr>
+        <w:t xml:space="preserve"> </w:t>
+      </w:r>
+      <w:r>
+        <w:rPr>
+          <w:rFonts w:ascii="Times New Roman" w:hAnsi="Times New Roman" w:cs="Times New Roman"/>
+          <w:color w:val="000000"/>
+          <w:sz w:val="24"/>
+          <w:szCs w:val="24"/>
+        </w:rPr>
+        <w:t xml:space="preserve">degrees Celsius. </w:t>
+      </w:r>
+      <w:r>
+        <w:rPr>
+          <w:rFonts w:ascii="Times New Roman" w:hAnsi="Times New Roman" w:cs="Times New Roman"/>
+          <w:color w:val="000000"/>
+          <w:sz w:val="24"/>
+          <w:szCs w:val="24"/>
+        </w:rPr>
+        <w:t xml:space="preserve">Only relevant predictors were used for model analysis, such as </w:t>
+      </w:r>
+      <w:r>
+        <w:rPr>
+          <w:rFonts w:ascii="Times New Roman" w:hAnsi="Times New Roman" w:cs="Times New Roman"/>
+          <w:color w:val="000000"/>
+          <w:sz w:val="24"/>
+          <w:szCs w:val="24"/>
+        </w:rPr>
+        <w:t xml:space="preserve">30 </w:t>
+      </w:r>
+      <w:proofErr w:type="gramStart"/>
+      <w:r>
+        <w:rPr>
+          <w:rFonts w:ascii="Times New Roman" w:hAnsi="Times New Roman" w:cs="Times New Roman"/>
+          <w:color w:val="000000"/>
+          <w:sz w:val="24"/>
+          <w:szCs w:val="24"/>
+        </w:rPr>
+        <w:t>day</w:t>
+      </w:r>
+      <w:proofErr w:type="gramEnd"/>
+      <w:r>
+        <w:rPr>
+          <w:rFonts w:ascii="Times New Roman" w:hAnsi="Times New Roman" w:cs="Times New Roman"/>
+          <w:color w:val="000000"/>
+          <w:sz w:val="24"/>
+          <w:szCs w:val="24"/>
+        </w:rPr>
+        <w:t xml:space="preserve"> readmit rate, ER visits in past 6 months, </w:t>
+      </w:r>
+      <w:proofErr w:type="spellStart"/>
+      <w:r>
+        <w:rPr>
+          <w:rFonts w:ascii="Times New Roman" w:hAnsi="Times New Roman" w:cs="Times New Roman"/>
+          <w:color w:val="000000"/>
+          <w:sz w:val="24"/>
+          <w:szCs w:val="24"/>
+        </w:rPr>
+        <w:t>Charson</w:t>
+      </w:r>
+      <w:proofErr w:type="spellEnd"/>
+      <w:r>
+        <w:rPr>
+          <w:rFonts w:ascii="Times New Roman" w:hAnsi="Times New Roman" w:cs="Times New Roman"/>
+          <w:color w:val="000000"/>
+          <w:sz w:val="24"/>
+          <w:szCs w:val="24"/>
+        </w:rPr>
+        <w:t xml:space="preserve"> Index rank, </w:t>
+      </w:r>
+      <w:r>
+        <w:rPr>
+          <w:rFonts w:ascii="Times New Roman" w:hAnsi="Times New Roman" w:cs="Times New Roman"/>
+          <w:color w:val="000000"/>
+          <w:sz w:val="24"/>
+          <w:szCs w:val="24"/>
+        </w:rPr>
+        <w:t xml:space="preserve">MEWS, </w:t>
+      </w:r>
+      <w:r>
+        <w:rPr>
+          <w:rFonts w:ascii="Times New Roman" w:hAnsi="Times New Roman" w:cs="Times New Roman"/>
+          <w:color w:val="000000"/>
+          <w:sz w:val="24"/>
+          <w:szCs w:val="24"/>
+        </w:rPr>
+        <w:t>ICU visit</w:t>
+      </w:r>
+      <w:r>
+        <w:rPr>
+          <w:rFonts w:ascii="Times New Roman" w:hAnsi="Times New Roman" w:cs="Times New Roman"/>
+          <w:color w:val="000000"/>
+          <w:sz w:val="24"/>
+          <w:szCs w:val="24"/>
+        </w:rPr>
+        <w:t xml:space="preserve"> during hospitalization</w:t>
+      </w:r>
+      <w:r>
+        <w:rPr>
+          <w:rFonts w:ascii="Times New Roman" w:hAnsi="Times New Roman" w:cs="Times New Roman"/>
+          <w:color w:val="000000"/>
+          <w:sz w:val="24"/>
+          <w:szCs w:val="24"/>
+        </w:rPr>
+        <w:t xml:space="preserve">, </w:t>
+      </w:r>
+      <w:r>
+        <w:rPr>
+          <w:rFonts w:ascii="Times New Roman" w:hAnsi="Times New Roman" w:cs="Times New Roman"/>
+          <w:color w:val="000000"/>
+          <w:sz w:val="24"/>
+          <w:szCs w:val="24"/>
+        </w:rPr>
+        <w:t>demographics (age, race, marital status), insurance type and vital signs (respiration rate, O</w:t>
+      </w:r>
+      <w:r>
+        <w:rPr>
+          <w:rFonts w:ascii="Times New Roman" w:hAnsi="Times New Roman" w:cs="Times New Roman"/>
+          <w:color w:val="000000"/>
+          <w:sz w:val="24"/>
+          <w:szCs w:val="24"/>
+          <w:vertAlign w:val="subscript"/>
+        </w:rPr>
+        <w:t>2</w:t>
+      </w:r>
+      <w:r>
+        <w:rPr>
+          <w:rFonts w:ascii="Times New Roman" w:hAnsi="Times New Roman" w:cs="Times New Roman"/>
+          <w:color w:val="000000"/>
+          <w:sz w:val="24"/>
+          <w:szCs w:val="24"/>
+        </w:rPr>
+        <w:t xml:space="preserve"> saturation, BMI, Heartrate, Temperature, diastolic blood pressure and systolic blood pressure). </w:t>
+      </w:r>
+      <w:r>
+        <w:rPr>
+          <w:rFonts w:ascii="Times New Roman" w:hAnsi="Times New Roman" w:cs="Times New Roman"/>
+          <w:color w:val="000000"/>
+          <w:sz w:val="24"/>
+          <w:szCs w:val="24"/>
+        </w:rPr>
+        <w:t xml:space="preserve">The decision was made to </w:t>
+      </w:r>
+      <w:r>
+        <w:rPr>
+          <w:rFonts w:ascii="Times New Roman" w:hAnsi="Times New Roman" w:cs="Times New Roman"/>
+          <w:color w:val="000000"/>
+          <w:sz w:val="24"/>
+          <w:szCs w:val="24"/>
+        </w:rPr>
+        <w:t>omit data on</w:t>
+      </w:r>
+      <w:r>
+        <w:rPr>
+          <w:rFonts w:ascii="Times New Roman" w:hAnsi="Times New Roman" w:cs="Times New Roman"/>
+          <w:color w:val="000000"/>
+          <w:sz w:val="24"/>
+          <w:szCs w:val="24"/>
+        </w:rPr>
+        <w:t xml:space="preserve"> patient </w:t>
+      </w:r>
+      <w:r>
+        <w:rPr>
+          <w:rFonts w:ascii="Times New Roman" w:hAnsi="Times New Roman" w:cs="Times New Roman"/>
+          <w:color w:val="000000"/>
+          <w:sz w:val="24"/>
+          <w:szCs w:val="24"/>
+        </w:rPr>
+        <w:t>religion</w:t>
+      </w:r>
+      <w:r>
+        <w:rPr>
+          <w:rFonts w:ascii="Times New Roman" w:hAnsi="Times New Roman" w:cs="Times New Roman"/>
+          <w:color w:val="000000"/>
+          <w:sz w:val="24"/>
+          <w:szCs w:val="24"/>
+        </w:rPr>
+        <w:t xml:space="preserve"> due to lack of relevance.</w:t>
       </w:r>
     </w:p>
     <w:p>
@@ -2503,112 +2503,11 @@
         <w:spacing w:line="480" w:lineRule="auto"/>
         <w:rPr>
           <w:rFonts w:ascii="Times New Roman" w:hAnsi="Times New Roman" w:cs="Times New Roman"/>
-          <w:b/>
           <w:color w:val="000000"/>
           <w:sz w:val="24"/>
           <w:szCs w:val="24"/>
         </w:rPr>
       </w:pPr>
-      <w:r>
-        <w:rPr>
-          <w:rFonts w:ascii="Times New Roman" w:hAnsi="Times New Roman" w:cs="Times New Roman"/>
-          <w:color w:val="000000"/>
-          <w:sz w:val="24"/>
-          <w:szCs w:val="24"/>
-        </w:rPr>
-        <w:t xml:space="preserve">Using our selected </w:t>
-      </w:r>
-      <w:r>
-        <w:rPr>
-          <w:rFonts w:ascii="Times New Roman" w:hAnsi="Times New Roman" w:cs="Times New Roman"/>
-          <w:color w:val="000000"/>
-          <w:sz w:val="24"/>
-          <w:szCs w:val="24"/>
-        </w:rPr>
-        <w:t>predictors,</w:t>
-      </w:r>
-      <w:r>
-        <w:rPr>
-          <w:rFonts w:ascii="Times New Roman" w:hAnsi="Times New Roman" w:cs="Times New Roman"/>
-          <w:color w:val="000000"/>
-          <w:sz w:val="24"/>
-          <w:szCs w:val="24"/>
-        </w:rPr>
-        <w:t xml:space="preserve"> we utilized both stepwise regression</w:t>
-      </w:r>
-      <w:r>
-        <w:rPr>
-          <w:rFonts w:ascii="Times New Roman" w:hAnsi="Times New Roman" w:cs="Times New Roman"/>
-          <w:color w:val="000000"/>
-          <w:sz w:val="24"/>
-          <w:szCs w:val="24"/>
-        </w:rPr>
-        <w:t xml:space="preserve"> </w:t>
-      </w:r>
-      <w:r>
-        <w:rPr>
-          <w:rFonts w:ascii="Times New Roman" w:hAnsi="Times New Roman" w:cs="Times New Roman"/>
-          <w:color w:val="000000"/>
-          <w:sz w:val="24"/>
-          <w:szCs w:val="24"/>
-        </w:rPr>
-        <w:t>and criterion based automatic procedures to select the best multiple linear regression model. The final model w</w:t>
-      </w:r>
-      <w:r>
-        <w:rPr>
-          <w:rFonts w:ascii="Times New Roman" w:hAnsi="Times New Roman" w:cs="Times New Roman"/>
-          <w:color w:val="000000"/>
-          <w:sz w:val="24"/>
-          <w:szCs w:val="24"/>
-        </w:rPr>
-        <w:t>ith the highest adjusted R</w:t>
-      </w:r>
-      <w:r>
-        <w:rPr>
-          <w:rFonts w:ascii="Times New Roman" w:hAnsi="Times New Roman" w:cs="Times New Roman"/>
-          <w:color w:val="000000"/>
-          <w:sz w:val="24"/>
-          <w:szCs w:val="24"/>
-          <w:vertAlign w:val="superscript"/>
-        </w:rPr>
-        <w:t>2</w:t>
-      </w:r>
-      <w:r>
-        <w:rPr>
-          <w:rFonts w:ascii="Times New Roman" w:hAnsi="Times New Roman" w:cs="Times New Roman"/>
-          <w:color w:val="000000"/>
-          <w:sz w:val="24"/>
-          <w:szCs w:val="24"/>
-        </w:rPr>
-        <w:t xml:space="preserve"> value</w:t>
-      </w:r>
-      <w:r>
-        <w:rPr>
-          <w:rFonts w:ascii="Times New Roman" w:hAnsi="Times New Roman" w:cs="Times New Roman"/>
-          <w:color w:val="000000"/>
-          <w:sz w:val="24"/>
-          <w:szCs w:val="24"/>
-        </w:rPr>
-        <w:t xml:space="preserve">, </w:t>
-      </w:r>
-      <w:r>
-        <w:rPr>
-          <w:rFonts w:ascii="Times New Roman" w:hAnsi="Times New Roman" w:cs="Times New Roman"/>
-          <w:color w:val="000000"/>
-          <w:sz w:val="24"/>
-          <w:szCs w:val="24"/>
-        </w:rPr>
-        <w:t>lowest CP value</w:t>
-      </w:r>
-      <w:r>
-        <w:rPr>
-          <w:rFonts w:ascii="Times New Roman" w:hAnsi="Times New Roman" w:cs="Times New Roman"/>
-          <w:color w:val="000000"/>
-          <w:sz w:val="24"/>
-          <w:szCs w:val="24"/>
-        </w:rPr>
-        <w:t xml:space="preserve"> and as few predictors as possible to ensure usability was selected.</w:t>
-      </w:r>
     </w:p>
     <w:p>
       <w:pPr>
@@ -2631,7 +2530,19 @@
           <w:sz w:val="24"/>
           <w:szCs w:val="24"/>
         </w:rPr>
-        <w:t>Model Diagnostics</w:t>
+        <w:t>Model Se</w:t>
+      </w:r>
+      <w:bookmarkStart w:id="0" w:name="_GoBack"/>
+      <w:bookmarkEnd w:id="0"/>
+      <w:r>
+        <w:rPr>
+          <w:rFonts w:ascii="Times New Roman" w:hAnsi="Times New Roman" w:cs="Times New Roman"/>
+          <w:b/>
+          <w:color w:val="000000"/>
+          <w:sz w:val="24"/>
+          <w:szCs w:val="24"/>
+        </w:rPr>
+        <w:t>lection</w:t>
       </w:r>
     </w:p>
     <w:p>
@@ -2641,7 +2552,6 @@
         <w:spacing w:line="480" w:lineRule="auto"/>
         <w:rPr>
           <w:rFonts w:ascii="Times New Roman" w:hAnsi="Times New Roman" w:cs="Times New Roman"/>
-          <w:b/>
           <w:color w:val="000000"/>
           <w:sz w:val="24"/>
           <w:szCs w:val="24"/>
@@ -2654,54 +2564,16 @@
           <w:sz w:val="24"/>
           <w:szCs w:val="24"/>
         </w:rPr>
-        <w:t>Once the optimal model was selected, m</w:t>
-      </w:r>
-      <w:r>
-        <w:rPr>
-          <w:rFonts w:ascii="Times New Roman" w:hAnsi="Times New Roman" w:cs="Times New Roman"/>
-          <w:color w:val="000000"/>
-          <w:sz w:val="24"/>
-          <w:szCs w:val="24"/>
-        </w:rPr>
-        <w:t xml:space="preserve">odel assumptions were checked. A residuals vs fitted value plot was created to detect for error heteroscedasticity. A quantile-quantile plot was created to detect normality of residuals. A scale-location plot was created to detect residual spread. </w:t>
-      </w:r>
-      <w:proofErr w:type="gramStart"/>
-      <w:r>
-        <w:rPr>
-          <w:rFonts w:ascii="Times New Roman" w:hAnsi="Times New Roman" w:cs="Times New Roman"/>
-          <w:color w:val="000000"/>
-          <w:sz w:val="24"/>
-          <w:szCs w:val="24"/>
-        </w:rPr>
-        <w:t>A residuals</w:t>
-      </w:r>
-      <w:proofErr w:type="gramEnd"/>
-      <w:r>
-        <w:rPr>
-          <w:rFonts w:ascii="Times New Roman" w:hAnsi="Times New Roman" w:cs="Times New Roman"/>
-          <w:color w:val="000000"/>
-          <w:sz w:val="24"/>
-          <w:szCs w:val="24"/>
-        </w:rPr>
-        <w:t xml:space="preserve"> versus leverage plot was created to help identify influential cases. </w:t>
-      </w:r>
-      <w:r>
-        <w:rPr>
-          <w:rFonts w:ascii="Times New Roman" w:hAnsi="Times New Roman" w:cs="Times New Roman"/>
-          <w:color w:val="000000"/>
-          <w:sz w:val="24"/>
-          <w:szCs w:val="24"/>
-        </w:rPr>
-        <w:t>Model o</w:t>
-      </w:r>
-      <w:r>
-        <w:rPr>
-          <w:rFonts w:ascii="Times New Roman" w:hAnsi="Times New Roman" w:cs="Times New Roman"/>
-          <w:color w:val="000000"/>
-          <w:sz w:val="24"/>
-          <w:szCs w:val="24"/>
-        </w:rPr>
-        <w:t>utliers</w:t>
+        <w:t xml:space="preserve">Once the interested predictors had been selected, </w:t>
+      </w:r>
+      <w:r>
+        <w:rPr>
+          <w:rFonts w:ascii="Times New Roman" w:hAnsi="Times New Roman" w:cs="Times New Roman"/>
+          <w:color w:val="000000"/>
+          <w:sz w:val="24"/>
+          <w:szCs w:val="24"/>
+        </w:rPr>
+        <w:t>both stepwise regression</w:t>
       </w:r>
       <w:r>
         <w:rPr>
@@ -2719,90 +2591,52 @@
           <w:sz w:val="24"/>
           <w:szCs w:val="24"/>
         </w:rPr>
-        <w:t xml:space="preserve">in the </w:t>
-      </w:r>
-      <w:r>
-        <w:rPr>
-          <w:rFonts w:ascii="Times New Roman" w:hAnsi="Times New Roman" w:cs="Times New Roman"/>
-          <w:color w:val="000000"/>
-          <w:sz w:val="24"/>
-          <w:szCs w:val="24"/>
-        </w:rPr>
-        <w:t>LoS</w:t>
-      </w:r>
-      <w:r>
-        <w:rPr>
-          <w:rFonts w:ascii="Times New Roman" w:hAnsi="Times New Roman" w:cs="Times New Roman"/>
-          <w:color w:val="000000"/>
-          <w:sz w:val="24"/>
-          <w:szCs w:val="24"/>
-        </w:rPr>
-        <w:t xml:space="preserve"> were screened for using </w:t>
-      </w:r>
-      <w:proofErr w:type="spellStart"/>
-      <w:r>
-        <w:rPr>
-          <w:rFonts w:ascii="Times New Roman" w:hAnsi="Times New Roman" w:cs="Times New Roman"/>
-          <w:color w:val="000000"/>
-          <w:sz w:val="24"/>
-          <w:szCs w:val="24"/>
-        </w:rPr>
-        <w:t>studentized</w:t>
-      </w:r>
-      <w:proofErr w:type="spellEnd"/>
-      <w:r>
-        <w:rPr>
-          <w:rFonts w:ascii="Times New Roman" w:hAnsi="Times New Roman" w:cs="Times New Roman"/>
-          <w:color w:val="000000"/>
-          <w:sz w:val="24"/>
-          <w:szCs w:val="24"/>
-        </w:rPr>
-        <w:t xml:space="preserve"> residuals</w:t>
-      </w:r>
-      <w:r>
-        <w:rPr>
-          <w:rFonts w:ascii="Times New Roman" w:hAnsi="Times New Roman" w:cs="Times New Roman"/>
-          <w:color w:val="000000"/>
-          <w:sz w:val="24"/>
-          <w:szCs w:val="24"/>
-        </w:rPr>
-        <w:t xml:space="preserve">. Outliers were </w:t>
-      </w:r>
-      <w:r>
-        <w:rPr>
-          <w:rFonts w:ascii="Times New Roman" w:hAnsi="Times New Roman" w:cs="Times New Roman"/>
-          <w:color w:val="000000"/>
-          <w:sz w:val="24"/>
-          <w:szCs w:val="24"/>
-        </w:rPr>
-        <w:t>removed,</w:t>
-      </w:r>
-      <w:r>
-        <w:rPr>
-          <w:rFonts w:ascii="Times New Roman" w:hAnsi="Times New Roman" w:cs="Times New Roman"/>
-          <w:color w:val="000000"/>
-          <w:sz w:val="24"/>
-          <w:szCs w:val="24"/>
-        </w:rPr>
-        <w:t xml:space="preserve"> and we remodeled</w:t>
-      </w:r>
-      <w:r>
-        <w:rPr>
-          <w:rFonts w:ascii="Times New Roman" w:hAnsi="Times New Roman" w:cs="Times New Roman"/>
-          <w:color w:val="000000"/>
-          <w:sz w:val="24"/>
-          <w:szCs w:val="24"/>
-        </w:rPr>
-        <w:t xml:space="preserve"> without the outliers. As t</w:t>
-      </w:r>
-      <w:r>
-        <w:rPr>
-          <w:rFonts w:ascii="Times New Roman" w:hAnsi="Times New Roman" w:cs="Times New Roman"/>
-          <w:color w:val="000000"/>
-          <w:sz w:val="24"/>
-          <w:szCs w:val="24"/>
-        </w:rPr>
-        <w:t>he adjusted R</w:t>
+        <w:t xml:space="preserve">and criterion based procedures </w:t>
+      </w:r>
+      <w:r>
+        <w:rPr>
+          <w:rFonts w:ascii="Times New Roman" w:hAnsi="Times New Roman" w:cs="Times New Roman"/>
+          <w:color w:val="000000"/>
+          <w:sz w:val="24"/>
+          <w:szCs w:val="24"/>
+        </w:rPr>
+        <w:t xml:space="preserve">were used </w:t>
+      </w:r>
+      <w:r>
+        <w:rPr>
+          <w:rFonts w:ascii="Times New Roman" w:hAnsi="Times New Roman" w:cs="Times New Roman"/>
+          <w:color w:val="000000"/>
+          <w:sz w:val="24"/>
+          <w:szCs w:val="24"/>
+        </w:rPr>
+        <w:t xml:space="preserve">to select the best multiple linear regression model. The final </w:t>
+      </w:r>
+      <w:r>
+        <w:rPr>
+          <w:rFonts w:ascii="Times New Roman" w:hAnsi="Times New Roman" w:cs="Times New Roman"/>
+          <w:color w:val="000000"/>
+          <w:sz w:val="24"/>
+          <w:szCs w:val="24"/>
+        </w:rPr>
+        <w:t xml:space="preserve">decision was made based on a </w:t>
+      </w:r>
+      <w:r>
+        <w:rPr>
+          <w:rFonts w:ascii="Times New Roman" w:hAnsi="Times New Roman" w:cs="Times New Roman"/>
+          <w:color w:val="000000"/>
+          <w:sz w:val="24"/>
+          <w:szCs w:val="24"/>
+        </w:rPr>
+        <w:t xml:space="preserve">high adjusted </w:t>
+      </w:r>
+      <w:r>
+        <w:rPr>
+          <w:rFonts w:ascii="Times New Roman" w:hAnsi="Times New Roman" w:cs="Times New Roman"/>
+          <w:color w:val="000000"/>
+          <w:sz w:val="24"/>
+          <w:szCs w:val="24"/>
+        </w:rPr>
+        <w:t>r</w:t>
       </w:r>
       <w:r>
         <w:rPr>
@@ -2821,61 +2655,52 @@
           <w:sz w:val="24"/>
           <w:szCs w:val="24"/>
         </w:rPr>
-        <w:t xml:space="preserve"> value </w:t>
-      </w:r>
-      <w:r>
-        <w:rPr>
-          <w:rFonts w:ascii="Times New Roman" w:hAnsi="Times New Roman" w:cs="Times New Roman"/>
-          <w:color w:val="000000"/>
-          <w:sz w:val="24"/>
-          <w:szCs w:val="24"/>
-        </w:rPr>
-        <w:t>increased we kept the new model</w:t>
-      </w:r>
-      <w:r>
-        <w:rPr>
-          <w:rFonts w:ascii="Times New Roman" w:hAnsi="Times New Roman" w:cs="Times New Roman"/>
-          <w:color w:val="000000"/>
-          <w:sz w:val="24"/>
-          <w:szCs w:val="24"/>
-        </w:rPr>
-        <w:t>.</w:t>
-      </w:r>
-      <w:r>
-        <w:rPr>
-          <w:rFonts w:ascii="Times New Roman" w:hAnsi="Times New Roman" w:cs="Times New Roman"/>
-          <w:color w:val="000000"/>
-          <w:sz w:val="24"/>
-          <w:szCs w:val="24"/>
-        </w:rPr>
-        <w:t xml:space="preserve"> Leverage values in predictors were screened for as were influential predictors</w:t>
-      </w:r>
-      <w:r>
-        <w:rPr>
-          <w:rFonts w:ascii="Times New Roman" w:hAnsi="Times New Roman" w:cs="Times New Roman"/>
-          <w:color w:val="000000"/>
-          <w:sz w:val="24"/>
-          <w:szCs w:val="24"/>
-        </w:rPr>
-        <w:t xml:space="preserve"> and none were significant enough to remove</w:t>
-      </w:r>
-      <w:r>
-        <w:rPr>
-          <w:rFonts w:ascii="Times New Roman" w:hAnsi="Times New Roman" w:cs="Times New Roman"/>
-          <w:color w:val="000000"/>
-          <w:sz w:val="24"/>
-          <w:szCs w:val="24"/>
-        </w:rPr>
-        <w:t>. Finally, multicollinearity was also screened for</w:t>
-      </w:r>
-      <w:r>
-        <w:rPr>
-          <w:rFonts w:ascii="Times New Roman" w:hAnsi="Times New Roman" w:cs="Times New Roman"/>
-          <w:color w:val="000000"/>
-          <w:sz w:val="24"/>
-          <w:szCs w:val="24"/>
-        </w:rPr>
-        <w:t xml:space="preserve"> using VIF values and the findings were not significant.</w:t>
+        <w:t xml:space="preserve">, </w:t>
+      </w:r>
+      <w:r>
+        <w:rPr>
+          <w:rFonts w:ascii="Times New Roman" w:hAnsi="Times New Roman" w:cs="Times New Roman"/>
+          <w:color w:val="000000"/>
+          <w:sz w:val="24"/>
+          <w:szCs w:val="24"/>
+        </w:rPr>
+        <w:t xml:space="preserve">a </w:t>
+      </w:r>
+      <w:r>
+        <w:rPr>
+          <w:rFonts w:ascii="Times New Roman" w:hAnsi="Times New Roman" w:cs="Times New Roman"/>
+          <w:color w:val="000000"/>
+          <w:sz w:val="24"/>
+          <w:szCs w:val="24"/>
+        </w:rPr>
+        <w:t>low CP</w:t>
+      </w:r>
+      <w:r>
+        <w:rPr>
+          <w:rFonts w:ascii="Times New Roman" w:hAnsi="Times New Roman" w:cs="Times New Roman"/>
+          <w:color w:val="000000"/>
+          <w:sz w:val="24"/>
+          <w:szCs w:val="24"/>
+        </w:rPr>
+        <w:t xml:space="preserve"> and </w:t>
+      </w:r>
+      <w:r>
+        <w:rPr>
+          <w:rFonts w:ascii="Times New Roman" w:hAnsi="Times New Roman" w:cs="Times New Roman"/>
+          <w:color w:val="000000"/>
+          <w:sz w:val="24"/>
+          <w:szCs w:val="24"/>
+        </w:rPr>
+        <w:t>minimal</w:t>
+      </w:r>
+      <w:r>
+        <w:rPr>
+          <w:rFonts w:ascii="Times New Roman" w:hAnsi="Times New Roman" w:cs="Times New Roman"/>
+          <w:color w:val="000000"/>
+          <w:sz w:val="24"/>
+          <w:szCs w:val="24"/>
+        </w:rPr>
+        <w:t xml:space="preserve"> predictors to ensure usability.</w:t>
       </w:r>
     </w:p>
     <w:p>
@@ -2891,16 +2716,6 @@
           <w:szCs w:val="24"/>
         </w:rPr>
       </w:pPr>
-      <w:r>
-        <w:rPr>
-          <w:rFonts w:ascii="Times New Roman" w:hAnsi="Times New Roman" w:cs="Times New Roman"/>
-          <w:b/>
-          <w:color w:val="000000"/>
-          <w:sz w:val="24"/>
-          <w:szCs w:val="24"/>
-        </w:rPr>
-        <w:t>Model Validation</w:t>
-      </w:r>
     </w:p>
     <w:p>
       <w:pPr>
@@ -2909,6 +2724,7 @@
         <w:spacing w:line="480" w:lineRule="auto"/>
         <w:rPr>
           <w:rFonts w:ascii="Times New Roman" w:hAnsi="Times New Roman" w:cs="Times New Roman"/>
+          <w:b/>
           <w:color w:val="000000"/>
           <w:sz w:val="24"/>
           <w:szCs w:val="24"/>
@@ -2917,29 +2733,12 @@
       <w:r>
         <w:rPr>
           <w:rFonts w:ascii="Times New Roman" w:hAnsi="Times New Roman" w:cs="Times New Roman"/>
-          <w:color w:val="000000"/>
-          <w:sz w:val="24"/>
-          <w:szCs w:val="24"/>
-        </w:rPr>
-        <w:t>We validated our final model using a Bootstrap method</w:t>
-      </w:r>
-      <w:r>
-        <w:rPr>
-          <w:rFonts w:ascii="Times New Roman" w:hAnsi="Times New Roman" w:cs="Times New Roman"/>
-          <w:color w:val="000000"/>
-          <w:sz w:val="24"/>
-          <w:szCs w:val="24"/>
-        </w:rPr>
-        <w:t xml:space="preserve"> using 1000 repeats</w:t>
-      </w:r>
-      <w:r>
-        <w:rPr>
-          <w:rFonts w:ascii="Times New Roman" w:hAnsi="Times New Roman" w:cs="Times New Roman"/>
-          <w:color w:val="000000"/>
-          <w:sz w:val="24"/>
-          <w:szCs w:val="24"/>
-        </w:rPr>
-        <w:t xml:space="preserve"> and calculated bias estimates for out model coefficients.</w:t>
+          <w:b/>
+          <w:color w:val="000000"/>
+          <w:sz w:val="24"/>
+          <w:szCs w:val="24"/>
+        </w:rPr>
+        <w:t>Model Diagnostics</w:t>
       </w:r>
     </w:p>
     <w:p>
@@ -2958,13 +2757,232 @@
       <w:r>
         <w:rPr>
           <w:rFonts w:ascii="Times New Roman" w:hAnsi="Times New Roman" w:cs="Times New Roman"/>
-          <w:b/>
-          <w:color w:val="000000"/>
-          <w:sz w:val="24"/>
-          <w:szCs w:val="24"/>
-        </w:rPr>
-        <w:lastRenderedPageBreak/>
-        <w:t>Results:</w:t>
+          <w:color w:val="000000"/>
+          <w:sz w:val="24"/>
+          <w:szCs w:val="24"/>
+        </w:rPr>
+        <w:t>Once the optimal model was selected, m</w:t>
+      </w:r>
+      <w:r>
+        <w:rPr>
+          <w:rFonts w:ascii="Times New Roman" w:hAnsi="Times New Roman" w:cs="Times New Roman"/>
+          <w:color w:val="000000"/>
+          <w:sz w:val="24"/>
+          <w:szCs w:val="24"/>
+        </w:rPr>
+        <w:t xml:space="preserve">odel assumptions were checked. A residuals vs fitted value plot was created to detect for error heteroscedasticity. A quantile-quantile plot was created to detect normality of residuals. A scale-location plot was created to detect residual spread. </w:t>
+      </w:r>
+      <w:proofErr w:type="gramStart"/>
+      <w:r>
+        <w:rPr>
+          <w:rFonts w:ascii="Times New Roman" w:hAnsi="Times New Roman" w:cs="Times New Roman"/>
+          <w:color w:val="000000"/>
+          <w:sz w:val="24"/>
+          <w:szCs w:val="24"/>
+        </w:rPr>
+        <w:t>A residuals</w:t>
+      </w:r>
+      <w:proofErr w:type="gramEnd"/>
+      <w:r>
+        <w:rPr>
+          <w:rFonts w:ascii="Times New Roman" w:hAnsi="Times New Roman" w:cs="Times New Roman"/>
+          <w:color w:val="000000"/>
+          <w:sz w:val="24"/>
+          <w:szCs w:val="24"/>
+        </w:rPr>
+        <w:t xml:space="preserve"> versus leverage plot was created to help identify influential cases. </w:t>
+      </w:r>
+      <w:r>
+        <w:rPr>
+          <w:rFonts w:ascii="Times New Roman" w:hAnsi="Times New Roman" w:cs="Times New Roman"/>
+          <w:color w:val="000000"/>
+          <w:sz w:val="24"/>
+          <w:szCs w:val="24"/>
+        </w:rPr>
+        <w:t>Model o</w:t>
+      </w:r>
+      <w:r>
+        <w:rPr>
+          <w:rFonts w:ascii="Times New Roman" w:hAnsi="Times New Roman" w:cs="Times New Roman"/>
+          <w:color w:val="000000"/>
+          <w:sz w:val="24"/>
+          <w:szCs w:val="24"/>
+        </w:rPr>
+        <w:t>utliers</w:t>
+      </w:r>
+      <w:r>
+        <w:rPr>
+          <w:rFonts w:ascii="Times New Roman" w:hAnsi="Times New Roman" w:cs="Times New Roman"/>
+          <w:color w:val="000000"/>
+          <w:sz w:val="24"/>
+          <w:szCs w:val="24"/>
+        </w:rPr>
+        <w:t xml:space="preserve"> </w:t>
+      </w:r>
+      <w:r>
+        <w:rPr>
+          <w:rFonts w:ascii="Times New Roman" w:hAnsi="Times New Roman" w:cs="Times New Roman"/>
+          <w:color w:val="000000"/>
+          <w:sz w:val="24"/>
+          <w:szCs w:val="24"/>
+        </w:rPr>
+        <w:t xml:space="preserve">in the </w:t>
+      </w:r>
+      <w:r>
+        <w:rPr>
+          <w:rFonts w:ascii="Times New Roman" w:hAnsi="Times New Roman" w:cs="Times New Roman"/>
+          <w:color w:val="000000"/>
+          <w:sz w:val="24"/>
+          <w:szCs w:val="24"/>
+        </w:rPr>
+        <w:t>LoS</w:t>
+      </w:r>
+      <w:r>
+        <w:rPr>
+          <w:rFonts w:ascii="Times New Roman" w:hAnsi="Times New Roman" w:cs="Times New Roman"/>
+          <w:color w:val="000000"/>
+          <w:sz w:val="24"/>
+          <w:szCs w:val="24"/>
+        </w:rPr>
+        <w:t xml:space="preserve"> were screened for using </w:t>
+      </w:r>
+      <w:proofErr w:type="spellStart"/>
+      <w:r>
+        <w:rPr>
+          <w:rFonts w:ascii="Times New Roman" w:hAnsi="Times New Roman" w:cs="Times New Roman"/>
+          <w:color w:val="000000"/>
+          <w:sz w:val="24"/>
+          <w:szCs w:val="24"/>
+        </w:rPr>
+        <w:t>studentized</w:t>
+      </w:r>
+      <w:proofErr w:type="spellEnd"/>
+      <w:r>
+        <w:rPr>
+          <w:rFonts w:ascii="Times New Roman" w:hAnsi="Times New Roman" w:cs="Times New Roman"/>
+          <w:color w:val="000000"/>
+          <w:sz w:val="24"/>
+          <w:szCs w:val="24"/>
+        </w:rPr>
+        <w:t xml:space="preserve"> residuals</w:t>
+      </w:r>
+      <w:r>
+        <w:rPr>
+          <w:rFonts w:ascii="Times New Roman" w:hAnsi="Times New Roman" w:cs="Times New Roman"/>
+          <w:color w:val="000000"/>
+          <w:sz w:val="24"/>
+          <w:szCs w:val="24"/>
+        </w:rPr>
+        <w:t xml:space="preserve">. Outliers were </w:t>
+      </w:r>
+      <w:r>
+        <w:rPr>
+          <w:rFonts w:ascii="Times New Roman" w:hAnsi="Times New Roman" w:cs="Times New Roman"/>
+          <w:color w:val="000000"/>
+          <w:sz w:val="24"/>
+          <w:szCs w:val="24"/>
+        </w:rPr>
+        <w:t>removed,</w:t>
+      </w:r>
+      <w:r>
+        <w:rPr>
+          <w:rFonts w:ascii="Times New Roman" w:hAnsi="Times New Roman" w:cs="Times New Roman"/>
+          <w:color w:val="000000"/>
+          <w:sz w:val="24"/>
+          <w:szCs w:val="24"/>
+        </w:rPr>
+        <w:t xml:space="preserve"> and we remodeled</w:t>
+      </w:r>
+      <w:r>
+        <w:rPr>
+          <w:rFonts w:ascii="Times New Roman" w:hAnsi="Times New Roman" w:cs="Times New Roman"/>
+          <w:color w:val="000000"/>
+          <w:sz w:val="24"/>
+          <w:szCs w:val="24"/>
+        </w:rPr>
+        <w:t xml:space="preserve"> without the outliers. As t</w:t>
+      </w:r>
+      <w:r>
+        <w:rPr>
+          <w:rFonts w:ascii="Times New Roman" w:hAnsi="Times New Roman" w:cs="Times New Roman"/>
+          <w:color w:val="000000"/>
+          <w:sz w:val="24"/>
+          <w:szCs w:val="24"/>
+        </w:rPr>
+        <w:t>he adjusted R</w:t>
+      </w:r>
+      <w:r>
+        <w:rPr>
+          <w:rFonts w:ascii="Times New Roman" w:hAnsi="Times New Roman" w:cs="Times New Roman"/>
+          <w:color w:val="000000"/>
+          <w:sz w:val="24"/>
+          <w:szCs w:val="24"/>
+          <w:vertAlign w:val="superscript"/>
+        </w:rPr>
+        <w:t>2</w:t>
+      </w:r>
+      <w:r>
+        <w:rPr>
+          <w:rFonts w:ascii="Times New Roman" w:hAnsi="Times New Roman" w:cs="Times New Roman"/>
+          <w:color w:val="000000"/>
+          <w:sz w:val="24"/>
+          <w:szCs w:val="24"/>
+        </w:rPr>
+        <w:t xml:space="preserve"> value </w:t>
+      </w:r>
+      <w:r>
+        <w:rPr>
+          <w:rFonts w:ascii="Times New Roman" w:hAnsi="Times New Roman" w:cs="Times New Roman"/>
+          <w:color w:val="000000"/>
+          <w:sz w:val="24"/>
+          <w:szCs w:val="24"/>
+        </w:rPr>
+        <w:t>increased we kept the new model</w:t>
+      </w:r>
+      <w:r>
+        <w:rPr>
+          <w:rFonts w:ascii="Times New Roman" w:hAnsi="Times New Roman" w:cs="Times New Roman"/>
+          <w:color w:val="000000"/>
+          <w:sz w:val="24"/>
+          <w:szCs w:val="24"/>
+        </w:rPr>
+        <w:t>.</w:t>
+      </w:r>
+      <w:r>
+        <w:rPr>
+          <w:rFonts w:ascii="Times New Roman" w:hAnsi="Times New Roman" w:cs="Times New Roman"/>
+          <w:color w:val="000000"/>
+          <w:sz w:val="24"/>
+          <w:szCs w:val="24"/>
+        </w:rPr>
+        <w:t xml:space="preserve"> Leverage values in predictors were screened for as were influential predictors</w:t>
+      </w:r>
+      <w:r>
+        <w:rPr>
+          <w:rFonts w:ascii="Times New Roman" w:hAnsi="Times New Roman" w:cs="Times New Roman"/>
+          <w:color w:val="000000"/>
+          <w:sz w:val="24"/>
+          <w:szCs w:val="24"/>
+        </w:rPr>
+        <w:t xml:space="preserve"> and none were significant enough to remove</w:t>
+      </w:r>
+      <w:r>
+        <w:rPr>
+          <w:rFonts w:ascii="Times New Roman" w:hAnsi="Times New Roman" w:cs="Times New Roman"/>
+          <w:color w:val="000000"/>
+          <w:sz w:val="24"/>
+          <w:szCs w:val="24"/>
+        </w:rPr>
+        <w:t>. Finally, multicollinearity was also screened for</w:t>
+      </w:r>
+      <w:r>
+        <w:rPr>
+          <w:rFonts w:ascii="Times New Roman" w:hAnsi="Times New Roman" w:cs="Times New Roman"/>
+          <w:color w:val="000000"/>
+          <w:sz w:val="24"/>
+          <w:szCs w:val="24"/>
+        </w:rPr>
+        <w:t xml:space="preserve"> using VIF values and the findings were not significant.</w:t>
       </w:r>
     </w:p>
     <w:p>
@@ -2988,7 +3006,7 @@
           <w:sz w:val="24"/>
           <w:szCs w:val="24"/>
         </w:rPr>
-        <w:t>Data Summary</w:t>
+        <w:t>Model Validation</w:t>
       </w:r>
     </w:p>
     <w:p>
@@ -3010,52 +3028,26 @@
           <w:sz w:val="24"/>
           <w:szCs w:val="24"/>
         </w:rPr>
-        <w:t>The mean length of stay</w:t>
-      </w:r>
-      <w:r>
-        <w:rPr>
-          <w:rFonts w:ascii="Times New Roman" w:hAnsi="Times New Roman" w:cs="Times New Roman"/>
-          <w:color w:val="000000"/>
-          <w:sz w:val="24"/>
-          <w:szCs w:val="24"/>
-        </w:rPr>
-        <w:t xml:space="preserve"> was</w:t>
-      </w:r>
-      <w:r>
-        <w:rPr>
-          <w:rFonts w:ascii="Times New Roman" w:hAnsi="Times New Roman" w:cs="Times New Roman"/>
-          <w:color w:val="000000"/>
-          <w:sz w:val="24"/>
-          <w:szCs w:val="24"/>
-        </w:rPr>
-        <w:t xml:space="preserve"> </w:t>
-      </w:r>
-      <w:r>
-        <w:rPr>
-          <w:rFonts w:ascii="Times New Roman" w:hAnsi="Times New Roman" w:cs="Times New Roman"/>
-          <w:color w:val="000000"/>
-          <w:sz w:val="24"/>
-          <w:szCs w:val="24"/>
-        </w:rPr>
-        <w:t>5.461 days with a standard deviation of 5.92. Data cleaning and missing data resulted in some loss of data for certain predictors</w:t>
-      </w:r>
-      <w:r>
-        <w:rPr>
-          <w:rFonts w:ascii="Times New Roman" w:hAnsi="Times New Roman" w:cs="Times New Roman"/>
-          <w:color w:val="000000"/>
-          <w:sz w:val="24"/>
-          <w:szCs w:val="24"/>
-        </w:rPr>
-        <w:t xml:space="preserve"> as seen in the reduces n in table 1</w:t>
-      </w:r>
-      <w:r>
-        <w:rPr>
-          <w:rFonts w:ascii="Times New Roman" w:hAnsi="Times New Roman" w:cs="Times New Roman"/>
-          <w:color w:val="000000"/>
-          <w:sz w:val="24"/>
-          <w:szCs w:val="24"/>
-        </w:rPr>
-        <w:t xml:space="preserve">. Summary statistics for all relevant continuous predictors used in model selection and for length of stay are included in table 1 and proportions for categorical variables are included in </w:t>
+        <w:lastRenderedPageBreak/>
+        <w:t>We validated our final model using a Bootstrap method</w:t>
+      </w:r>
+      <w:r>
+        <w:rPr>
+          <w:rFonts w:ascii="Times New Roman" w:hAnsi="Times New Roman" w:cs="Times New Roman"/>
+          <w:color w:val="000000"/>
+          <w:sz w:val="24"/>
+          <w:szCs w:val="24"/>
+        </w:rPr>
+        <w:t xml:space="preserve"> using 1000 repeats</w:t>
+      </w:r>
+      <w:r>
+        <w:rPr>
+          <w:rFonts w:ascii="Times New Roman" w:hAnsi="Times New Roman" w:cs="Times New Roman"/>
+          <w:color w:val="000000"/>
+          <w:sz w:val="24"/>
+          <w:szCs w:val="24"/>
+        </w:rPr>
+        <w:t xml:space="preserve"> and calculated bias estimates for out model coefficients.</w:t>
       </w:r>
     </w:p>
     <w:p>
@@ -3079,27 +3071,7 @@
           <w:sz w:val="24"/>
           <w:szCs w:val="24"/>
         </w:rPr>
-        <w:t>Final</w:t>
-      </w:r>
-      <w:r>
-        <w:rPr>
-          <w:rFonts w:ascii="Times New Roman" w:hAnsi="Times New Roman" w:cs="Times New Roman"/>
-          <w:b/>
-          <w:color w:val="000000"/>
-          <w:sz w:val="24"/>
-          <w:szCs w:val="24"/>
-        </w:rPr>
-        <w:t xml:space="preserve"> </w:t>
-      </w:r>
-      <w:r>
-        <w:rPr>
-          <w:rFonts w:ascii="Times New Roman" w:hAnsi="Times New Roman" w:cs="Times New Roman"/>
-          <w:b/>
-          <w:color w:val="000000"/>
-          <w:sz w:val="24"/>
-          <w:szCs w:val="24"/>
-        </w:rPr>
-        <w:t xml:space="preserve">Model </w:t>
+        <w:t>Results:</w:t>
       </w:r>
     </w:p>
     <w:p>
@@ -3109,6 +3081,7 @@
         <w:spacing w:line="480" w:lineRule="auto"/>
         <w:rPr>
           <w:rFonts w:ascii="Times New Roman" w:hAnsi="Times New Roman" w:cs="Times New Roman"/>
+          <w:b/>
           <w:color w:val="000000"/>
           <w:sz w:val="24"/>
           <w:szCs w:val="24"/>
@@ -3117,232 +3090,12 @@
       <w:r>
         <w:rPr>
           <w:rFonts w:ascii="Times New Roman" w:hAnsi="Times New Roman" w:cs="Times New Roman"/>
-          <w:color w:val="000000"/>
-          <w:sz w:val="24"/>
-          <w:szCs w:val="24"/>
-        </w:rPr>
-        <w:t>We selected a final model given by criterion based automatic model selection that included</w:t>
-      </w:r>
-      <w:r>
-        <w:rPr>
-          <w:rFonts w:ascii="Times New Roman" w:hAnsi="Times New Roman" w:cs="Times New Roman"/>
-          <w:color w:val="000000"/>
-          <w:sz w:val="24"/>
-          <w:szCs w:val="24"/>
-        </w:rPr>
-        <w:t xml:space="preserve">: </w:t>
-      </w:r>
-      <w:r>
-        <w:rPr>
-          <w:rFonts w:ascii="Times New Roman" w:hAnsi="Times New Roman" w:cs="Times New Roman"/>
-          <w:color w:val="000000"/>
-          <w:sz w:val="24"/>
-          <w:szCs w:val="24"/>
-        </w:rPr>
-        <w:t>readmit rate</w:t>
-      </w:r>
-      <w:r>
-        <w:rPr>
-          <w:rFonts w:ascii="Times New Roman" w:hAnsi="Times New Roman" w:cs="Times New Roman"/>
-          <w:color w:val="000000"/>
-          <w:sz w:val="24"/>
-          <w:szCs w:val="24"/>
-        </w:rPr>
-        <w:t xml:space="preserve"> within past 30 days</w:t>
-      </w:r>
-      <w:r>
-        <w:rPr>
-          <w:rFonts w:ascii="Times New Roman" w:hAnsi="Times New Roman" w:cs="Times New Roman"/>
-          <w:color w:val="000000"/>
-          <w:sz w:val="24"/>
-          <w:szCs w:val="24"/>
-        </w:rPr>
-        <w:t xml:space="preserve">, ER visits, </w:t>
-      </w:r>
-      <w:proofErr w:type="spellStart"/>
-      <w:r>
-        <w:rPr>
-          <w:rFonts w:ascii="Times New Roman" w:hAnsi="Times New Roman" w:cs="Times New Roman"/>
-          <w:color w:val="000000"/>
-          <w:sz w:val="24"/>
-          <w:szCs w:val="24"/>
-        </w:rPr>
-        <w:t>Charson</w:t>
-      </w:r>
-      <w:proofErr w:type="spellEnd"/>
-      <w:r>
-        <w:rPr>
-          <w:rFonts w:ascii="Times New Roman" w:hAnsi="Times New Roman" w:cs="Times New Roman"/>
-          <w:color w:val="000000"/>
-          <w:sz w:val="24"/>
-          <w:szCs w:val="24"/>
-        </w:rPr>
-        <w:t xml:space="preserve"> Index rank</w:t>
-      </w:r>
-      <w:r>
-        <w:rPr>
-          <w:rFonts w:ascii="Times New Roman" w:hAnsi="Times New Roman" w:cs="Times New Roman"/>
-          <w:color w:val="000000"/>
-          <w:sz w:val="24"/>
-          <w:szCs w:val="24"/>
-        </w:rPr>
-        <w:t>, Age, Respiration Rate, Heart Rate</w:t>
-      </w:r>
-      <w:r>
-        <w:rPr>
-          <w:rFonts w:ascii="Times New Roman" w:hAnsi="Times New Roman" w:cs="Times New Roman"/>
-          <w:color w:val="000000"/>
-          <w:sz w:val="24"/>
-          <w:szCs w:val="24"/>
-        </w:rPr>
-        <w:t>, temperature</w:t>
-      </w:r>
-      <w:r>
-        <w:rPr>
-          <w:rFonts w:ascii="Times New Roman" w:hAnsi="Times New Roman" w:cs="Times New Roman"/>
-          <w:color w:val="000000"/>
-          <w:sz w:val="24"/>
-          <w:szCs w:val="24"/>
-        </w:rPr>
-        <w:t xml:space="preserve"> and</w:t>
-      </w:r>
-      <w:r>
-        <w:rPr>
-          <w:rFonts w:ascii="Times New Roman" w:hAnsi="Times New Roman" w:cs="Times New Roman"/>
-          <w:color w:val="000000"/>
-          <w:sz w:val="24"/>
-          <w:szCs w:val="24"/>
-        </w:rPr>
-        <w:t xml:space="preserve"> Systolic Blood pressure</w:t>
-      </w:r>
-      <w:r>
-        <w:rPr>
-          <w:rFonts w:ascii="Times New Roman" w:hAnsi="Times New Roman" w:cs="Times New Roman"/>
-          <w:color w:val="000000"/>
-          <w:sz w:val="24"/>
-          <w:szCs w:val="24"/>
-        </w:rPr>
-        <w:t xml:space="preserve"> as predictors. Model coefficients a</w:t>
-      </w:r>
-      <w:r>
-        <w:rPr>
-          <w:rFonts w:ascii="Times New Roman" w:hAnsi="Times New Roman" w:cs="Times New Roman"/>
-          <w:color w:val="000000"/>
-          <w:sz w:val="24"/>
-          <w:szCs w:val="24"/>
-        </w:rPr>
-        <w:t xml:space="preserve">re </w:t>
-      </w:r>
-      <w:r>
-        <w:rPr>
-          <w:rFonts w:ascii="Times New Roman" w:hAnsi="Times New Roman" w:cs="Times New Roman"/>
-          <w:color w:val="000000"/>
-          <w:sz w:val="24"/>
-          <w:szCs w:val="24"/>
-        </w:rPr>
-        <w:t>included in table 3.</w:t>
-      </w:r>
-      <w:r>
-        <w:rPr>
-          <w:rFonts w:ascii="Times New Roman" w:hAnsi="Times New Roman" w:cs="Times New Roman"/>
-          <w:color w:val="000000"/>
-          <w:sz w:val="24"/>
-          <w:szCs w:val="24"/>
-        </w:rPr>
-        <w:t xml:space="preserve"> The adjusted R</w:t>
-      </w:r>
-      <w:r>
-        <w:rPr>
-          <w:rFonts w:ascii="Times New Roman" w:hAnsi="Times New Roman" w:cs="Times New Roman"/>
-          <w:color w:val="000000"/>
-          <w:sz w:val="24"/>
-          <w:szCs w:val="24"/>
-          <w:vertAlign w:val="superscript"/>
-        </w:rPr>
-        <w:t>2</w:t>
-      </w:r>
-      <w:r>
-        <w:rPr>
-          <w:rFonts w:ascii="Times New Roman" w:hAnsi="Times New Roman" w:cs="Times New Roman"/>
-          <w:color w:val="000000"/>
-          <w:sz w:val="24"/>
-          <w:szCs w:val="24"/>
-        </w:rPr>
-        <w:t xml:space="preserve"> for the model is</w:t>
-      </w:r>
-      <w:r>
-        <w:rPr>
-          <w:rFonts w:ascii="Times New Roman" w:hAnsi="Times New Roman" w:cs="Times New Roman"/>
-          <w:color w:val="000000"/>
-          <w:sz w:val="24"/>
-          <w:szCs w:val="24"/>
-        </w:rPr>
-        <w:t xml:space="preserve"> X </w:t>
-      </w:r>
-      <w:r>
-        <w:rPr>
-          <w:rFonts w:ascii="Times New Roman" w:hAnsi="Times New Roman" w:cs="Times New Roman"/>
-          <w:color w:val="000000"/>
-          <w:sz w:val="24"/>
-          <w:szCs w:val="24"/>
-        </w:rPr>
-        <w:t xml:space="preserve">the </w:t>
-      </w:r>
-      <w:r>
-        <w:rPr>
-          <w:rFonts w:ascii="Times New Roman" w:hAnsi="Times New Roman" w:cs="Times New Roman"/>
-          <w:color w:val="000000"/>
-          <w:sz w:val="24"/>
-          <w:szCs w:val="24"/>
-        </w:rPr>
-        <w:t>CP score is X and the AIC values was X</w:t>
-      </w:r>
-      <w:r>
-        <w:rPr>
-          <w:rFonts w:ascii="Times New Roman" w:hAnsi="Times New Roman" w:cs="Times New Roman"/>
-          <w:color w:val="000000"/>
-          <w:sz w:val="24"/>
-          <w:szCs w:val="24"/>
-        </w:rPr>
-        <w:t xml:space="preserve">. All </w:t>
-      </w:r>
-      <w:r>
-        <w:rPr>
-          <w:rFonts w:ascii="Times New Roman" w:hAnsi="Times New Roman" w:cs="Times New Roman"/>
-          <w:color w:val="000000"/>
-          <w:sz w:val="24"/>
-          <w:szCs w:val="24"/>
-        </w:rPr>
-        <w:t xml:space="preserve">model </w:t>
-      </w:r>
-      <w:r>
-        <w:rPr>
-          <w:rFonts w:ascii="Times New Roman" w:hAnsi="Times New Roman" w:cs="Times New Roman"/>
-          <w:color w:val="000000"/>
-          <w:sz w:val="24"/>
-          <w:szCs w:val="24"/>
-        </w:rPr>
-        <w:t xml:space="preserve">diagnostic graphs are included in figure 1. As seen, all model assumptions were met. </w:t>
-      </w:r>
-      <w:proofErr w:type="spellStart"/>
-      <w:r>
-        <w:rPr>
-          <w:rFonts w:ascii="Times New Roman" w:hAnsi="Times New Roman" w:cs="Times New Roman"/>
-          <w:color w:val="000000"/>
-          <w:sz w:val="24"/>
-          <w:szCs w:val="24"/>
-        </w:rPr>
-        <w:t>Bootstap</w:t>
-      </w:r>
-      <w:proofErr w:type="spellEnd"/>
-      <w:r>
-        <w:rPr>
-          <w:rFonts w:ascii="Times New Roman" w:hAnsi="Times New Roman" w:cs="Times New Roman"/>
-          <w:color w:val="000000"/>
-          <w:sz w:val="24"/>
-          <w:szCs w:val="24"/>
-        </w:rPr>
-        <w:t xml:space="preserve"> validation produced bias values for all model coefficients which are included in table 3. Bias values were low and non-significant.</w:t>
+          <w:b/>
+          <w:color w:val="000000"/>
+          <w:sz w:val="24"/>
+          <w:szCs w:val="24"/>
+        </w:rPr>
+        <w:t>Data Summary</w:t>
       </w:r>
     </w:p>
     <w:p>
@@ -3352,7 +3105,6 @@
         <w:spacing w:line="480" w:lineRule="auto"/>
         <w:rPr>
           <w:rFonts w:ascii="Times New Roman" w:hAnsi="Times New Roman" w:cs="Times New Roman"/>
-          <w:b/>
           <w:color w:val="000000"/>
           <w:sz w:val="24"/>
           <w:szCs w:val="24"/>
@@ -3361,12 +3113,56 @@
       <w:r>
         <w:rPr>
           <w:rFonts w:ascii="Times New Roman" w:hAnsi="Times New Roman" w:cs="Times New Roman"/>
-          <w:b/>
-          <w:color w:val="000000"/>
-          <w:sz w:val="24"/>
-          <w:szCs w:val="24"/>
-        </w:rPr>
-        <w:t>Discussion</w:t>
+          <w:color w:val="000000"/>
+          <w:sz w:val="24"/>
+          <w:szCs w:val="24"/>
+        </w:rPr>
+        <w:t>The mean length of stay</w:t>
+      </w:r>
+      <w:r>
+        <w:rPr>
+          <w:rFonts w:ascii="Times New Roman" w:hAnsi="Times New Roman" w:cs="Times New Roman"/>
+          <w:color w:val="000000"/>
+          <w:sz w:val="24"/>
+          <w:szCs w:val="24"/>
+        </w:rPr>
+        <w:t xml:space="preserve"> was</w:t>
+      </w:r>
+      <w:r>
+        <w:rPr>
+          <w:rFonts w:ascii="Times New Roman" w:hAnsi="Times New Roman" w:cs="Times New Roman"/>
+          <w:color w:val="000000"/>
+          <w:sz w:val="24"/>
+          <w:szCs w:val="24"/>
+        </w:rPr>
+        <w:t xml:space="preserve"> </w:t>
+      </w:r>
+      <w:r>
+        <w:rPr>
+          <w:rFonts w:ascii="Times New Roman" w:hAnsi="Times New Roman" w:cs="Times New Roman"/>
+          <w:color w:val="000000"/>
+          <w:sz w:val="24"/>
+          <w:szCs w:val="24"/>
+        </w:rPr>
+        <w:t>5.461 days with a standard deviation of 5.92. Data cleaning and missing data resulted in some loss of data for certain predictors</w:t>
+      </w:r>
+      <w:r>
+        <w:rPr>
+          <w:rFonts w:ascii="Times New Roman" w:hAnsi="Times New Roman" w:cs="Times New Roman"/>
+          <w:color w:val="000000"/>
+          <w:sz w:val="24"/>
+          <w:szCs w:val="24"/>
+        </w:rPr>
+        <w:t xml:space="preserve"> as seen in the reduces n in table 1</w:t>
+      </w:r>
+      <w:r>
+        <w:rPr>
+          <w:rFonts w:ascii="Times New Roman" w:hAnsi="Times New Roman" w:cs="Times New Roman"/>
+          <w:color w:val="000000"/>
+          <w:sz w:val="24"/>
+          <w:szCs w:val="24"/>
+        </w:rPr>
+        <w:t xml:space="preserve">. Summary statistics for all relevant continuous predictors used in model selection and for length of stay are included in table 1 and proportions for categorical variables are included in </w:t>
       </w:r>
     </w:p>
     <w:p>
@@ -3376,6 +3172,7 @@
         <w:spacing w:line="480" w:lineRule="auto"/>
         <w:rPr>
           <w:rFonts w:ascii="Times New Roman" w:hAnsi="Times New Roman" w:cs="Times New Roman"/>
+          <w:b/>
           <w:color w:val="000000"/>
           <w:sz w:val="24"/>
           <w:szCs w:val="24"/>
@@ -3384,11 +3181,331 @@
       <w:r>
         <w:rPr>
           <w:rFonts w:ascii="Times New Roman" w:hAnsi="Times New Roman" w:cs="Times New Roman"/>
-          <w:color w:val="000000"/>
-          <w:sz w:val="24"/>
-          <w:szCs w:val="24"/>
-        </w:rPr>
-        <w:t xml:space="preserve">We were able to produce a predictive model for hospital length of stay using 8 predictors. Our model used a log transformation, meaning that each coefficient in table 3 means X controlled for all other variables. Most predictors were related to vital signs or current health status. This suggests that as expected the length of stay in a hospital is associated with how healthy the patient is or if they have recently been to the hospital (ER visits and admission to a hospital within the past 30 days). Our model suggests that factors such as insurance type, race or marital status have negligible impact on hospital stay as would be expected. It is worth noting that are multiple linear model does not fit the data well looking at the low adjusted </w:t>
+          <w:b/>
+          <w:color w:val="000000"/>
+          <w:sz w:val="24"/>
+          <w:szCs w:val="24"/>
+        </w:rPr>
+        <w:t>Final</w:t>
+      </w:r>
+      <w:r>
+        <w:rPr>
+          <w:rFonts w:ascii="Times New Roman" w:hAnsi="Times New Roman" w:cs="Times New Roman"/>
+          <w:b/>
+          <w:color w:val="000000"/>
+          <w:sz w:val="24"/>
+          <w:szCs w:val="24"/>
+        </w:rPr>
+        <w:t xml:space="preserve"> </w:t>
+      </w:r>
+      <w:r>
+        <w:rPr>
+          <w:rFonts w:ascii="Times New Roman" w:hAnsi="Times New Roman" w:cs="Times New Roman"/>
+          <w:b/>
+          <w:color w:val="000000"/>
+          <w:sz w:val="24"/>
+          <w:szCs w:val="24"/>
+        </w:rPr>
+        <w:t xml:space="preserve">Model </w:t>
+      </w:r>
+    </w:p>
+    <w:p>
+      <w:pPr>
+        <w:pStyle w:val="HTMLPreformatted"/>
+        <w:shd w:val="clear" w:color="auto" w:fill="FFFFFF"/>
+        <w:spacing w:line="480" w:lineRule="auto"/>
+        <w:rPr>
+          <w:rFonts w:ascii="Times New Roman" w:hAnsi="Times New Roman" w:cs="Times New Roman"/>
+          <w:color w:val="000000"/>
+          <w:sz w:val="24"/>
+          <w:szCs w:val="24"/>
+        </w:rPr>
+      </w:pPr>
+      <w:r>
+        <w:rPr>
+          <w:rFonts w:ascii="Times New Roman" w:hAnsi="Times New Roman" w:cs="Times New Roman"/>
+          <w:color w:val="000000"/>
+          <w:sz w:val="24"/>
+          <w:szCs w:val="24"/>
+        </w:rPr>
+        <w:t>We selected a final model given by criterion based automatic model selection that included</w:t>
+      </w:r>
+      <w:r>
+        <w:rPr>
+          <w:rFonts w:ascii="Times New Roman" w:hAnsi="Times New Roman" w:cs="Times New Roman"/>
+          <w:color w:val="000000"/>
+          <w:sz w:val="24"/>
+          <w:szCs w:val="24"/>
+        </w:rPr>
+        <w:t xml:space="preserve">: </w:t>
+      </w:r>
+      <w:r>
+        <w:rPr>
+          <w:rFonts w:ascii="Times New Roman" w:hAnsi="Times New Roman" w:cs="Times New Roman"/>
+          <w:color w:val="000000"/>
+          <w:sz w:val="24"/>
+          <w:szCs w:val="24"/>
+        </w:rPr>
+        <w:t>readmit rate</w:t>
+      </w:r>
+      <w:r>
+        <w:rPr>
+          <w:rFonts w:ascii="Times New Roman" w:hAnsi="Times New Roman" w:cs="Times New Roman"/>
+          <w:color w:val="000000"/>
+          <w:sz w:val="24"/>
+          <w:szCs w:val="24"/>
+        </w:rPr>
+        <w:t xml:space="preserve"> within past 30 days</w:t>
+      </w:r>
+      <w:r>
+        <w:rPr>
+          <w:rFonts w:ascii="Times New Roman" w:hAnsi="Times New Roman" w:cs="Times New Roman"/>
+          <w:color w:val="000000"/>
+          <w:sz w:val="24"/>
+          <w:szCs w:val="24"/>
+        </w:rPr>
+        <w:t xml:space="preserve">, ER visits, </w:t>
+      </w:r>
+      <w:proofErr w:type="spellStart"/>
+      <w:r>
+        <w:rPr>
+          <w:rFonts w:ascii="Times New Roman" w:hAnsi="Times New Roman" w:cs="Times New Roman"/>
+          <w:color w:val="000000"/>
+          <w:sz w:val="24"/>
+          <w:szCs w:val="24"/>
+        </w:rPr>
+        <w:t>Charson</w:t>
+      </w:r>
+      <w:proofErr w:type="spellEnd"/>
+      <w:r>
+        <w:rPr>
+          <w:rFonts w:ascii="Times New Roman" w:hAnsi="Times New Roman" w:cs="Times New Roman"/>
+          <w:color w:val="000000"/>
+          <w:sz w:val="24"/>
+          <w:szCs w:val="24"/>
+        </w:rPr>
+        <w:t xml:space="preserve"> Index rank</w:t>
+      </w:r>
+      <w:r>
+        <w:rPr>
+          <w:rFonts w:ascii="Times New Roman" w:hAnsi="Times New Roman" w:cs="Times New Roman"/>
+          <w:color w:val="000000"/>
+          <w:sz w:val="24"/>
+          <w:szCs w:val="24"/>
+        </w:rPr>
+        <w:t>, Age, Respiration Rate, Heart Rate</w:t>
+      </w:r>
+      <w:r>
+        <w:rPr>
+          <w:rFonts w:ascii="Times New Roman" w:hAnsi="Times New Roman" w:cs="Times New Roman"/>
+          <w:color w:val="000000"/>
+          <w:sz w:val="24"/>
+          <w:szCs w:val="24"/>
+        </w:rPr>
+        <w:t>, temperature</w:t>
+      </w:r>
+      <w:r>
+        <w:rPr>
+          <w:rFonts w:ascii="Times New Roman" w:hAnsi="Times New Roman" w:cs="Times New Roman"/>
+          <w:color w:val="000000"/>
+          <w:sz w:val="24"/>
+          <w:szCs w:val="24"/>
+        </w:rPr>
+        <w:t xml:space="preserve"> and</w:t>
+      </w:r>
+      <w:r>
+        <w:rPr>
+          <w:rFonts w:ascii="Times New Roman" w:hAnsi="Times New Roman" w:cs="Times New Roman"/>
+          <w:color w:val="000000"/>
+          <w:sz w:val="24"/>
+          <w:szCs w:val="24"/>
+        </w:rPr>
+        <w:t xml:space="preserve"> Systolic Blood pressure</w:t>
+      </w:r>
+      <w:r>
+        <w:rPr>
+          <w:rFonts w:ascii="Times New Roman" w:hAnsi="Times New Roman" w:cs="Times New Roman"/>
+          <w:color w:val="000000"/>
+          <w:sz w:val="24"/>
+          <w:szCs w:val="24"/>
+        </w:rPr>
+        <w:t xml:space="preserve"> as predictors. Model coefficients a</w:t>
+      </w:r>
+      <w:r>
+        <w:rPr>
+          <w:rFonts w:ascii="Times New Roman" w:hAnsi="Times New Roman" w:cs="Times New Roman"/>
+          <w:color w:val="000000"/>
+          <w:sz w:val="24"/>
+          <w:szCs w:val="24"/>
+        </w:rPr>
+        <w:t xml:space="preserve">re </w:t>
+      </w:r>
+      <w:r>
+        <w:rPr>
+          <w:rFonts w:ascii="Times New Roman" w:hAnsi="Times New Roman" w:cs="Times New Roman"/>
+          <w:color w:val="000000"/>
+          <w:sz w:val="24"/>
+          <w:szCs w:val="24"/>
+        </w:rPr>
+        <w:t>included in table 3.</w:t>
+      </w:r>
+      <w:r>
+        <w:rPr>
+          <w:rFonts w:ascii="Times New Roman" w:hAnsi="Times New Roman" w:cs="Times New Roman"/>
+          <w:color w:val="000000"/>
+          <w:sz w:val="24"/>
+          <w:szCs w:val="24"/>
+        </w:rPr>
+        <w:t xml:space="preserve"> The adjusted R</w:t>
+      </w:r>
+      <w:r>
+        <w:rPr>
+          <w:rFonts w:ascii="Times New Roman" w:hAnsi="Times New Roman" w:cs="Times New Roman"/>
+          <w:color w:val="000000"/>
+          <w:sz w:val="24"/>
+          <w:szCs w:val="24"/>
+          <w:vertAlign w:val="superscript"/>
+        </w:rPr>
+        <w:t>2</w:t>
+      </w:r>
+      <w:r>
+        <w:rPr>
+          <w:rFonts w:ascii="Times New Roman" w:hAnsi="Times New Roman" w:cs="Times New Roman"/>
+          <w:color w:val="000000"/>
+          <w:sz w:val="24"/>
+          <w:szCs w:val="24"/>
+        </w:rPr>
+        <w:t xml:space="preserve"> for the model is</w:t>
+      </w:r>
+      <w:r>
+        <w:rPr>
+          <w:rFonts w:ascii="Times New Roman" w:hAnsi="Times New Roman" w:cs="Times New Roman"/>
+          <w:color w:val="000000"/>
+          <w:sz w:val="24"/>
+          <w:szCs w:val="24"/>
+        </w:rPr>
+        <w:t xml:space="preserve"> X </w:t>
+      </w:r>
+      <w:r>
+        <w:rPr>
+          <w:rFonts w:ascii="Times New Roman" w:hAnsi="Times New Roman" w:cs="Times New Roman"/>
+          <w:color w:val="000000"/>
+          <w:sz w:val="24"/>
+          <w:szCs w:val="24"/>
+        </w:rPr>
+        <w:t xml:space="preserve">the </w:t>
+      </w:r>
+      <w:r>
+        <w:rPr>
+          <w:rFonts w:ascii="Times New Roman" w:hAnsi="Times New Roman" w:cs="Times New Roman"/>
+          <w:color w:val="000000"/>
+          <w:sz w:val="24"/>
+          <w:szCs w:val="24"/>
+        </w:rPr>
+        <w:t>CP score is X and the AIC values was X</w:t>
+      </w:r>
+      <w:r>
+        <w:rPr>
+          <w:rFonts w:ascii="Times New Roman" w:hAnsi="Times New Roman" w:cs="Times New Roman"/>
+          <w:color w:val="000000"/>
+          <w:sz w:val="24"/>
+          <w:szCs w:val="24"/>
+        </w:rPr>
+        <w:t xml:space="preserve">. All </w:t>
+      </w:r>
+      <w:r>
+        <w:rPr>
+          <w:rFonts w:ascii="Times New Roman" w:hAnsi="Times New Roman" w:cs="Times New Roman"/>
+          <w:color w:val="000000"/>
+          <w:sz w:val="24"/>
+          <w:szCs w:val="24"/>
+        </w:rPr>
+        <w:t xml:space="preserve">model </w:t>
+      </w:r>
+      <w:r>
+        <w:rPr>
+          <w:rFonts w:ascii="Times New Roman" w:hAnsi="Times New Roman" w:cs="Times New Roman"/>
+          <w:color w:val="000000"/>
+          <w:sz w:val="24"/>
+          <w:szCs w:val="24"/>
+        </w:rPr>
+        <w:t xml:space="preserve">diagnostic graphs are included in figure 1. As seen, all model assumptions were met. </w:t>
+      </w:r>
+      <w:proofErr w:type="spellStart"/>
+      <w:r>
+        <w:rPr>
+          <w:rFonts w:ascii="Times New Roman" w:hAnsi="Times New Roman" w:cs="Times New Roman"/>
+          <w:color w:val="000000"/>
+          <w:sz w:val="24"/>
+          <w:szCs w:val="24"/>
+        </w:rPr>
+        <w:t>Bootstap</w:t>
+      </w:r>
+      <w:proofErr w:type="spellEnd"/>
+      <w:r>
+        <w:rPr>
+          <w:rFonts w:ascii="Times New Roman" w:hAnsi="Times New Roman" w:cs="Times New Roman"/>
+          <w:color w:val="000000"/>
+          <w:sz w:val="24"/>
+          <w:szCs w:val="24"/>
+        </w:rPr>
+        <w:t xml:space="preserve"> validation produced bias values for all model coefficients which are included in table 3. Bias values were low and non-significant.</w:t>
+      </w:r>
+    </w:p>
+    <w:p>
+      <w:pPr>
+        <w:pStyle w:val="HTMLPreformatted"/>
+        <w:shd w:val="clear" w:color="auto" w:fill="FFFFFF"/>
+        <w:spacing w:line="480" w:lineRule="auto"/>
+        <w:rPr>
+          <w:rFonts w:ascii="Times New Roman" w:hAnsi="Times New Roman" w:cs="Times New Roman"/>
+          <w:b/>
+          <w:color w:val="000000"/>
+          <w:sz w:val="24"/>
+          <w:szCs w:val="24"/>
+        </w:rPr>
+      </w:pPr>
+      <w:r>
+        <w:rPr>
+          <w:rFonts w:ascii="Times New Roman" w:hAnsi="Times New Roman" w:cs="Times New Roman"/>
+          <w:b/>
+          <w:color w:val="000000"/>
+          <w:sz w:val="24"/>
+          <w:szCs w:val="24"/>
+        </w:rPr>
+        <w:t>Discussion</w:t>
+      </w:r>
+    </w:p>
+    <w:p>
+      <w:pPr>
+        <w:pStyle w:val="HTMLPreformatted"/>
+        <w:shd w:val="clear" w:color="auto" w:fill="FFFFFF"/>
+        <w:spacing w:line="480" w:lineRule="auto"/>
+        <w:rPr>
+          <w:rFonts w:ascii="Times New Roman" w:hAnsi="Times New Roman" w:cs="Times New Roman"/>
+          <w:color w:val="000000"/>
+          <w:sz w:val="24"/>
+          <w:szCs w:val="24"/>
+        </w:rPr>
+      </w:pPr>
+      <w:r>
+        <w:rPr>
+          <w:rFonts w:ascii="Times New Roman" w:hAnsi="Times New Roman" w:cs="Times New Roman"/>
+          <w:color w:val="000000"/>
+          <w:sz w:val="24"/>
+          <w:szCs w:val="24"/>
+        </w:rPr>
+        <w:t xml:space="preserve">We were able to produce a predictive model for hospital length of stay using 8 predictors. Our model used a log transformation, meaning that each coefficient in table 3 means X controlled for all other variables. Most predictors were related to vital signs or current health status. This suggests that as expected the length of stay in a hospital is associated with how healthy the patient is or if they have recently been to the hospital (ER visits and admission to a hospital within the past 30 days). Our model suggests that factors such as insurance type, race or marital </w:t>
+      </w:r>
+      <w:r>
+        <w:rPr>
+          <w:rFonts w:ascii="Times New Roman" w:hAnsi="Times New Roman" w:cs="Times New Roman"/>
+          <w:color w:val="000000"/>
+          <w:sz w:val="24"/>
+          <w:szCs w:val="24"/>
+        </w:rPr>
+        <w:lastRenderedPageBreak/>
+        <w:t xml:space="preserve">status have negligible impact on hospital stay as would be expected. It is worth noting that are multiple linear model does not fit the data well looking at the low adjusted </w:t>
       </w:r>
       <w:r>
         <w:rPr>
@@ -3416,17 +3533,7 @@
           <w:sz w:val="24"/>
           <w:szCs w:val="24"/>
         </w:rPr>
-        <w:t xml:space="preserve"> value. Though </w:t>
-      </w:r>
-      <w:r>
-        <w:rPr>
-          <w:rFonts w:ascii="Times New Roman" w:hAnsi="Times New Roman" w:cs="Times New Roman"/>
-          <w:color w:val="000000"/>
-          <w:sz w:val="24"/>
-          <w:szCs w:val="24"/>
-        </w:rPr>
-        <w:lastRenderedPageBreak/>
-        <w:t>bootstrap validation suggested that our model is valid based on the data we have, it may not be the best model possible. Utilizing other models such as different fits (quadratic, exponential, etc.) or</w:t>
+        <w:t xml:space="preserve"> value. Though bootstrap validation suggested that our model is valid based on the data we have, it may not be the best model possible. Utilizing other models such as different fits (quadratic, exponential, etc.) or</w:t>
       </w:r>
       <w:r>
         <w:rPr>
@@ -4274,6 +4381,7 @@
                 <w:sz w:val="24"/>
                 <w:szCs w:val="24"/>
               </w:rPr>
+              <w:lastRenderedPageBreak/>
               <w:t>Age (Years</w:t>
             </w:r>
           </w:p>
@@ -4458,7 +4566,6 @@
                 <w:sz w:val="24"/>
                 <w:szCs w:val="24"/>
               </w:rPr>
-              <w:lastRenderedPageBreak/>
               <w:t>ER Visits in past 6 months</w:t>
             </w:r>
           </w:p>
@@ -6581,6 +6688,7 @@
                 <w:sz w:val="24"/>
                 <w:szCs w:val="24"/>
               </w:rPr>
+              <w:lastRenderedPageBreak/>
               <w:t>Predictor</w:t>
             </w:r>
           </w:p>
@@ -6683,7 +6791,6 @@
                 <w:sz w:val="24"/>
                 <w:szCs w:val="24"/>
               </w:rPr>
-              <w:lastRenderedPageBreak/>
               <w:t>Intercept</w:t>
             </w:r>
           </w:p>
@@ -7705,8 +7812,103 @@
         </w:rPr>
         <w:t>Figure 1.</w:t>
       </w:r>
+      <w:r>
+        <w:rPr>
+          <w:rFonts w:ascii="Times New Roman" w:hAnsi="Times New Roman" w:cs="Times New Roman"/>
+          <w:b/>
+          <w:color w:val="000000"/>
+          <w:sz w:val="24"/>
+          <w:szCs w:val="24"/>
+        </w:rPr>
+        <w:t xml:space="preserve"> Length of Stay</w:t>
+      </w:r>
     </w:p>
-    <w:p/>
+    <w:p>
+      <w:pPr>
+        <w:pStyle w:val="HTMLPreformatted"/>
+        <w:shd w:val="clear" w:color="auto" w:fill="FFFFFF"/>
+        <w:spacing w:line="480" w:lineRule="auto"/>
+        <w:rPr>
+          <w:rFonts w:ascii="Times New Roman" w:hAnsi="Times New Roman" w:cs="Times New Roman"/>
+          <w:b/>
+          <w:color w:val="000000"/>
+          <w:sz w:val="24"/>
+          <w:szCs w:val="24"/>
+        </w:rPr>
+      </w:pPr>
+    </w:p>
+    <w:p>
+      <w:pPr>
+        <w:pStyle w:val="HTMLPreformatted"/>
+        <w:shd w:val="clear" w:color="auto" w:fill="FFFFFF"/>
+        <w:spacing w:line="480" w:lineRule="auto"/>
+        <w:rPr>
+          <w:rFonts w:ascii="Times New Roman" w:hAnsi="Times New Roman" w:cs="Times New Roman"/>
+          <w:b/>
+          <w:color w:val="000000"/>
+          <w:sz w:val="24"/>
+          <w:szCs w:val="24"/>
+        </w:rPr>
+      </w:pPr>
+      <w:r>
+        <w:rPr>
+          <w:rFonts w:ascii="Times New Roman" w:hAnsi="Times New Roman" w:cs="Times New Roman"/>
+          <w:b/>
+          <w:color w:val="000000"/>
+          <w:sz w:val="24"/>
+          <w:szCs w:val="24"/>
+        </w:rPr>
+        <w:t>Figure 2. Evaluation of Residuals</w:t>
+      </w:r>
+    </w:p>
+    <w:p>
+      <w:r>
+        <w:rPr>
+          <w:noProof/>
+        </w:rPr>
+        <w:drawing>
+          <wp:inline distT="0" distB="0" distL="0" distR="0" wp14:anchorId="03729160" wp14:editId="33232548">
+            <wp:extent cx="5943600" cy="4245610"/>
+            <wp:effectExtent l="0" t="0" r="0" b="2540"/>
+            <wp:docPr id="1" name="Picture 1"/>
+            <wp:cNvGraphicFramePr>
+              <a:graphicFrameLocks xmlns:a="http://schemas.openxmlformats.org/drawingml/2006/main" noChangeAspect="1"/>
+            </wp:cNvGraphicFramePr>
+            <a:graphic xmlns:a="http://schemas.openxmlformats.org/drawingml/2006/main">
+              <a:graphicData uri="http://schemas.openxmlformats.org/drawingml/2006/picture">
+                <pic:pic xmlns:pic="http://schemas.openxmlformats.org/drawingml/2006/picture">
+                  <pic:nvPicPr>
+                    <pic:cNvPr id="1" name="Unknown.png"/>
+                    <pic:cNvPicPr/>
+                  </pic:nvPicPr>
+                  <pic:blipFill>
+                    <a:blip r:embed="rId6">
+                      <a:extLst>
+                        <a:ext uri="{28A0092B-C50C-407E-A947-70E740481C1C}">
+                          <a14:useLocalDpi xmlns:a14="http://schemas.microsoft.com/office/drawing/2010/main" val="0"/>
+                        </a:ext>
+                      </a:extLst>
+                    </a:blip>
+                    <a:stretch>
+                      <a:fillRect/>
+                    </a:stretch>
+                  </pic:blipFill>
+                  <pic:spPr>
+                    <a:xfrm>
+                      <a:off x="0" y="0"/>
+                      <a:ext cx="5943600" cy="4245610"/>
+                    </a:xfrm>
+                    <a:prstGeom prst="rect">
+                      <a:avLst/>
+                    </a:prstGeom>
+                  </pic:spPr>
+                </pic:pic>
+              </a:graphicData>
+            </a:graphic>
+          </wp:inline>
+        </w:drawing>
+      </w:r>
+    </w:p>
     <w:sectPr>
       <w:pgSz w:w="12240" w:h="15840"/>
       <w:pgMar w:top="1440" w:right="1440" w:bottom="1440" w:left="1440" w:header="720" w:footer="720" w:gutter="0"/>
@@ -7718,8 +7920,8 @@
 </file>
 
 <file path=word/numbering.xml><?xml version="1.0" encoding="utf-8"?>
-<w:numbering xmlns:wpc="http://schemas.microsoft.com/office/word/2010/wordprocessingCanvas" xmlns:mo="http://schemas.microsoft.com/office/mac/office/2008/main" xmlns:mc="http://schemas.openxmlformats.org/markup-compatibility/2006" xmlns:mv="urn:schemas-microsoft-com:mac:vml" xmlns:o="urn:schemas-microsoft-com:office:office" xmlns:r="http://schemas.openxmlformats.org/officeDocument/2006/relationships" xmlns:m="http://schemas.openxmlformats.org/officeDocument/2006/math" xmlns:v="urn:schemas-microsoft-com:vml" xmlns:wp14="http://schemas.microsoft.com/office/word/2010/wordprocessingDrawing" xmlns:wp="http://schemas.openxmlformats.org/drawingml/2006/wordprocessingDrawing" xmlns:w10="urn:schemas-microsoft-com:office:word" xmlns:w="http://schemas.openxmlformats.org/wordprocessingml/2006/main" xmlns:w14="http://schemas.microsoft.com/office/word/2010/wordml" xmlns:w15="http://schemas.microsoft.com/office/word/2012/wordml" xmlns:wpg="http://schemas.microsoft.com/office/word/2010/wordprocessingGroup" xmlns:wpi="http://schemas.microsoft.com/office/word/2010/wordprocessingInk" xmlns:wne="http://schemas.microsoft.com/office/word/2006/wordml" xmlns:wps="http://schemas.microsoft.com/office/word/2010/wordprocessingShape" mc:Ignorable="w14 w15 wp14">
-  <w:abstractNum w:abstractNumId="0">
+<w:numbering xmlns:wpc="http://schemas.microsoft.com/office/word/2010/wordprocessingCanvas" xmlns:cx="http://schemas.microsoft.com/office/drawing/2014/chartex" xmlns:cx1="http://schemas.microsoft.com/office/drawing/2015/9/8/chartex" xmlns:cx2="http://schemas.microsoft.com/office/drawing/2015/10/21/chartex" xmlns:cx3="http://schemas.microsoft.com/office/drawing/2016/5/9/chartex" xmlns:cx4="http://schemas.microsoft.com/office/drawing/2016/5/10/chartex" xmlns:cx5="http://schemas.microsoft.com/office/drawing/2016/5/11/chartex" xmlns:cx6="http://schemas.microsoft.com/office/drawing/2016/5/12/chartex" xmlns:cx7="http://schemas.microsoft.com/office/drawing/2016/5/13/chartex" xmlns:cx8="http://schemas.microsoft.com/office/drawing/2016/5/14/chartex" xmlns:mc="http://schemas.openxmlformats.org/markup-compatibility/2006" xmlns:aink="http://schemas.microsoft.com/office/drawing/2016/ink" xmlns:am3d="http://schemas.microsoft.com/office/drawing/2017/model3d" xmlns:o="urn:schemas-microsoft-com:office:office" xmlns:r="http://schemas.openxmlformats.org/officeDocument/2006/relationships" xmlns:m="http://schemas.openxmlformats.org/officeDocument/2006/math" xmlns:v="urn:schemas-microsoft-com:vml" xmlns:wp14="http://schemas.microsoft.com/office/word/2010/wordprocessingDrawing" xmlns:wp="http://schemas.openxmlformats.org/drawingml/2006/wordprocessingDrawing" xmlns:w10="urn:schemas-microsoft-com:office:word" xmlns:w="http://schemas.openxmlformats.org/wordprocessingml/2006/main" xmlns:w14="http://schemas.microsoft.com/office/word/2010/wordml" xmlns:w15="http://schemas.microsoft.com/office/word/2012/wordml" xmlns:w16cid="http://schemas.microsoft.com/office/word/2016/wordml/cid" xmlns:w16se="http://schemas.microsoft.com/office/word/2015/wordml/symex" xmlns:wpg="http://schemas.microsoft.com/office/word/2010/wordprocessingGroup" xmlns:wpi="http://schemas.microsoft.com/office/word/2010/wordprocessingInk" xmlns:wne="http://schemas.microsoft.com/office/word/2006/wordml" xmlns:wps="http://schemas.microsoft.com/office/word/2010/wordprocessingShape" mc:Ignorable="w14 w15 w16se w16cid wp14">
+  <w:abstractNum w:abstractNumId="0" w15:restartNumberingAfterBreak="0">
     <w:nsid w:val="0BBE1AD8"/>
     <w:multiLevelType w:val="hybridMultilevel"/>
     <w:tmpl w:val="22764B5C"/>
@@ -7832,7 +8034,7 @@
       </w:rPr>
     </w:lvl>
   </w:abstractNum>
-  <w:abstractNum w:abstractNumId="1">
+  <w:abstractNum w:abstractNumId="1" w15:restartNumberingAfterBreak="0">
     <w:nsid w:val="12C66865"/>
     <w:multiLevelType w:val="hybridMultilevel"/>
     <w:tmpl w:val="395291BA"/>
@@ -7945,7 +8147,7 @@
       </w:rPr>
     </w:lvl>
   </w:abstractNum>
-  <w:abstractNum w:abstractNumId="2">
+  <w:abstractNum w:abstractNumId="2" w15:restartNumberingAfterBreak="0">
     <w:nsid w:val="1992199E"/>
     <w:multiLevelType w:val="hybridMultilevel"/>
     <w:tmpl w:val="0F9AFEFC"/>
@@ -8058,7 +8260,7 @@
       </w:rPr>
     </w:lvl>
   </w:abstractNum>
-  <w:abstractNum w:abstractNumId="3">
+  <w:abstractNum w:abstractNumId="3" w15:restartNumberingAfterBreak="0">
     <w:nsid w:val="3089226F"/>
     <w:multiLevelType w:val="hybridMultilevel"/>
     <w:tmpl w:val="89949D30"/>
@@ -8187,7 +8389,7 @@
 </file>
 
 <file path=word/styles.xml><?xml version="1.0" encoding="utf-8"?>
-<w:styles xmlns:mc="http://schemas.openxmlformats.org/markup-compatibility/2006" xmlns:r="http://schemas.openxmlformats.org/officeDocument/2006/relationships" xmlns:w="http://schemas.openxmlformats.org/wordprocessingml/2006/main" xmlns:w14="http://schemas.microsoft.com/office/word/2010/wordml" xmlns:w15="http://schemas.microsoft.com/office/word/2012/wordml" mc:Ignorable="w14 w15">
+<w:styles xmlns:mc="http://schemas.openxmlformats.org/markup-compatibility/2006" xmlns:r="http://schemas.openxmlformats.org/officeDocument/2006/relationships" xmlns:w="http://schemas.openxmlformats.org/wordprocessingml/2006/main" xmlns:w14="http://schemas.microsoft.com/office/word/2010/wordml" xmlns:w15="http://schemas.microsoft.com/office/word/2012/wordml" xmlns:w16cid="http://schemas.microsoft.com/office/word/2016/wordml/cid" xmlns:w16se="http://schemas.microsoft.com/office/word/2015/wordml/symex" mc:Ignorable="w14 w15 w16se w16cid">
   <w:docDefaults>
     <w:rPrDefault>
       <w:rPr>
@@ -8203,7 +8405,7 @@
       </w:pPr>
     </w:pPrDefault>
   </w:docDefaults>
-  <w:latentStyles w:defLockedState="0" w:defUIPriority="99" w:defSemiHidden="0" w:defUnhideWhenUsed="0" w:defQFormat="0" w:count="380">
+  <w:latentStyles w:defLockedState="0" w:defUIPriority="99" w:defSemiHidden="0" w:defUnhideWhenUsed="0" w:defQFormat="0" w:count="375">
     <w:lsdException w:name="Normal" w:uiPriority="0" w:qFormat="1"/>
     <w:lsdException w:name="heading 1" w:uiPriority="9" w:qFormat="1"/>
     <w:lsdException w:name="heading 2" w:semiHidden="1" w:uiPriority="9" w:unhideWhenUsed="1" w:qFormat="1"/>
@@ -8703,7 +8905,6 @@
       <w:spacing w:after="0" w:line="240" w:lineRule="auto"/>
     </w:pPr>
     <w:tblPr>
-      <w:tblInd w:w="0" w:type="dxa"/>
       <w:tblBorders>
         <w:top w:val="single" w:sz="4" w:space="0" w:color="auto"/>
         <w:left w:val="single" w:sz="4" w:space="0" w:color="auto"/>
@@ -8712,12 +8913,6 @@
         <w:insideH w:val="single" w:sz="4" w:space="0" w:color="auto"/>
         <w:insideV w:val="single" w:sz="4" w:space="0" w:color="auto"/>
       </w:tblBorders>
-      <w:tblCellMar>
-        <w:top w:w="0" w:type="dxa"/>
-        <w:left w:w="108" w:type="dxa"/>
-        <w:bottom w:w="0" w:type="dxa"/>
-        <w:right w:w="108" w:type="dxa"/>
-      </w:tblCellMar>
     </w:tblPr>
   </w:style>
   <w:style w:type="character" w:styleId="Hyperlink">
@@ -8731,8 +8926,8 @@
       <w:u w:val="single"/>
     </w:rPr>
   </w:style>
-  <w:style w:type="character" w:customStyle="1" w:styleId="UnresolvedMention">
-    <w:name w:val="Unresolved Mention"/>
+  <w:style w:type="character" w:customStyle="1" w:styleId="UnresolvedMention1">
+    <w:name w:val="Unresolved Mention1"/>
     <w:basedOn w:val="DefaultParagraphFont"/>
     <w:uiPriority w:val="99"/>
     <w:semiHidden/>
@@ -9253,7 +9448,7 @@
 </file>
 
 <file path=customXml/itemProps1.xml><?xml version="1.0" encoding="utf-8"?>
-<ds:datastoreItem xmlns:ds="http://schemas.openxmlformats.org/officeDocument/2006/customXml" ds:itemID="{7D8AE15E-DD3D-5249-974F-B6F4872E5113}">
+<ds:datastoreItem xmlns:ds="http://schemas.openxmlformats.org/officeDocument/2006/customXml" ds:itemID="{410509E5-4EA9-43A7-A4EE-8D2B20CA9E25}">
   <ds:schemaRefs>
     <ds:schemaRef ds:uri="http://schemas.openxmlformats.org/officeDocument/2006/bibliography"/>
   </ds:schemaRefs>

</xml_diff>

<commit_message>
add reason why r2 is inflated
</commit_message>
<xml_diff>
--- a/Final Project Write Up_v01_20171412.docx
+++ b/Final Project Write Up_v01_20171412.docx
@@ -1,6 +1,6 @@
 
 <file path=word/document.xml><?xml version="1.0" encoding="utf-8"?>
-<w:document xmlns:wpc="http://schemas.microsoft.com/office/word/2010/wordprocessingCanvas" xmlns:cx="http://schemas.microsoft.com/office/drawing/2014/chartex" xmlns:cx1="http://schemas.microsoft.com/office/drawing/2015/9/8/chartex" xmlns:cx2="http://schemas.microsoft.com/office/drawing/2015/10/21/chartex" xmlns:cx3="http://schemas.microsoft.com/office/drawing/2016/5/9/chartex" xmlns:cx4="http://schemas.microsoft.com/office/drawing/2016/5/10/chartex" xmlns:cx5="http://schemas.microsoft.com/office/drawing/2016/5/11/chartex" xmlns:cx6="http://schemas.microsoft.com/office/drawing/2016/5/12/chartex" xmlns:cx7="http://schemas.microsoft.com/office/drawing/2016/5/13/chartex" xmlns:cx8="http://schemas.microsoft.com/office/drawing/2016/5/14/chartex" xmlns:mc="http://schemas.openxmlformats.org/markup-compatibility/2006" xmlns:aink="http://schemas.microsoft.com/office/drawing/2016/ink" xmlns:am3d="http://schemas.microsoft.com/office/drawing/2017/model3d" xmlns:o="urn:schemas-microsoft-com:office:office" xmlns:r="http://schemas.openxmlformats.org/officeDocument/2006/relationships" xmlns:m="http://schemas.openxmlformats.org/officeDocument/2006/math" xmlns:v="urn:schemas-microsoft-com:vml" xmlns:wp14="http://schemas.microsoft.com/office/word/2010/wordprocessingDrawing" xmlns:wp="http://schemas.openxmlformats.org/drawingml/2006/wordprocessingDrawing" xmlns:w10="urn:schemas-microsoft-com:office:word" xmlns:w="http://schemas.openxmlformats.org/wordprocessingml/2006/main" xmlns:w14="http://schemas.microsoft.com/office/word/2010/wordml" xmlns:w15="http://schemas.microsoft.com/office/word/2012/wordml" xmlns:w16cid="http://schemas.microsoft.com/office/word/2016/wordml/cid" xmlns:w16se="http://schemas.microsoft.com/office/word/2015/wordml/symex" xmlns:wpg="http://schemas.microsoft.com/office/word/2010/wordprocessingGroup" xmlns:wpi="http://schemas.microsoft.com/office/word/2010/wordprocessingInk" xmlns:wne="http://schemas.microsoft.com/office/word/2006/wordml" xmlns:wps="http://schemas.microsoft.com/office/word/2010/wordprocessingShape" mc:Ignorable="w14 w15 w16se w16cid wp14">
+<w:document xmlns:wpc="http://schemas.microsoft.com/office/word/2010/wordprocessingCanvas" xmlns:mo="http://schemas.microsoft.com/office/mac/office/2008/main" xmlns:mc="http://schemas.openxmlformats.org/markup-compatibility/2006" xmlns:mv="urn:schemas-microsoft-com:mac:vml" xmlns:o="urn:schemas-microsoft-com:office:office" xmlns:r="http://schemas.openxmlformats.org/officeDocument/2006/relationships" xmlns:m="http://schemas.openxmlformats.org/officeDocument/2006/math" xmlns:v="urn:schemas-microsoft-com:vml" xmlns:wp14="http://schemas.microsoft.com/office/word/2010/wordprocessingDrawing" xmlns:wp="http://schemas.openxmlformats.org/drawingml/2006/wordprocessingDrawing" xmlns:w10="urn:schemas-microsoft-com:office:word" xmlns:w="http://schemas.openxmlformats.org/wordprocessingml/2006/main" xmlns:w14="http://schemas.microsoft.com/office/word/2010/wordml" xmlns:w15="http://schemas.microsoft.com/office/word/2012/wordml" xmlns:wpg="http://schemas.microsoft.com/office/word/2010/wordprocessingGroup" xmlns:wpi="http://schemas.microsoft.com/office/word/2010/wordprocessingInk" xmlns:wne="http://schemas.microsoft.com/office/word/2006/wordml" xmlns:wps="http://schemas.microsoft.com/office/word/2010/wordprocessingShape" mc:Ignorable="w14 w15 wp14">
   <w:body>
     <w:p>
       <w:pPr>
@@ -185,19 +185,8 @@
           <w:sz w:val="24"/>
           <w:szCs w:val="24"/>
         </w:rPr>
-        <w:t xml:space="preserve"> influence </w:t>
-      </w:r>
-      <w:proofErr w:type="spellStart"/>
-      <w:r>
-        <w:rPr>
-          <w:rFonts w:ascii="Times New Roman" w:hAnsi="Times New Roman" w:cs="Times New Roman"/>
-          <w:color w:val="000000"/>
-          <w:sz w:val="24"/>
-          <w:szCs w:val="24"/>
-        </w:rPr>
-        <w:t>LoS</w:t>
-      </w:r>
-      <w:proofErr w:type="spellEnd"/>
+        <w:t xml:space="preserve"> influence LoS</w:t>
+      </w:r>
       <w:r>
         <w:rPr>
           <w:rFonts w:ascii="Times New Roman" w:hAnsi="Times New Roman" w:cs="Times New Roman"/>
@@ -367,37 +356,26 @@
           <w:sz w:val="24"/>
           <w:szCs w:val="24"/>
         </w:rPr>
+        <w:t xml:space="preserve"> LoS</w:t>
+      </w:r>
+      <w:r>
+        <w:rPr>
+          <w:rFonts w:ascii="Times New Roman" w:hAnsi="Times New Roman" w:cs="Times New Roman"/>
+          <w:color w:val="000000"/>
+          <w:sz w:val="24"/>
+          <w:szCs w:val="24"/>
+        </w:rPr>
+        <w:t xml:space="preserve"> as the outcome variable</w:t>
+      </w:r>
+      <w:r>
+        <w:rPr>
+          <w:rFonts w:ascii="Times New Roman" w:hAnsi="Times New Roman" w:cs="Times New Roman"/>
+          <w:color w:val="000000"/>
+          <w:sz w:val="24"/>
+          <w:szCs w:val="24"/>
+        </w:rPr>
         <w:t xml:space="preserve"> </w:t>
       </w:r>
-      <w:proofErr w:type="spellStart"/>
-      <w:r>
-        <w:rPr>
-          <w:rFonts w:ascii="Times New Roman" w:hAnsi="Times New Roman" w:cs="Times New Roman"/>
-          <w:color w:val="000000"/>
-          <w:sz w:val="24"/>
-          <w:szCs w:val="24"/>
-        </w:rPr>
-        <w:t>LoS</w:t>
-      </w:r>
-      <w:proofErr w:type="spellEnd"/>
-      <w:r>
-        <w:rPr>
-          <w:rFonts w:ascii="Times New Roman" w:hAnsi="Times New Roman" w:cs="Times New Roman"/>
-          <w:color w:val="000000"/>
-          <w:sz w:val="24"/>
-          <w:szCs w:val="24"/>
-        </w:rPr>
-        <w:t xml:space="preserve"> as the outcome variable</w:t>
-      </w:r>
-      <w:r>
-        <w:rPr>
-          <w:rFonts w:ascii="Times New Roman" w:hAnsi="Times New Roman" w:cs="Times New Roman"/>
-          <w:color w:val="000000"/>
-          <w:sz w:val="24"/>
-          <w:szCs w:val="24"/>
-        </w:rPr>
-        <w:t xml:space="preserve"> </w:t>
-      </w:r>
       <w:r>
         <w:rPr>
           <w:rFonts w:ascii="Times New Roman" w:hAnsi="Times New Roman" w:cs="Times New Roman"/>
@@ -524,27 +502,7 @@
           <w:sz w:val="24"/>
           <w:szCs w:val="24"/>
         </w:rPr>
-        <w:t xml:space="preserve">explore the variables responsible for the variation in </w:t>
-      </w:r>
-      <w:proofErr w:type="spellStart"/>
-      <w:r>
-        <w:rPr>
-          <w:rFonts w:ascii="Times New Roman" w:hAnsi="Times New Roman" w:cs="Times New Roman"/>
-          <w:color w:val="000000"/>
-          <w:sz w:val="24"/>
-          <w:szCs w:val="24"/>
-        </w:rPr>
-        <w:t>LoS</w:t>
-      </w:r>
-      <w:proofErr w:type="spellEnd"/>
-      <w:r>
-        <w:rPr>
-          <w:rFonts w:ascii="Times New Roman" w:hAnsi="Times New Roman" w:cs="Times New Roman"/>
-          <w:color w:val="000000"/>
-          <w:sz w:val="24"/>
-          <w:szCs w:val="24"/>
-        </w:rPr>
-        <w:t xml:space="preserve">. Upon understanding the complex relationship between the different covariates, </w:t>
+        <w:t xml:space="preserve">explore the variables responsible for the variation in LoS. Upon understanding the complex relationship between the different covariates, </w:t>
       </w:r>
       <w:r>
         <w:rPr>
@@ -1440,7 +1398,6 @@
         </w:rPr>
         <w:t xml:space="preserve">There have been various attempts at predicting </w:t>
       </w:r>
-      <w:proofErr w:type="spellStart"/>
       <w:r>
         <w:rPr>
           <w:rFonts w:ascii="Times New Roman" w:hAnsi="Times New Roman" w:cs="Times New Roman"/>
@@ -1450,7 +1407,6 @@
         </w:rPr>
         <w:t>LoS</w:t>
       </w:r>
-      <w:proofErr w:type="spellEnd"/>
       <w:r>
         <w:rPr>
           <w:rFonts w:ascii="Times New Roman" w:hAnsi="Times New Roman" w:cs="Times New Roman"/>
@@ -1708,7 +1664,6 @@
         </w:rPr>
         <w:t xml:space="preserve"> that a predictive model with </w:t>
       </w:r>
-      <w:proofErr w:type="spellStart"/>
       <w:r>
         <w:rPr>
           <w:rFonts w:ascii="Times New Roman" w:hAnsi="Times New Roman" w:cs="Times New Roman"/>
@@ -1727,7 +1682,6 @@
         </w:rPr>
         <w:t>S</w:t>
       </w:r>
-      <w:proofErr w:type="spellEnd"/>
       <w:r>
         <w:rPr>
           <w:rFonts w:ascii="Times New Roman" w:hAnsi="Times New Roman" w:cs="Times New Roman"/>
@@ -1806,6 +1760,7 @@
         <w:spacing w:line="480" w:lineRule="auto"/>
         <w:rPr>
           <w:rFonts w:ascii="Times New Roman" w:hAnsi="Times New Roman" w:cs="Times New Roman"/>
+          <w:b/>
           <w:color w:val="000000"/>
           <w:sz w:val="24"/>
           <w:szCs w:val="24"/>
@@ -1854,27 +1809,7 @@
           <w:sz w:val="24"/>
           <w:szCs w:val="24"/>
         </w:rPr>
-        <w:t xml:space="preserve"> modified early warning score (MEWS), the </w:t>
-      </w:r>
-      <w:proofErr w:type="spellStart"/>
-      <w:r>
-        <w:rPr>
-          <w:rFonts w:ascii="Times New Roman" w:hAnsi="Times New Roman" w:cs="Times New Roman"/>
-          <w:color w:val="000000"/>
-          <w:sz w:val="24"/>
-          <w:szCs w:val="24"/>
-        </w:rPr>
-        <w:t>Charlson</w:t>
-      </w:r>
-      <w:proofErr w:type="spellEnd"/>
-      <w:r>
-        <w:rPr>
-          <w:rFonts w:ascii="Times New Roman" w:hAnsi="Times New Roman" w:cs="Times New Roman"/>
-          <w:color w:val="000000"/>
-          <w:sz w:val="24"/>
-          <w:szCs w:val="24"/>
-        </w:rPr>
-        <w:t xml:space="preserve"> Comorbidity Index rank,</w:t>
+        <w:t xml:space="preserve"> modified early warning score (MEWS), the Charlson Comorbidity Index rank,</w:t>
       </w:r>
       <w:r>
         <w:rPr>
@@ -1920,12 +1855,31 @@
         <w:spacing w:line="480" w:lineRule="auto"/>
         <w:rPr>
           <w:rFonts w:ascii="Times New Roman" w:hAnsi="Times New Roman" w:cs="Times New Roman"/>
+          <w:color w:val="000000"/>
+          <w:sz w:val="24"/>
+          <w:szCs w:val="24"/>
+        </w:rPr>
+      </w:pPr>
+      <w:r>
+        <w:rPr>
+          <w:rFonts w:ascii="Times New Roman" w:hAnsi="Times New Roman" w:cs="Times New Roman"/>
           <w:b/>
           <w:color w:val="000000"/>
           <w:sz w:val="24"/>
           <w:szCs w:val="24"/>
         </w:rPr>
-      </w:pPr>
+        <w:t>Data Processing</w:t>
+      </w:r>
+      <w:r>
+        <w:rPr>
+          <w:rFonts w:ascii="Times New Roman" w:hAnsi="Times New Roman" w:cs="Times New Roman"/>
+          <w:b/>
+          <w:color w:val="000000"/>
+          <w:sz w:val="24"/>
+          <w:szCs w:val="24"/>
+        </w:rPr>
+        <w:t xml:space="preserve"> and Cleaning</w:t>
+      </w:r>
     </w:p>
     <w:p>
       <w:pPr>
@@ -1942,22 +1896,483 @@
       <w:r>
         <w:rPr>
           <w:rFonts w:ascii="Times New Roman" w:hAnsi="Times New Roman" w:cs="Times New Roman"/>
-          <w:b/>
-          <w:color w:val="000000"/>
-          <w:sz w:val="24"/>
-          <w:szCs w:val="24"/>
-        </w:rPr>
-        <w:t>Data Processing</w:t>
-      </w:r>
-      <w:r>
-        <w:rPr>
-          <w:rFonts w:ascii="Times New Roman" w:hAnsi="Times New Roman" w:cs="Times New Roman"/>
-          <w:b/>
-          <w:color w:val="000000"/>
-          <w:sz w:val="24"/>
-          <w:szCs w:val="24"/>
-        </w:rPr>
-        <w:t xml:space="preserve"> and Cleaning</w:t>
+          <w:color w:val="000000"/>
+          <w:sz w:val="24"/>
+          <w:szCs w:val="24"/>
+        </w:rPr>
+        <w:t>The GHC dataset was processe</w:t>
+      </w:r>
+      <w:r>
+        <w:rPr>
+          <w:rFonts w:ascii="Times New Roman" w:hAnsi="Times New Roman" w:cs="Times New Roman"/>
+          <w:color w:val="000000"/>
+          <w:sz w:val="24"/>
+          <w:szCs w:val="24"/>
+        </w:rPr>
+        <w:t>d</w:t>
+      </w:r>
+      <w:r>
+        <w:rPr>
+          <w:rFonts w:ascii="Times New Roman" w:hAnsi="Times New Roman" w:cs="Times New Roman"/>
+          <w:color w:val="000000"/>
+          <w:sz w:val="24"/>
+          <w:szCs w:val="24"/>
+        </w:rPr>
+        <w:t xml:space="preserve"> and cleaned </w:t>
+      </w:r>
+      <w:r>
+        <w:rPr>
+          <w:rFonts w:ascii="Times New Roman" w:hAnsi="Times New Roman" w:cs="Times New Roman"/>
+          <w:color w:val="000000"/>
+          <w:sz w:val="24"/>
+          <w:szCs w:val="24"/>
+        </w:rPr>
+        <w:t>to</w:t>
+      </w:r>
+      <w:r>
+        <w:rPr>
+          <w:rFonts w:ascii="Times New Roman" w:hAnsi="Times New Roman" w:cs="Times New Roman"/>
+          <w:color w:val="000000"/>
+          <w:sz w:val="24"/>
+          <w:szCs w:val="24"/>
+        </w:rPr>
+        <w:t xml:space="preserve"> ensure data accuracy and therefore model validity. </w:t>
+      </w:r>
+      <w:r>
+        <w:rPr>
+          <w:rFonts w:ascii="Times New Roman" w:hAnsi="Times New Roman" w:cs="Times New Roman"/>
+          <w:color w:val="000000"/>
+          <w:sz w:val="24"/>
+          <w:szCs w:val="24"/>
+        </w:rPr>
+        <w:t xml:space="preserve">If a patient </w:t>
+      </w:r>
+      <w:r>
+        <w:rPr>
+          <w:rFonts w:ascii="Times New Roman" w:hAnsi="Times New Roman" w:cs="Times New Roman"/>
+          <w:color w:val="000000"/>
+          <w:sz w:val="24"/>
+          <w:szCs w:val="24"/>
+        </w:rPr>
+        <w:t>had more than one visit</w:t>
+      </w:r>
+      <w:r>
+        <w:rPr>
+          <w:rFonts w:ascii="Times New Roman" w:hAnsi="Times New Roman" w:cs="Times New Roman"/>
+          <w:color w:val="000000"/>
+          <w:sz w:val="24"/>
+          <w:szCs w:val="24"/>
+        </w:rPr>
+        <w:t>,</w:t>
+      </w:r>
+      <w:r>
+        <w:rPr>
+          <w:rFonts w:ascii="Times New Roman" w:hAnsi="Times New Roman" w:cs="Times New Roman"/>
+          <w:color w:val="000000"/>
+          <w:sz w:val="24"/>
+          <w:szCs w:val="24"/>
+        </w:rPr>
+        <w:t xml:space="preserve"> only the first visit was included for model building. Due to skew and nonnormality of the </w:t>
+      </w:r>
+      <w:r>
+        <w:rPr>
+          <w:rFonts w:ascii="Times New Roman" w:hAnsi="Times New Roman" w:cs="Times New Roman"/>
+          <w:color w:val="000000"/>
+          <w:sz w:val="24"/>
+          <w:szCs w:val="24"/>
+        </w:rPr>
+        <w:t>LoS</w:t>
+      </w:r>
+      <w:r>
+        <w:rPr>
+          <w:rFonts w:ascii="Times New Roman" w:hAnsi="Times New Roman" w:cs="Times New Roman"/>
+          <w:color w:val="000000"/>
+          <w:sz w:val="24"/>
+          <w:szCs w:val="24"/>
+        </w:rPr>
+        <w:t xml:space="preserve"> outcome variable, </w:t>
+      </w:r>
+      <w:r>
+        <w:rPr>
+          <w:rFonts w:ascii="Times New Roman" w:hAnsi="Times New Roman" w:cs="Times New Roman"/>
+          <w:color w:val="000000"/>
+          <w:sz w:val="24"/>
+          <w:szCs w:val="24"/>
+        </w:rPr>
+        <w:t xml:space="preserve">LoS </w:t>
+      </w:r>
+      <w:r>
+        <w:rPr>
+          <w:rFonts w:ascii="Times New Roman" w:hAnsi="Times New Roman" w:cs="Times New Roman"/>
+          <w:color w:val="000000"/>
+          <w:sz w:val="24"/>
+          <w:szCs w:val="24"/>
+        </w:rPr>
+        <w:t>was natural logarithm transformed.</w:t>
+      </w:r>
+      <w:r>
+        <w:rPr>
+          <w:rFonts w:ascii="Times New Roman" w:hAnsi="Times New Roman" w:cs="Times New Roman"/>
+          <w:color w:val="000000"/>
+          <w:sz w:val="24"/>
+          <w:szCs w:val="24"/>
+        </w:rPr>
+        <w:t xml:space="preserve"> </w:t>
+      </w:r>
+      <w:r>
+        <w:rPr>
+          <w:rFonts w:ascii="Times New Roman" w:hAnsi="Times New Roman" w:cs="Times New Roman"/>
+          <w:color w:val="000000"/>
+          <w:sz w:val="24"/>
+          <w:szCs w:val="24"/>
+        </w:rPr>
+        <w:t>For</w:t>
+      </w:r>
+      <w:r>
+        <w:rPr>
+          <w:rFonts w:ascii="Times New Roman" w:hAnsi="Times New Roman" w:cs="Times New Roman"/>
+          <w:color w:val="000000"/>
+          <w:sz w:val="24"/>
+          <w:szCs w:val="24"/>
+        </w:rPr>
+        <w:t xml:space="preserve"> vital sign </w:t>
+      </w:r>
+      <w:r>
+        <w:rPr>
+          <w:rFonts w:ascii="Times New Roman" w:hAnsi="Times New Roman" w:cs="Times New Roman"/>
+          <w:color w:val="000000"/>
+          <w:sz w:val="24"/>
+          <w:szCs w:val="24"/>
+        </w:rPr>
+        <w:t>predictor</w:t>
+      </w:r>
+      <w:r>
+        <w:rPr>
+          <w:rFonts w:ascii="Times New Roman" w:hAnsi="Times New Roman" w:cs="Times New Roman"/>
+          <w:color w:val="000000"/>
+          <w:sz w:val="24"/>
+          <w:szCs w:val="24"/>
+        </w:rPr>
+        <w:t xml:space="preserve"> variables</w:t>
+      </w:r>
+      <w:r>
+        <w:rPr>
+          <w:rFonts w:ascii="Times New Roman" w:hAnsi="Times New Roman" w:cs="Times New Roman"/>
+          <w:color w:val="000000"/>
+          <w:sz w:val="24"/>
+          <w:szCs w:val="24"/>
+        </w:rPr>
+        <w:t>, outliers were identified using the standard z-score method, where values outside of the middle 99.9% of the distribution, or 3.291 standard deviations away from the mean</w:t>
+      </w:r>
+      <w:r>
+        <w:rPr>
+          <w:rFonts w:ascii="Times New Roman" w:hAnsi="Times New Roman" w:cs="Times New Roman"/>
+          <w:color w:val="000000"/>
+          <w:sz w:val="24"/>
+          <w:szCs w:val="24"/>
+        </w:rPr>
+        <w:t>,</w:t>
+      </w:r>
+      <w:r>
+        <w:rPr>
+          <w:rFonts w:ascii="Times New Roman" w:hAnsi="Times New Roman" w:cs="Times New Roman"/>
+          <w:color w:val="000000"/>
+          <w:sz w:val="24"/>
+          <w:szCs w:val="24"/>
+        </w:rPr>
+        <w:t xml:space="preserve"> were replaced with the mean for the predictor.</w:t>
+      </w:r>
+      <w:r>
+        <w:rPr>
+          <w:rFonts w:ascii="Times New Roman" w:hAnsi="Times New Roman" w:cs="Times New Roman"/>
+          <w:color w:val="000000"/>
+          <w:sz w:val="24"/>
+          <w:szCs w:val="24"/>
+        </w:rPr>
+        <w:t xml:space="preserve"> For </w:t>
+      </w:r>
+      <w:r>
+        <w:rPr>
+          <w:rFonts w:ascii="Times New Roman" w:hAnsi="Times New Roman" w:cs="Times New Roman"/>
+          <w:color w:val="000000"/>
+          <w:sz w:val="24"/>
+          <w:szCs w:val="24"/>
+        </w:rPr>
+        <w:t>O</w:t>
+      </w:r>
+      <w:r>
+        <w:rPr>
+          <w:rFonts w:ascii="Times New Roman" w:hAnsi="Times New Roman" w:cs="Times New Roman"/>
+          <w:color w:val="000000"/>
+          <w:sz w:val="24"/>
+          <w:szCs w:val="24"/>
+          <w:vertAlign w:val="subscript"/>
+        </w:rPr>
+        <w:t>2</w:t>
+      </w:r>
+      <w:r>
+        <w:rPr>
+          <w:rFonts w:ascii="Times New Roman" w:hAnsi="Times New Roman" w:cs="Times New Roman"/>
+          <w:color w:val="000000"/>
+          <w:sz w:val="24"/>
+          <w:szCs w:val="24"/>
+        </w:rPr>
+        <w:t xml:space="preserve"> saturation all values over 100% were removed. </w:t>
+      </w:r>
+      <w:r>
+        <w:rPr>
+          <w:rFonts w:ascii="Times New Roman" w:hAnsi="Times New Roman" w:cs="Times New Roman"/>
+          <w:color w:val="000000"/>
+          <w:sz w:val="24"/>
+          <w:szCs w:val="24"/>
+        </w:rPr>
+        <w:t>This</w:t>
+      </w:r>
+      <w:r>
+        <w:rPr>
+          <w:rFonts w:ascii="Times New Roman" w:hAnsi="Times New Roman" w:cs="Times New Roman"/>
+          <w:color w:val="000000"/>
+          <w:sz w:val="24"/>
+          <w:szCs w:val="24"/>
+        </w:rPr>
+        <w:t xml:space="preserve"> processing</w:t>
+      </w:r>
+      <w:r>
+        <w:rPr>
+          <w:rFonts w:ascii="Times New Roman" w:hAnsi="Times New Roman" w:cs="Times New Roman"/>
+          <w:color w:val="000000"/>
+          <w:sz w:val="24"/>
+          <w:szCs w:val="24"/>
+        </w:rPr>
+        <w:t xml:space="preserve"> removed unrealistic values</w:t>
+      </w:r>
+      <w:r>
+        <w:rPr>
+          <w:rFonts w:ascii="Times New Roman" w:hAnsi="Times New Roman" w:cs="Times New Roman"/>
+          <w:color w:val="000000"/>
+          <w:sz w:val="24"/>
+          <w:szCs w:val="24"/>
+        </w:rPr>
+        <w:t xml:space="preserve"> such as </w:t>
+      </w:r>
+      <w:r>
+        <w:rPr>
+          <w:rFonts w:ascii="Times New Roman" w:hAnsi="Times New Roman" w:cs="Times New Roman"/>
+          <w:color w:val="000000"/>
+          <w:sz w:val="24"/>
+          <w:szCs w:val="24"/>
+        </w:rPr>
+        <w:lastRenderedPageBreak/>
+        <w:t>temperatures over 50</w:t>
+      </w:r>
+      <w:r>
+        <w:rPr>
+          <w:rFonts w:ascii="Times New Roman" w:hAnsi="Times New Roman" w:cs="Times New Roman"/>
+          <w:color w:val="000000"/>
+          <w:sz w:val="24"/>
+          <w:szCs w:val="24"/>
+          <w:vertAlign w:val="superscript"/>
+        </w:rPr>
+        <w:t xml:space="preserve"> </w:t>
+      </w:r>
+      <w:r>
+        <w:rPr>
+          <w:rFonts w:ascii="Times New Roman" w:hAnsi="Times New Roman" w:cs="Times New Roman"/>
+          <w:color w:val="000000"/>
+          <w:sz w:val="24"/>
+          <w:szCs w:val="24"/>
+        </w:rPr>
+        <w:t xml:space="preserve">degrees Celsius. </w:t>
+      </w:r>
+      <w:r>
+        <w:rPr>
+          <w:rFonts w:ascii="Times New Roman" w:hAnsi="Times New Roman" w:cs="Times New Roman"/>
+          <w:color w:val="000000"/>
+          <w:sz w:val="24"/>
+          <w:szCs w:val="24"/>
+        </w:rPr>
+        <w:t>For model building</w:t>
+      </w:r>
+      <w:r>
+        <w:rPr>
+          <w:rFonts w:ascii="Times New Roman" w:hAnsi="Times New Roman" w:cs="Times New Roman"/>
+          <w:color w:val="000000"/>
+          <w:sz w:val="24"/>
+          <w:szCs w:val="24"/>
+        </w:rPr>
+        <w:t>,</w:t>
+      </w:r>
+      <w:r>
+        <w:rPr>
+          <w:rFonts w:ascii="Times New Roman" w:hAnsi="Times New Roman" w:cs="Times New Roman"/>
+          <w:color w:val="000000"/>
+          <w:sz w:val="24"/>
+          <w:szCs w:val="24"/>
+        </w:rPr>
+        <w:t xml:space="preserve"> </w:t>
+      </w:r>
+      <w:r>
+        <w:rPr>
+          <w:rFonts w:ascii="Times New Roman" w:hAnsi="Times New Roman" w:cs="Times New Roman"/>
+          <w:color w:val="000000"/>
+          <w:sz w:val="24"/>
+          <w:szCs w:val="24"/>
+        </w:rPr>
+        <w:t xml:space="preserve">we </w:t>
+      </w:r>
+      <w:r>
+        <w:rPr>
+          <w:rFonts w:ascii="Times New Roman" w:hAnsi="Times New Roman" w:cs="Times New Roman"/>
+          <w:color w:val="000000"/>
+          <w:sz w:val="24"/>
+          <w:szCs w:val="24"/>
+        </w:rPr>
+        <w:t>only</w:t>
+      </w:r>
+      <w:r>
+        <w:rPr>
+          <w:rFonts w:ascii="Times New Roman" w:hAnsi="Times New Roman" w:cs="Times New Roman"/>
+          <w:color w:val="000000"/>
+          <w:sz w:val="24"/>
+          <w:szCs w:val="24"/>
+        </w:rPr>
+        <w:t xml:space="preserve"> used</w:t>
+      </w:r>
+      <w:r>
+        <w:rPr>
+          <w:rFonts w:ascii="Times New Roman" w:hAnsi="Times New Roman" w:cs="Times New Roman"/>
+          <w:color w:val="000000"/>
+          <w:sz w:val="24"/>
+          <w:szCs w:val="24"/>
+        </w:rPr>
+        <w:t xml:space="preserve"> relevant predictors</w:t>
+      </w:r>
+      <w:r>
+        <w:rPr>
+          <w:rFonts w:ascii="Times New Roman" w:hAnsi="Times New Roman" w:cs="Times New Roman"/>
+          <w:color w:val="000000"/>
+          <w:sz w:val="24"/>
+          <w:szCs w:val="24"/>
+        </w:rPr>
+        <w:t xml:space="preserve"> </w:t>
+      </w:r>
+      <w:r>
+        <w:rPr>
+          <w:rFonts w:ascii="Times New Roman" w:hAnsi="Times New Roman" w:cs="Times New Roman"/>
+          <w:color w:val="000000"/>
+          <w:sz w:val="24"/>
+          <w:szCs w:val="24"/>
+        </w:rPr>
+        <w:t>includ</w:t>
+      </w:r>
+      <w:r>
+        <w:rPr>
+          <w:rFonts w:ascii="Times New Roman" w:hAnsi="Times New Roman" w:cs="Times New Roman"/>
+          <w:color w:val="000000"/>
+          <w:sz w:val="24"/>
+          <w:szCs w:val="24"/>
+        </w:rPr>
+        <w:t>ing</w:t>
+      </w:r>
+      <w:r>
+        <w:rPr>
+          <w:rFonts w:ascii="Times New Roman" w:hAnsi="Times New Roman" w:cs="Times New Roman"/>
+          <w:color w:val="000000"/>
+          <w:sz w:val="24"/>
+          <w:szCs w:val="24"/>
+        </w:rPr>
+        <w:t xml:space="preserve">: 30 day readmit rate, ER visits in past 6 months, Charson Index rank, </w:t>
+      </w:r>
+      <w:r>
+        <w:rPr>
+          <w:rFonts w:ascii="Times New Roman" w:hAnsi="Times New Roman" w:cs="Times New Roman"/>
+          <w:color w:val="000000"/>
+          <w:sz w:val="24"/>
+          <w:szCs w:val="24"/>
+        </w:rPr>
+        <w:t xml:space="preserve">MEWS, </w:t>
+      </w:r>
+      <w:r>
+        <w:rPr>
+          <w:rFonts w:ascii="Times New Roman" w:hAnsi="Times New Roman" w:cs="Times New Roman"/>
+          <w:color w:val="000000"/>
+          <w:sz w:val="24"/>
+          <w:szCs w:val="24"/>
+        </w:rPr>
+        <w:t>ICU visit</w:t>
+      </w:r>
+      <w:r>
+        <w:rPr>
+          <w:rFonts w:ascii="Times New Roman" w:hAnsi="Times New Roman" w:cs="Times New Roman"/>
+          <w:color w:val="000000"/>
+          <w:sz w:val="24"/>
+          <w:szCs w:val="24"/>
+        </w:rPr>
+        <w:t xml:space="preserve"> during hospitalization</w:t>
+      </w:r>
+      <w:r>
+        <w:rPr>
+          <w:rFonts w:ascii="Times New Roman" w:hAnsi="Times New Roman" w:cs="Times New Roman"/>
+          <w:color w:val="000000"/>
+          <w:sz w:val="24"/>
+          <w:szCs w:val="24"/>
+        </w:rPr>
+        <w:t xml:space="preserve">, </w:t>
+      </w:r>
+      <w:r>
+        <w:rPr>
+          <w:rFonts w:ascii="Times New Roman" w:hAnsi="Times New Roman" w:cs="Times New Roman"/>
+          <w:color w:val="000000"/>
+          <w:sz w:val="24"/>
+          <w:szCs w:val="24"/>
+        </w:rPr>
+        <w:t>demographics (age, race, marital status), insurance type and vital signs (respiration rate, O</w:t>
+      </w:r>
+      <w:r>
+        <w:rPr>
+          <w:rFonts w:ascii="Times New Roman" w:hAnsi="Times New Roman" w:cs="Times New Roman"/>
+          <w:color w:val="000000"/>
+          <w:sz w:val="24"/>
+          <w:szCs w:val="24"/>
+          <w:vertAlign w:val="subscript"/>
+        </w:rPr>
+        <w:t>2</w:t>
+      </w:r>
+      <w:r>
+        <w:rPr>
+          <w:rFonts w:ascii="Times New Roman" w:hAnsi="Times New Roman" w:cs="Times New Roman"/>
+          <w:color w:val="000000"/>
+          <w:sz w:val="24"/>
+          <w:szCs w:val="24"/>
+        </w:rPr>
+        <w:t xml:space="preserve"> saturation, BMI, Heartrate, Temperature, diastolic blood pressure and systolic blood pressure). We decided to omit data on</w:t>
+      </w:r>
+      <w:r>
+        <w:rPr>
+          <w:rFonts w:ascii="Times New Roman" w:hAnsi="Times New Roman" w:cs="Times New Roman"/>
+          <w:color w:val="000000"/>
+          <w:sz w:val="24"/>
+          <w:szCs w:val="24"/>
+        </w:rPr>
+        <w:t xml:space="preserve"> patient </w:t>
+      </w:r>
+      <w:r>
+        <w:rPr>
+          <w:rFonts w:ascii="Times New Roman" w:hAnsi="Times New Roman" w:cs="Times New Roman"/>
+          <w:color w:val="000000"/>
+          <w:sz w:val="24"/>
+          <w:szCs w:val="24"/>
+        </w:rPr>
+        <w:t>religion</w:t>
+      </w:r>
+      <w:r>
+        <w:rPr>
+          <w:rFonts w:ascii="Times New Roman" w:hAnsi="Times New Roman" w:cs="Times New Roman"/>
+          <w:color w:val="000000"/>
+          <w:sz w:val="24"/>
+          <w:szCs w:val="24"/>
+        </w:rPr>
+        <w:t xml:space="preserve"> due to lack of relevance.</w:t>
       </w:r>
     </w:p>
     <w:p>
@@ -1967,6 +2382,7 @@
         <w:spacing w:line="480" w:lineRule="auto"/>
         <w:rPr>
           <w:rFonts w:ascii="Times New Roman" w:hAnsi="Times New Roman" w:cs="Times New Roman"/>
+          <w:b/>
           <w:color w:val="000000"/>
           <w:sz w:val="24"/>
           <w:szCs w:val="24"/>
@@ -1975,525 +2391,12 @@
       <w:r>
         <w:rPr>
           <w:rFonts w:ascii="Times New Roman" w:hAnsi="Times New Roman" w:cs="Times New Roman"/>
-          <w:color w:val="000000"/>
-          <w:sz w:val="24"/>
-          <w:szCs w:val="24"/>
-        </w:rPr>
-        <w:t>The GHC dataset was processe</w:t>
-      </w:r>
-      <w:r>
-        <w:rPr>
-          <w:rFonts w:ascii="Times New Roman" w:hAnsi="Times New Roman" w:cs="Times New Roman"/>
-          <w:color w:val="000000"/>
-          <w:sz w:val="24"/>
-          <w:szCs w:val="24"/>
-        </w:rPr>
-        <w:t>d</w:t>
-      </w:r>
-      <w:r>
-        <w:rPr>
-          <w:rFonts w:ascii="Times New Roman" w:hAnsi="Times New Roman" w:cs="Times New Roman"/>
-          <w:color w:val="000000"/>
-          <w:sz w:val="24"/>
-          <w:szCs w:val="24"/>
-        </w:rPr>
-        <w:t xml:space="preserve"> and cleaned </w:t>
-      </w:r>
-      <w:r>
-        <w:rPr>
-          <w:rFonts w:ascii="Times New Roman" w:hAnsi="Times New Roman" w:cs="Times New Roman"/>
-          <w:color w:val="000000"/>
-          <w:sz w:val="24"/>
-          <w:szCs w:val="24"/>
-        </w:rPr>
-        <w:t>to</w:t>
-      </w:r>
-      <w:r>
-        <w:rPr>
-          <w:rFonts w:ascii="Times New Roman" w:hAnsi="Times New Roman" w:cs="Times New Roman"/>
-          <w:color w:val="000000"/>
-          <w:sz w:val="24"/>
-          <w:szCs w:val="24"/>
-        </w:rPr>
-        <w:t xml:space="preserve"> ensure data accuracy and therefore model validity. </w:t>
-      </w:r>
-      <w:r>
-        <w:rPr>
-          <w:rFonts w:ascii="Times New Roman" w:hAnsi="Times New Roman" w:cs="Times New Roman"/>
-          <w:color w:val="000000"/>
-          <w:sz w:val="24"/>
-          <w:szCs w:val="24"/>
-        </w:rPr>
-        <w:t xml:space="preserve">If a patient </w:t>
-      </w:r>
-      <w:r>
-        <w:rPr>
-          <w:rFonts w:ascii="Times New Roman" w:hAnsi="Times New Roman" w:cs="Times New Roman"/>
-          <w:color w:val="000000"/>
-          <w:sz w:val="24"/>
-          <w:szCs w:val="24"/>
-        </w:rPr>
-        <w:t>had more than one visit</w:t>
-      </w:r>
-      <w:r>
-        <w:rPr>
-          <w:rFonts w:ascii="Times New Roman" w:hAnsi="Times New Roman" w:cs="Times New Roman"/>
-          <w:color w:val="000000"/>
-          <w:sz w:val="24"/>
-          <w:szCs w:val="24"/>
-        </w:rPr>
-        <w:t>,</w:t>
-      </w:r>
-      <w:r>
-        <w:rPr>
-          <w:rFonts w:ascii="Times New Roman" w:hAnsi="Times New Roman" w:cs="Times New Roman"/>
-          <w:color w:val="000000"/>
-          <w:sz w:val="24"/>
-          <w:szCs w:val="24"/>
-        </w:rPr>
-        <w:t xml:space="preserve"> only the first visit was included for model building. Due to skew</w:t>
-      </w:r>
-      <w:r>
-        <w:rPr>
-          <w:rFonts w:ascii="Times New Roman" w:hAnsi="Times New Roman" w:cs="Times New Roman"/>
-          <w:color w:val="000000"/>
-          <w:sz w:val="24"/>
-          <w:szCs w:val="24"/>
-        </w:rPr>
-        <w:t>ed nature</w:t>
-      </w:r>
-      <w:r>
-        <w:rPr>
-          <w:rFonts w:ascii="Times New Roman" w:hAnsi="Times New Roman" w:cs="Times New Roman"/>
-          <w:color w:val="000000"/>
-          <w:sz w:val="24"/>
-          <w:szCs w:val="24"/>
-        </w:rPr>
-        <w:t xml:space="preserve"> and nonnormality of </w:t>
-      </w:r>
-      <w:proofErr w:type="spellStart"/>
-      <w:r>
-        <w:rPr>
-          <w:rFonts w:ascii="Times New Roman" w:hAnsi="Times New Roman" w:cs="Times New Roman"/>
-          <w:color w:val="000000"/>
-          <w:sz w:val="24"/>
-          <w:szCs w:val="24"/>
-        </w:rPr>
-        <w:t>LoS</w:t>
-      </w:r>
-      <w:proofErr w:type="spellEnd"/>
-      <w:r>
-        <w:rPr>
-          <w:rFonts w:ascii="Times New Roman" w:hAnsi="Times New Roman" w:cs="Times New Roman"/>
-          <w:color w:val="000000"/>
-          <w:sz w:val="24"/>
-          <w:szCs w:val="24"/>
-        </w:rPr>
-        <w:t xml:space="preserve">, a </w:t>
-      </w:r>
-      <w:r>
-        <w:rPr>
-          <w:rFonts w:ascii="Times New Roman" w:hAnsi="Times New Roman" w:cs="Times New Roman"/>
-          <w:color w:val="000000"/>
-          <w:sz w:val="24"/>
-          <w:szCs w:val="24"/>
-        </w:rPr>
-        <w:t>natural logarithm transform</w:t>
-      </w:r>
-      <w:r>
-        <w:rPr>
-          <w:rFonts w:ascii="Times New Roman" w:hAnsi="Times New Roman" w:cs="Times New Roman"/>
-          <w:color w:val="000000"/>
-          <w:sz w:val="24"/>
-          <w:szCs w:val="24"/>
-        </w:rPr>
-        <w:t>ation was applied</w:t>
-      </w:r>
-      <w:r>
-        <w:rPr>
-          <w:rFonts w:ascii="Times New Roman" w:hAnsi="Times New Roman" w:cs="Times New Roman"/>
-          <w:color w:val="000000"/>
-          <w:sz w:val="24"/>
-          <w:szCs w:val="24"/>
-        </w:rPr>
-        <w:t>.</w:t>
-      </w:r>
-      <w:r>
-        <w:rPr>
-          <w:rFonts w:ascii="Times New Roman" w:hAnsi="Times New Roman" w:cs="Times New Roman"/>
-          <w:color w:val="000000"/>
-          <w:sz w:val="24"/>
-          <w:szCs w:val="24"/>
-        </w:rPr>
-        <w:t xml:space="preserve"> </w:t>
-      </w:r>
-      <w:r>
-        <w:rPr>
-          <w:rFonts w:ascii="Times New Roman" w:hAnsi="Times New Roman" w:cs="Times New Roman"/>
-          <w:color w:val="000000"/>
-          <w:sz w:val="24"/>
-          <w:szCs w:val="24"/>
-        </w:rPr>
-        <w:t>O</w:t>
-      </w:r>
-      <w:r>
-        <w:rPr>
-          <w:rFonts w:ascii="Times New Roman" w:hAnsi="Times New Roman" w:cs="Times New Roman"/>
-          <w:color w:val="000000"/>
-          <w:sz w:val="24"/>
-          <w:szCs w:val="24"/>
-        </w:rPr>
-        <w:t>utliers were identified</w:t>
-      </w:r>
-      <w:r>
-        <w:rPr>
-          <w:rFonts w:ascii="Times New Roman" w:hAnsi="Times New Roman" w:cs="Times New Roman"/>
-          <w:color w:val="000000"/>
-          <w:sz w:val="24"/>
-          <w:szCs w:val="24"/>
-        </w:rPr>
-        <w:t xml:space="preserve"> in the vital sign variables (predictors)</w:t>
-      </w:r>
-      <w:r>
-        <w:rPr>
-          <w:rFonts w:ascii="Times New Roman" w:hAnsi="Times New Roman" w:cs="Times New Roman"/>
-          <w:color w:val="000000"/>
-          <w:sz w:val="24"/>
-          <w:szCs w:val="24"/>
-        </w:rPr>
-        <w:t xml:space="preserve"> using the standard z-score method, where values 3.291 standard deviations away from the mean</w:t>
-      </w:r>
-      <w:r>
-        <w:rPr>
-          <w:rFonts w:ascii="Times New Roman" w:hAnsi="Times New Roman" w:cs="Times New Roman"/>
-          <w:color w:val="000000"/>
-          <w:sz w:val="24"/>
-          <w:szCs w:val="24"/>
-        </w:rPr>
-        <w:t xml:space="preserve"> </w:t>
-      </w:r>
-      <w:r>
-        <w:rPr>
-          <w:rFonts w:ascii="Times New Roman" w:hAnsi="Times New Roman" w:cs="Times New Roman"/>
-          <w:color w:val="000000"/>
-          <w:sz w:val="24"/>
-          <w:szCs w:val="24"/>
-        </w:rPr>
-        <w:t xml:space="preserve">were replaced with the mean for </w:t>
-      </w:r>
-      <w:r>
-        <w:rPr>
-          <w:rFonts w:ascii="Times New Roman" w:hAnsi="Times New Roman" w:cs="Times New Roman"/>
-          <w:color w:val="000000"/>
-          <w:sz w:val="24"/>
-          <w:szCs w:val="24"/>
-        </w:rPr>
-        <w:t>the specific variable</w:t>
-      </w:r>
-      <w:r>
-        <w:rPr>
-          <w:rFonts w:ascii="Times New Roman" w:hAnsi="Times New Roman" w:cs="Times New Roman"/>
-          <w:color w:val="000000"/>
-          <w:sz w:val="24"/>
-          <w:szCs w:val="24"/>
-        </w:rPr>
-        <w:t>.</w:t>
-      </w:r>
-      <w:r>
-        <w:rPr>
-          <w:rFonts w:ascii="Times New Roman" w:hAnsi="Times New Roman" w:cs="Times New Roman"/>
-          <w:color w:val="000000"/>
-          <w:sz w:val="24"/>
-          <w:szCs w:val="24"/>
-        </w:rPr>
-        <w:t xml:space="preserve"> </w:t>
-      </w:r>
-      <w:r>
-        <w:rPr>
-          <w:rFonts w:ascii="Times New Roman" w:hAnsi="Times New Roman" w:cs="Times New Roman"/>
-          <w:color w:val="000000"/>
-          <w:sz w:val="24"/>
-          <w:szCs w:val="24"/>
-        </w:rPr>
-        <w:t xml:space="preserve">There were some values over </w:t>
-      </w:r>
-      <w:r>
-        <w:rPr>
-          <w:rFonts w:ascii="Times New Roman" w:hAnsi="Times New Roman" w:cs="Times New Roman"/>
-          <w:color w:val="000000"/>
-          <w:sz w:val="24"/>
-          <w:szCs w:val="24"/>
-        </w:rPr>
-        <w:t xml:space="preserve">100% </w:t>
-      </w:r>
-      <w:r>
-        <w:rPr>
-          <w:rFonts w:ascii="Times New Roman" w:hAnsi="Times New Roman" w:cs="Times New Roman"/>
-          <w:color w:val="000000"/>
-          <w:sz w:val="24"/>
-          <w:szCs w:val="24"/>
-        </w:rPr>
-        <w:t xml:space="preserve">for </w:t>
-      </w:r>
-      <w:r>
-        <w:rPr>
-          <w:rFonts w:ascii="Times New Roman" w:hAnsi="Times New Roman" w:cs="Times New Roman"/>
-          <w:color w:val="000000"/>
-          <w:sz w:val="24"/>
-          <w:szCs w:val="24"/>
-        </w:rPr>
-        <w:t>O</w:t>
-      </w:r>
-      <w:r>
-        <w:rPr>
-          <w:rFonts w:ascii="Times New Roman" w:hAnsi="Times New Roman" w:cs="Times New Roman"/>
-          <w:color w:val="000000"/>
-          <w:sz w:val="24"/>
-          <w:szCs w:val="24"/>
-          <w:vertAlign w:val="subscript"/>
-        </w:rPr>
-        <w:t>2</w:t>
-      </w:r>
-      <w:r>
-        <w:rPr>
-          <w:rFonts w:ascii="Times New Roman" w:hAnsi="Times New Roman" w:cs="Times New Roman"/>
-          <w:color w:val="000000"/>
-          <w:sz w:val="24"/>
-          <w:szCs w:val="24"/>
-        </w:rPr>
-        <w:t xml:space="preserve"> saturation</w:t>
-      </w:r>
-      <w:r>
-        <w:rPr>
-          <w:rFonts w:ascii="Times New Roman" w:hAnsi="Times New Roman" w:cs="Times New Roman"/>
-          <w:color w:val="000000"/>
-          <w:sz w:val="24"/>
-          <w:szCs w:val="24"/>
-        </w:rPr>
-        <w:t xml:space="preserve"> levels, these </w:t>
-      </w:r>
-      <w:r>
-        <w:rPr>
-          <w:rFonts w:ascii="Times New Roman" w:hAnsi="Times New Roman" w:cs="Times New Roman"/>
-          <w:color w:val="000000"/>
-          <w:sz w:val="24"/>
-          <w:szCs w:val="24"/>
-        </w:rPr>
-        <w:t xml:space="preserve">were </w:t>
-      </w:r>
-      <w:r>
-        <w:rPr>
-          <w:rFonts w:ascii="Times New Roman" w:hAnsi="Times New Roman" w:cs="Times New Roman"/>
-          <w:color w:val="000000"/>
-          <w:sz w:val="24"/>
-          <w:szCs w:val="24"/>
-        </w:rPr>
-        <w:lastRenderedPageBreak/>
-        <w:t xml:space="preserve">removed. </w:t>
-      </w:r>
-      <w:r>
-        <w:rPr>
-          <w:rFonts w:ascii="Times New Roman" w:hAnsi="Times New Roman" w:cs="Times New Roman"/>
-          <w:color w:val="000000"/>
-          <w:sz w:val="24"/>
-          <w:szCs w:val="24"/>
-        </w:rPr>
-        <w:t xml:space="preserve">Unreasonable temperatures were also removed, specifically those over </w:t>
-      </w:r>
-      <w:r>
-        <w:rPr>
-          <w:rFonts w:ascii="Times New Roman" w:hAnsi="Times New Roman" w:cs="Times New Roman"/>
-          <w:color w:val="000000"/>
-          <w:sz w:val="24"/>
-          <w:szCs w:val="24"/>
-        </w:rPr>
-        <w:t>50</w:t>
-      </w:r>
-      <w:r>
-        <w:rPr>
-          <w:rFonts w:ascii="Times New Roman" w:hAnsi="Times New Roman" w:cs="Times New Roman"/>
-          <w:color w:val="000000"/>
-          <w:sz w:val="24"/>
-          <w:szCs w:val="24"/>
-          <w:vertAlign w:val="superscript"/>
-        </w:rPr>
-        <w:t xml:space="preserve"> </w:t>
-      </w:r>
-      <w:r>
-        <w:rPr>
-          <w:rFonts w:ascii="Times New Roman" w:hAnsi="Times New Roman" w:cs="Times New Roman"/>
-          <w:color w:val="000000"/>
-          <w:sz w:val="24"/>
-          <w:szCs w:val="24"/>
-        </w:rPr>
-        <w:t xml:space="preserve">degrees Celsius. </w:t>
-      </w:r>
-      <w:r>
-        <w:rPr>
-          <w:rFonts w:ascii="Times New Roman" w:hAnsi="Times New Roman" w:cs="Times New Roman"/>
-          <w:color w:val="000000"/>
-          <w:sz w:val="24"/>
-          <w:szCs w:val="24"/>
-        </w:rPr>
-        <w:t xml:space="preserve">Only relevant predictors were used for model analysis, such as </w:t>
-      </w:r>
-      <w:r>
-        <w:rPr>
-          <w:rFonts w:ascii="Times New Roman" w:hAnsi="Times New Roman" w:cs="Times New Roman"/>
-          <w:color w:val="000000"/>
-          <w:sz w:val="24"/>
-          <w:szCs w:val="24"/>
-        </w:rPr>
-        <w:t xml:space="preserve">30 </w:t>
-      </w:r>
-      <w:proofErr w:type="gramStart"/>
-      <w:r>
-        <w:rPr>
-          <w:rFonts w:ascii="Times New Roman" w:hAnsi="Times New Roman" w:cs="Times New Roman"/>
-          <w:color w:val="000000"/>
-          <w:sz w:val="24"/>
-          <w:szCs w:val="24"/>
-        </w:rPr>
-        <w:t>day</w:t>
-      </w:r>
-      <w:proofErr w:type="gramEnd"/>
-      <w:r>
-        <w:rPr>
-          <w:rFonts w:ascii="Times New Roman" w:hAnsi="Times New Roman" w:cs="Times New Roman"/>
-          <w:color w:val="000000"/>
-          <w:sz w:val="24"/>
-          <w:szCs w:val="24"/>
-        </w:rPr>
-        <w:t xml:space="preserve"> readmit rate, ER visits in past 6 months, </w:t>
-      </w:r>
-      <w:proofErr w:type="spellStart"/>
-      <w:r>
-        <w:rPr>
-          <w:rFonts w:ascii="Times New Roman" w:hAnsi="Times New Roman" w:cs="Times New Roman"/>
-          <w:color w:val="000000"/>
-          <w:sz w:val="24"/>
-          <w:szCs w:val="24"/>
-        </w:rPr>
-        <w:t>Charson</w:t>
-      </w:r>
-      <w:proofErr w:type="spellEnd"/>
-      <w:r>
-        <w:rPr>
-          <w:rFonts w:ascii="Times New Roman" w:hAnsi="Times New Roman" w:cs="Times New Roman"/>
-          <w:color w:val="000000"/>
-          <w:sz w:val="24"/>
-          <w:szCs w:val="24"/>
-        </w:rPr>
-        <w:t xml:space="preserve"> Index rank, </w:t>
-      </w:r>
-      <w:r>
-        <w:rPr>
-          <w:rFonts w:ascii="Times New Roman" w:hAnsi="Times New Roman" w:cs="Times New Roman"/>
-          <w:color w:val="000000"/>
-          <w:sz w:val="24"/>
-          <w:szCs w:val="24"/>
-        </w:rPr>
-        <w:t xml:space="preserve">MEWS, </w:t>
-      </w:r>
-      <w:r>
-        <w:rPr>
-          <w:rFonts w:ascii="Times New Roman" w:hAnsi="Times New Roman" w:cs="Times New Roman"/>
-          <w:color w:val="000000"/>
-          <w:sz w:val="24"/>
-          <w:szCs w:val="24"/>
-        </w:rPr>
-        <w:t>ICU visit</w:t>
-      </w:r>
-      <w:r>
-        <w:rPr>
-          <w:rFonts w:ascii="Times New Roman" w:hAnsi="Times New Roman" w:cs="Times New Roman"/>
-          <w:color w:val="000000"/>
-          <w:sz w:val="24"/>
-          <w:szCs w:val="24"/>
-        </w:rPr>
-        <w:t xml:space="preserve"> during hospitalization</w:t>
-      </w:r>
-      <w:r>
-        <w:rPr>
-          <w:rFonts w:ascii="Times New Roman" w:hAnsi="Times New Roman" w:cs="Times New Roman"/>
-          <w:color w:val="000000"/>
-          <w:sz w:val="24"/>
-          <w:szCs w:val="24"/>
-        </w:rPr>
-        <w:t xml:space="preserve">, </w:t>
-      </w:r>
-      <w:r>
-        <w:rPr>
-          <w:rFonts w:ascii="Times New Roman" w:hAnsi="Times New Roman" w:cs="Times New Roman"/>
-          <w:color w:val="000000"/>
-          <w:sz w:val="24"/>
-          <w:szCs w:val="24"/>
-        </w:rPr>
-        <w:t>demographics (age, race, marital status), insurance type and vital signs (respiration rate, O</w:t>
-      </w:r>
-      <w:r>
-        <w:rPr>
-          <w:rFonts w:ascii="Times New Roman" w:hAnsi="Times New Roman" w:cs="Times New Roman"/>
-          <w:color w:val="000000"/>
-          <w:sz w:val="24"/>
-          <w:szCs w:val="24"/>
-          <w:vertAlign w:val="subscript"/>
-        </w:rPr>
-        <w:t>2</w:t>
-      </w:r>
-      <w:r>
-        <w:rPr>
-          <w:rFonts w:ascii="Times New Roman" w:hAnsi="Times New Roman" w:cs="Times New Roman"/>
-          <w:color w:val="000000"/>
-          <w:sz w:val="24"/>
-          <w:szCs w:val="24"/>
-        </w:rPr>
-        <w:t xml:space="preserve"> saturation, BMI, Heartrate, Temperature, diastolic blood pressure and systolic blood pressure). </w:t>
-      </w:r>
-      <w:r>
-        <w:rPr>
-          <w:rFonts w:ascii="Times New Roman" w:hAnsi="Times New Roman" w:cs="Times New Roman"/>
-          <w:color w:val="000000"/>
-          <w:sz w:val="24"/>
-          <w:szCs w:val="24"/>
-        </w:rPr>
-        <w:t xml:space="preserve">The decision was made to </w:t>
-      </w:r>
-      <w:r>
-        <w:rPr>
-          <w:rFonts w:ascii="Times New Roman" w:hAnsi="Times New Roman" w:cs="Times New Roman"/>
-          <w:color w:val="000000"/>
-          <w:sz w:val="24"/>
-          <w:szCs w:val="24"/>
-        </w:rPr>
-        <w:t>omit data on</w:t>
-      </w:r>
-      <w:r>
-        <w:rPr>
-          <w:rFonts w:ascii="Times New Roman" w:hAnsi="Times New Roman" w:cs="Times New Roman"/>
-          <w:color w:val="000000"/>
-          <w:sz w:val="24"/>
-          <w:szCs w:val="24"/>
-        </w:rPr>
-        <w:t xml:space="preserve"> patient </w:t>
-      </w:r>
-      <w:r>
-        <w:rPr>
-          <w:rFonts w:ascii="Times New Roman" w:hAnsi="Times New Roman" w:cs="Times New Roman"/>
-          <w:color w:val="000000"/>
-          <w:sz w:val="24"/>
-          <w:szCs w:val="24"/>
-        </w:rPr>
-        <w:t>religion</w:t>
-      </w:r>
-      <w:r>
-        <w:rPr>
-          <w:rFonts w:ascii="Times New Roman" w:hAnsi="Times New Roman" w:cs="Times New Roman"/>
-          <w:color w:val="000000"/>
-          <w:sz w:val="24"/>
-          <w:szCs w:val="24"/>
-        </w:rPr>
-        <w:t xml:space="preserve"> due to lack of relevance.</w:t>
+          <w:b/>
+          <w:color w:val="000000"/>
+          <w:sz w:val="24"/>
+          <w:szCs w:val="24"/>
+        </w:rPr>
+        <w:t>Model Selection</w:t>
       </w:r>
     </w:p>
     <w:p>
@@ -2503,11 +2406,112 @@
         <w:spacing w:line="480" w:lineRule="auto"/>
         <w:rPr>
           <w:rFonts w:ascii="Times New Roman" w:hAnsi="Times New Roman" w:cs="Times New Roman"/>
+          <w:b/>
           <w:color w:val="000000"/>
           <w:sz w:val="24"/>
           <w:szCs w:val="24"/>
         </w:rPr>
       </w:pPr>
+      <w:r>
+        <w:rPr>
+          <w:rFonts w:ascii="Times New Roman" w:hAnsi="Times New Roman" w:cs="Times New Roman"/>
+          <w:color w:val="000000"/>
+          <w:sz w:val="24"/>
+          <w:szCs w:val="24"/>
+        </w:rPr>
+        <w:t xml:space="preserve">Using our selected </w:t>
+      </w:r>
+      <w:r>
+        <w:rPr>
+          <w:rFonts w:ascii="Times New Roman" w:hAnsi="Times New Roman" w:cs="Times New Roman"/>
+          <w:color w:val="000000"/>
+          <w:sz w:val="24"/>
+          <w:szCs w:val="24"/>
+        </w:rPr>
+        <w:t>predictors,</w:t>
+      </w:r>
+      <w:r>
+        <w:rPr>
+          <w:rFonts w:ascii="Times New Roman" w:hAnsi="Times New Roman" w:cs="Times New Roman"/>
+          <w:color w:val="000000"/>
+          <w:sz w:val="24"/>
+          <w:szCs w:val="24"/>
+        </w:rPr>
+        <w:t xml:space="preserve"> we utilized both stepwise regression</w:t>
+      </w:r>
+      <w:r>
+        <w:rPr>
+          <w:rFonts w:ascii="Times New Roman" w:hAnsi="Times New Roman" w:cs="Times New Roman"/>
+          <w:color w:val="000000"/>
+          <w:sz w:val="24"/>
+          <w:szCs w:val="24"/>
+        </w:rPr>
+        <w:t xml:space="preserve"> </w:t>
+      </w:r>
+      <w:r>
+        <w:rPr>
+          <w:rFonts w:ascii="Times New Roman" w:hAnsi="Times New Roman" w:cs="Times New Roman"/>
+          <w:color w:val="000000"/>
+          <w:sz w:val="24"/>
+          <w:szCs w:val="24"/>
+        </w:rPr>
+        <w:t>and criterion based automatic procedures to select the best multiple linear regression model. The final model w</w:t>
+      </w:r>
+      <w:r>
+        <w:rPr>
+          <w:rFonts w:ascii="Times New Roman" w:hAnsi="Times New Roman" w:cs="Times New Roman"/>
+          <w:color w:val="000000"/>
+          <w:sz w:val="24"/>
+          <w:szCs w:val="24"/>
+        </w:rPr>
+        <w:t>ith the highest adjusted R</w:t>
+      </w:r>
+      <w:r>
+        <w:rPr>
+          <w:rFonts w:ascii="Times New Roman" w:hAnsi="Times New Roman" w:cs="Times New Roman"/>
+          <w:color w:val="000000"/>
+          <w:sz w:val="24"/>
+          <w:szCs w:val="24"/>
+          <w:vertAlign w:val="superscript"/>
+        </w:rPr>
+        <w:t>2</w:t>
+      </w:r>
+      <w:r>
+        <w:rPr>
+          <w:rFonts w:ascii="Times New Roman" w:hAnsi="Times New Roman" w:cs="Times New Roman"/>
+          <w:color w:val="000000"/>
+          <w:sz w:val="24"/>
+          <w:szCs w:val="24"/>
+        </w:rPr>
+        <w:t xml:space="preserve"> value</w:t>
+      </w:r>
+      <w:r>
+        <w:rPr>
+          <w:rFonts w:ascii="Times New Roman" w:hAnsi="Times New Roman" w:cs="Times New Roman"/>
+          <w:color w:val="000000"/>
+          <w:sz w:val="24"/>
+          <w:szCs w:val="24"/>
+        </w:rPr>
+        <w:t xml:space="preserve">, </w:t>
+      </w:r>
+      <w:r>
+        <w:rPr>
+          <w:rFonts w:ascii="Times New Roman" w:hAnsi="Times New Roman" w:cs="Times New Roman"/>
+          <w:color w:val="000000"/>
+          <w:sz w:val="24"/>
+          <w:szCs w:val="24"/>
+        </w:rPr>
+        <w:t>lowest CP value</w:t>
+      </w:r>
+      <w:r>
+        <w:rPr>
+          <w:rFonts w:ascii="Times New Roman" w:hAnsi="Times New Roman" w:cs="Times New Roman"/>
+          <w:color w:val="000000"/>
+          <w:sz w:val="24"/>
+          <w:szCs w:val="24"/>
+        </w:rPr>
+        <w:t xml:space="preserve"> and as few predictors as possible to ensure usability was selected.</w:t>
+      </w:r>
     </w:p>
     <w:p>
       <w:pPr>
@@ -2530,19 +2534,7 @@
           <w:sz w:val="24"/>
           <w:szCs w:val="24"/>
         </w:rPr>
-        <w:t>Model Se</w:t>
-      </w:r>
-      <w:bookmarkStart w:id="0" w:name="_GoBack"/>
-      <w:bookmarkEnd w:id="0"/>
-      <w:r>
-        <w:rPr>
-          <w:rFonts w:ascii="Times New Roman" w:hAnsi="Times New Roman" w:cs="Times New Roman"/>
-          <w:b/>
-          <w:color w:val="000000"/>
-          <w:sz w:val="24"/>
-          <w:szCs w:val="24"/>
-        </w:rPr>
-        <w:t>lection</w:t>
+        <w:t>Model Diagnostics</w:t>
       </w:r>
     </w:p>
     <w:p>
@@ -2552,6 +2544,7 @@
         <w:spacing w:line="480" w:lineRule="auto"/>
         <w:rPr>
           <w:rFonts w:ascii="Times New Roman" w:hAnsi="Times New Roman" w:cs="Times New Roman"/>
+          <w:b/>
           <w:color w:val="000000"/>
           <w:sz w:val="24"/>
           <w:szCs w:val="24"/>
@@ -2564,16 +2557,52 @@
           <w:sz w:val="24"/>
           <w:szCs w:val="24"/>
         </w:rPr>
-        <w:t xml:space="preserve">Once the interested predictors had been selected, </w:t>
-      </w:r>
-      <w:r>
-        <w:rPr>
-          <w:rFonts w:ascii="Times New Roman" w:hAnsi="Times New Roman" w:cs="Times New Roman"/>
-          <w:color w:val="000000"/>
-          <w:sz w:val="24"/>
-          <w:szCs w:val="24"/>
-        </w:rPr>
-        <w:t>both stepwise regression</w:t>
+        <w:t>Once the optimal model was selected, m</w:t>
+      </w:r>
+      <w:r>
+        <w:rPr>
+          <w:rFonts w:ascii="Times New Roman" w:hAnsi="Times New Roman" w:cs="Times New Roman"/>
+          <w:color w:val="000000"/>
+          <w:sz w:val="24"/>
+          <w:szCs w:val="24"/>
+        </w:rPr>
+        <w:t xml:space="preserve">odel assumptions were checked. A residuals vs fitted value plot was created to detect for error heteroscedasticity. A quantile-quantile plot was created to detect normality of residuals. A scale-location plot was created to detect residual spread. </w:t>
+      </w:r>
+      <w:r>
+        <w:rPr>
+          <w:rFonts w:ascii="Times New Roman" w:hAnsi="Times New Roman" w:cs="Times New Roman"/>
+          <w:color w:val="000000"/>
+          <w:sz w:val="24"/>
+          <w:szCs w:val="24"/>
+        </w:rPr>
+        <w:t>A residuals</w:t>
+      </w:r>
+      <w:r>
+        <w:rPr>
+          <w:rFonts w:ascii="Times New Roman" w:hAnsi="Times New Roman" w:cs="Times New Roman"/>
+          <w:color w:val="000000"/>
+          <w:sz w:val="24"/>
+          <w:szCs w:val="24"/>
+        </w:rPr>
+        <w:t xml:space="preserve"> versus leverage plot was created to help identify influential cases. </w:t>
+      </w:r>
+      <w:r>
+        <w:rPr>
+          <w:rFonts w:ascii="Times New Roman" w:hAnsi="Times New Roman" w:cs="Times New Roman"/>
+          <w:color w:val="000000"/>
+          <w:sz w:val="24"/>
+          <w:szCs w:val="24"/>
+        </w:rPr>
+        <w:t>Model o</w:t>
+      </w:r>
+      <w:r>
+        <w:rPr>
+          <w:rFonts w:ascii="Times New Roman" w:hAnsi="Times New Roman" w:cs="Times New Roman"/>
+          <w:color w:val="000000"/>
+          <w:sz w:val="24"/>
+          <w:szCs w:val="24"/>
+        </w:rPr>
+        <w:t>utliers</w:t>
       </w:r>
       <w:r>
         <w:rPr>
@@ -2591,52 +2620,70 @@
           <w:sz w:val="24"/>
           <w:szCs w:val="24"/>
         </w:rPr>
-        <w:t xml:space="preserve">and criterion based procedures </w:t>
-      </w:r>
-      <w:r>
-        <w:rPr>
-          <w:rFonts w:ascii="Times New Roman" w:hAnsi="Times New Roman" w:cs="Times New Roman"/>
-          <w:color w:val="000000"/>
-          <w:sz w:val="24"/>
-          <w:szCs w:val="24"/>
-        </w:rPr>
-        <w:t xml:space="preserve">were used </w:t>
-      </w:r>
-      <w:r>
-        <w:rPr>
-          <w:rFonts w:ascii="Times New Roman" w:hAnsi="Times New Roman" w:cs="Times New Roman"/>
-          <w:color w:val="000000"/>
-          <w:sz w:val="24"/>
-          <w:szCs w:val="24"/>
-        </w:rPr>
-        <w:t xml:space="preserve">to select the best multiple linear regression model. The final </w:t>
-      </w:r>
-      <w:r>
-        <w:rPr>
-          <w:rFonts w:ascii="Times New Roman" w:hAnsi="Times New Roman" w:cs="Times New Roman"/>
-          <w:color w:val="000000"/>
-          <w:sz w:val="24"/>
-          <w:szCs w:val="24"/>
-        </w:rPr>
-        <w:t xml:space="preserve">decision was made based on a </w:t>
-      </w:r>
-      <w:r>
-        <w:rPr>
-          <w:rFonts w:ascii="Times New Roman" w:hAnsi="Times New Roman" w:cs="Times New Roman"/>
-          <w:color w:val="000000"/>
-          <w:sz w:val="24"/>
-          <w:szCs w:val="24"/>
-        </w:rPr>
-        <w:t xml:space="preserve">high adjusted </w:t>
-      </w:r>
-      <w:r>
-        <w:rPr>
-          <w:rFonts w:ascii="Times New Roman" w:hAnsi="Times New Roman" w:cs="Times New Roman"/>
-          <w:color w:val="000000"/>
-          <w:sz w:val="24"/>
-          <w:szCs w:val="24"/>
-        </w:rPr>
-        <w:t>r</w:t>
+        <w:t xml:space="preserve">in the </w:t>
+      </w:r>
+      <w:r>
+        <w:rPr>
+          <w:rFonts w:ascii="Times New Roman" w:hAnsi="Times New Roman" w:cs="Times New Roman"/>
+          <w:color w:val="000000"/>
+          <w:sz w:val="24"/>
+          <w:szCs w:val="24"/>
+        </w:rPr>
+        <w:t>LoS</w:t>
+      </w:r>
+      <w:r>
+        <w:rPr>
+          <w:rFonts w:ascii="Times New Roman" w:hAnsi="Times New Roman" w:cs="Times New Roman"/>
+          <w:color w:val="000000"/>
+          <w:sz w:val="24"/>
+          <w:szCs w:val="24"/>
+        </w:rPr>
+        <w:t xml:space="preserve"> were screened for using studentized residuals</w:t>
+      </w:r>
+      <w:r>
+        <w:rPr>
+          <w:rFonts w:ascii="Times New Roman" w:hAnsi="Times New Roman" w:cs="Times New Roman"/>
+          <w:color w:val="000000"/>
+          <w:sz w:val="24"/>
+          <w:szCs w:val="24"/>
+        </w:rPr>
+        <w:t xml:space="preserve">. Outliers were </w:t>
+      </w:r>
+      <w:r>
+        <w:rPr>
+          <w:rFonts w:ascii="Times New Roman" w:hAnsi="Times New Roman" w:cs="Times New Roman"/>
+          <w:color w:val="000000"/>
+          <w:sz w:val="24"/>
+          <w:szCs w:val="24"/>
+        </w:rPr>
+        <w:t>removed,</w:t>
+      </w:r>
+      <w:r>
+        <w:rPr>
+          <w:rFonts w:ascii="Times New Roman" w:hAnsi="Times New Roman" w:cs="Times New Roman"/>
+          <w:color w:val="000000"/>
+          <w:sz w:val="24"/>
+          <w:szCs w:val="24"/>
+        </w:rPr>
+        <w:t xml:space="preserve"> and we remodeled</w:t>
+      </w:r>
+      <w:r>
+        <w:rPr>
+          <w:rFonts w:ascii="Times New Roman" w:hAnsi="Times New Roman" w:cs="Times New Roman"/>
+          <w:color w:val="000000"/>
+          <w:sz w:val="24"/>
+          <w:szCs w:val="24"/>
+        </w:rPr>
+        <w:t xml:space="preserve"> without the outliers. As t</w:t>
+      </w:r>
+      <w:r>
+        <w:rPr>
+          <w:rFonts w:ascii="Times New Roman" w:hAnsi="Times New Roman" w:cs="Times New Roman"/>
+          <w:color w:val="000000"/>
+          <w:sz w:val="24"/>
+          <w:szCs w:val="24"/>
+        </w:rPr>
+        <w:t>he adjusted R</w:t>
       </w:r>
       <w:r>
         <w:rPr>
@@ -2655,52 +2702,61 @@
           <w:sz w:val="24"/>
           <w:szCs w:val="24"/>
         </w:rPr>
-        <w:t xml:space="preserve">, </w:t>
-      </w:r>
-      <w:r>
-        <w:rPr>
-          <w:rFonts w:ascii="Times New Roman" w:hAnsi="Times New Roman" w:cs="Times New Roman"/>
-          <w:color w:val="000000"/>
-          <w:sz w:val="24"/>
-          <w:szCs w:val="24"/>
-        </w:rPr>
-        <w:t xml:space="preserve">a </w:t>
-      </w:r>
-      <w:r>
-        <w:rPr>
-          <w:rFonts w:ascii="Times New Roman" w:hAnsi="Times New Roman" w:cs="Times New Roman"/>
-          <w:color w:val="000000"/>
-          <w:sz w:val="24"/>
-          <w:szCs w:val="24"/>
-        </w:rPr>
-        <w:t>low CP</w:t>
-      </w:r>
-      <w:r>
-        <w:rPr>
-          <w:rFonts w:ascii="Times New Roman" w:hAnsi="Times New Roman" w:cs="Times New Roman"/>
-          <w:color w:val="000000"/>
-          <w:sz w:val="24"/>
-          <w:szCs w:val="24"/>
-        </w:rPr>
-        <w:t xml:space="preserve"> and </w:t>
-      </w:r>
-      <w:r>
-        <w:rPr>
-          <w:rFonts w:ascii="Times New Roman" w:hAnsi="Times New Roman" w:cs="Times New Roman"/>
-          <w:color w:val="000000"/>
-          <w:sz w:val="24"/>
-          <w:szCs w:val="24"/>
-        </w:rPr>
-        <w:t>minimal</w:t>
-      </w:r>
-      <w:r>
-        <w:rPr>
-          <w:rFonts w:ascii="Times New Roman" w:hAnsi="Times New Roman" w:cs="Times New Roman"/>
-          <w:color w:val="000000"/>
-          <w:sz w:val="24"/>
-          <w:szCs w:val="24"/>
-        </w:rPr>
-        <w:t xml:space="preserve"> predictors to ensure usability.</w:t>
+        <w:t xml:space="preserve"> value </w:t>
+      </w:r>
+      <w:r>
+        <w:rPr>
+          <w:rFonts w:ascii="Times New Roman" w:hAnsi="Times New Roman" w:cs="Times New Roman"/>
+          <w:color w:val="000000"/>
+          <w:sz w:val="24"/>
+          <w:szCs w:val="24"/>
+        </w:rPr>
+        <w:t>increased we kept the new model</w:t>
+      </w:r>
+      <w:r>
+        <w:rPr>
+          <w:rFonts w:ascii="Times New Roman" w:hAnsi="Times New Roman" w:cs="Times New Roman"/>
+          <w:color w:val="000000"/>
+          <w:sz w:val="24"/>
+          <w:szCs w:val="24"/>
+        </w:rPr>
+        <w:t>.</w:t>
+      </w:r>
+      <w:r>
+        <w:rPr>
+          <w:rFonts w:ascii="Times New Roman" w:hAnsi="Times New Roman" w:cs="Times New Roman"/>
+          <w:color w:val="000000"/>
+          <w:sz w:val="24"/>
+          <w:szCs w:val="24"/>
+        </w:rPr>
+        <w:t xml:space="preserve"> Leverage values in predictors were screened for as were influential predictors</w:t>
+      </w:r>
+      <w:r>
+        <w:rPr>
+          <w:rFonts w:ascii="Times New Roman" w:hAnsi="Times New Roman" w:cs="Times New Roman"/>
+          <w:color w:val="000000"/>
+          <w:sz w:val="24"/>
+          <w:szCs w:val="24"/>
+        </w:rPr>
+        <w:t xml:space="preserve"> and none were significant enough to remove</w:t>
+      </w:r>
+      <w:r>
+        <w:rPr>
+          <w:rFonts w:ascii="Times New Roman" w:hAnsi="Times New Roman" w:cs="Times New Roman"/>
+          <w:color w:val="000000"/>
+          <w:sz w:val="24"/>
+          <w:szCs w:val="24"/>
+        </w:rPr>
+        <w:t>. Finally, multicollinearity was also screened for</w:t>
+      </w:r>
+      <w:r>
+        <w:rPr>
+          <w:rFonts w:ascii="Times New Roman" w:hAnsi="Times New Roman" w:cs="Times New Roman"/>
+          <w:color w:val="000000"/>
+          <w:sz w:val="24"/>
+          <w:szCs w:val="24"/>
+        </w:rPr>
+        <w:t xml:space="preserve"> using VIF values and the findings were not significant.</w:t>
       </w:r>
     </w:p>
     <w:p>
@@ -2716,6 +2772,16 @@
           <w:szCs w:val="24"/>
         </w:rPr>
       </w:pPr>
+      <w:r>
+        <w:rPr>
+          <w:rFonts w:ascii="Times New Roman" w:hAnsi="Times New Roman" w:cs="Times New Roman"/>
+          <w:b/>
+          <w:color w:val="000000"/>
+          <w:sz w:val="24"/>
+          <w:szCs w:val="24"/>
+        </w:rPr>
+        <w:t>Model Validation</w:t>
+      </w:r>
     </w:p>
     <w:p>
       <w:pPr>
@@ -2724,7 +2790,6 @@
         <w:spacing w:line="480" w:lineRule="auto"/>
         <w:rPr>
           <w:rFonts w:ascii="Times New Roman" w:hAnsi="Times New Roman" w:cs="Times New Roman"/>
-          <w:b/>
           <w:color w:val="000000"/>
           <w:sz w:val="24"/>
           <w:szCs w:val="24"/>
@@ -2733,12 +2798,29 @@
       <w:r>
         <w:rPr>
           <w:rFonts w:ascii="Times New Roman" w:hAnsi="Times New Roman" w:cs="Times New Roman"/>
-          <w:b/>
-          <w:color w:val="000000"/>
-          <w:sz w:val="24"/>
-          <w:szCs w:val="24"/>
-        </w:rPr>
-        <w:t>Model Diagnostics</w:t>
+          <w:color w:val="000000"/>
+          <w:sz w:val="24"/>
+          <w:szCs w:val="24"/>
+        </w:rPr>
+        <w:t>We validated our final model using a Bootstrap method</w:t>
+      </w:r>
+      <w:r>
+        <w:rPr>
+          <w:rFonts w:ascii="Times New Roman" w:hAnsi="Times New Roman" w:cs="Times New Roman"/>
+          <w:color w:val="000000"/>
+          <w:sz w:val="24"/>
+          <w:szCs w:val="24"/>
+        </w:rPr>
+        <w:t xml:space="preserve"> using 1000 repeats</w:t>
+      </w:r>
+      <w:r>
+        <w:rPr>
+          <w:rFonts w:ascii="Times New Roman" w:hAnsi="Times New Roman" w:cs="Times New Roman"/>
+          <w:color w:val="000000"/>
+          <w:sz w:val="24"/>
+          <w:szCs w:val="24"/>
+        </w:rPr>
+        <w:t xml:space="preserve"> and calculated bias estimates for out model coefficients.</w:t>
       </w:r>
     </w:p>
     <w:p>
@@ -2757,232 +2839,13 @@
       <w:r>
         <w:rPr>
           <w:rFonts w:ascii="Times New Roman" w:hAnsi="Times New Roman" w:cs="Times New Roman"/>
-          <w:color w:val="000000"/>
-          <w:sz w:val="24"/>
-          <w:szCs w:val="24"/>
-        </w:rPr>
-        <w:t>Once the optimal model was selected, m</w:t>
-      </w:r>
-      <w:r>
-        <w:rPr>
-          <w:rFonts w:ascii="Times New Roman" w:hAnsi="Times New Roman" w:cs="Times New Roman"/>
-          <w:color w:val="000000"/>
-          <w:sz w:val="24"/>
-          <w:szCs w:val="24"/>
-        </w:rPr>
-        <w:t xml:space="preserve">odel assumptions were checked. A residuals vs fitted value plot was created to detect for error heteroscedasticity. A quantile-quantile plot was created to detect normality of residuals. A scale-location plot was created to detect residual spread. </w:t>
-      </w:r>
-      <w:proofErr w:type="gramStart"/>
-      <w:r>
-        <w:rPr>
-          <w:rFonts w:ascii="Times New Roman" w:hAnsi="Times New Roman" w:cs="Times New Roman"/>
-          <w:color w:val="000000"/>
-          <w:sz w:val="24"/>
-          <w:szCs w:val="24"/>
-        </w:rPr>
-        <w:t>A residuals</w:t>
-      </w:r>
-      <w:proofErr w:type="gramEnd"/>
-      <w:r>
-        <w:rPr>
-          <w:rFonts w:ascii="Times New Roman" w:hAnsi="Times New Roman" w:cs="Times New Roman"/>
-          <w:color w:val="000000"/>
-          <w:sz w:val="24"/>
-          <w:szCs w:val="24"/>
-        </w:rPr>
-        <w:t xml:space="preserve"> versus leverage plot was created to help identify influential cases. </w:t>
-      </w:r>
-      <w:r>
-        <w:rPr>
-          <w:rFonts w:ascii="Times New Roman" w:hAnsi="Times New Roman" w:cs="Times New Roman"/>
-          <w:color w:val="000000"/>
-          <w:sz w:val="24"/>
-          <w:szCs w:val="24"/>
-        </w:rPr>
-        <w:t>Model o</w:t>
-      </w:r>
-      <w:r>
-        <w:rPr>
-          <w:rFonts w:ascii="Times New Roman" w:hAnsi="Times New Roman" w:cs="Times New Roman"/>
-          <w:color w:val="000000"/>
-          <w:sz w:val="24"/>
-          <w:szCs w:val="24"/>
-        </w:rPr>
-        <w:t>utliers</w:t>
-      </w:r>
-      <w:r>
-        <w:rPr>
-          <w:rFonts w:ascii="Times New Roman" w:hAnsi="Times New Roman" w:cs="Times New Roman"/>
-          <w:color w:val="000000"/>
-          <w:sz w:val="24"/>
-          <w:szCs w:val="24"/>
-        </w:rPr>
-        <w:t xml:space="preserve"> </w:t>
-      </w:r>
-      <w:r>
-        <w:rPr>
-          <w:rFonts w:ascii="Times New Roman" w:hAnsi="Times New Roman" w:cs="Times New Roman"/>
-          <w:color w:val="000000"/>
-          <w:sz w:val="24"/>
-          <w:szCs w:val="24"/>
-        </w:rPr>
-        <w:t xml:space="preserve">in the </w:t>
-      </w:r>
-      <w:r>
-        <w:rPr>
-          <w:rFonts w:ascii="Times New Roman" w:hAnsi="Times New Roman" w:cs="Times New Roman"/>
-          <w:color w:val="000000"/>
-          <w:sz w:val="24"/>
-          <w:szCs w:val="24"/>
-        </w:rPr>
-        <w:t>LoS</w:t>
-      </w:r>
-      <w:r>
-        <w:rPr>
-          <w:rFonts w:ascii="Times New Roman" w:hAnsi="Times New Roman" w:cs="Times New Roman"/>
-          <w:color w:val="000000"/>
-          <w:sz w:val="24"/>
-          <w:szCs w:val="24"/>
-        </w:rPr>
-        <w:t xml:space="preserve"> were screened for using </w:t>
-      </w:r>
-      <w:proofErr w:type="spellStart"/>
-      <w:r>
-        <w:rPr>
-          <w:rFonts w:ascii="Times New Roman" w:hAnsi="Times New Roman" w:cs="Times New Roman"/>
-          <w:color w:val="000000"/>
-          <w:sz w:val="24"/>
-          <w:szCs w:val="24"/>
-        </w:rPr>
-        <w:t>studentized</w:t>
-      </w:r>
-      <w:proofErr w:type="spellEnd"/>
-      <w:r>
-        <w:rPr>
-          <w:rFonts w:ascii="Times New Roman" w:hAnsi="Times New Roman" w:cs="Times New Roman"/>
-          <w:color w:val="000000"/>
-          <w:sz w:val="24"/>
-          <w:szCs w:val="24"/>
-        </w:rPr>
-        <w:t xml:space="preserve"> residuals</w:t>
-      </w:r>
-      <w:r>
-        <w:rPr>
-          <w:rFonts w:ascii="Times New Roman" w:hAnsi="Times New Roman" w:cs="Times New Roman"/>
-          <w:color w:val="000000"/>
-          <w:sz w:val="24"/>
-          <w:szCs w:val="24"/>
-        </w:rPr>
-        <w:t xml:space="preserve">. Outliers were </w:t>
-      </w:r>
-      <w:r>
-        <w:rPr>
-          <w:rFonts w:ascii="Times New Roman" w:hAnsi="Times New Roman" w:cs="Times New Roman"/>
-          <w:color w:val="000000"/>
-          <w:sz w:val="24"/>
-          <w:szCs w:val="24"/>
-        </w:rPr>
-        <w:t>removed,</w:t>
-      </w:r>
-      <w:r>
-        <w:rPr>
-          <w:rFonts w:ascii="Times New Roman" w:hAnsi="Times New Roman" w:cs="Times New Roman"/>
-          <w:color w:val="000000"/>
-          <w:sz w:val="24"/>
-          <w:szCs w:val="24"/>
-        </w:rPr>
-        <w:t xml:space="preserve"> and we remodeled</w:t>
-      </w:r>
-      <w:r>
-        <w:rPr>
-          <w:rFonts w:ascii="Times New Roman" w:hAnsi="Times New Roman" w:cs="Times New Roman"/>
-          <w:color w:val="000000"/>
-          <w:sz w:val="24"/>
-          <w:szCs w:val="24"/>
-        </w:rPr>
-        <w:t xml:space="preserve"> without the outliers. As t</w:t>
-      </w:r>
-      <w:r>
-        <w:rPr>
-          <w:rFonts w:ascii="Times New Roman" w:hAnsi="Times New Roman" w:cs="Times New Roman"/>
-          <w:color w:val="000000"/>
-          <w:sz w:val="24"/>
-          <w:szCs w:val="24"/>
-        </w:rPr>
-        <w:t>he adjusted R</w:t>
-      </w:r>
-      <w:r>
-        <w:rPr>
-          <w:rFonts w:ascii="Times New Roman" w:hAnsi="Times New Roman" w:cs="Times New Roman"/>
-          <w:color w:val="000000"/>
-          <w:sz w:val="24"/>
-          <w:szCs w:val="24"/>
-          <w:vertAlign w:val="superscript"/>
-        </w:rPr>
-        <w:t>2</w:t>
-      </w:r>
-      <w:r>
-        <w:rPr>
-          <w:rFonts w:ascii="Times New Roman" w:hAnsi="Times New Roman" w:cs="Times New Roman"/>
-          <w:color w:val="000000"/>
-          <w:sz w:val="24"/>
-          <w:szCs w:val="24"/>
-        </w:rPr>
-        <w:t xml:space="preserve"> value </w:t>
-      </w:r>
-      <w:r>
-        <w:rPr>
-          <w:rFonts w:ascii="Times New Roman" w:hAnsi="Times New Roman" w:cs="Times New Roman"/>
-          <w:color w:val="000000"/>
-          <w:sz w:val="24"/>
-          <w:szCs w:val="24"/>
-        </w:rPr>
-        <w:t>increased we kept the new model</w:t>
-      </w:r>
-      <w:r>
-        <w:rPr>
-          <w:rFonts w:ascii="Times New Roman" w:hAnsi="Times New Roman" w:cs="Times New Roman"/>
-          <w:color w:val="000000"/>
-          <w:sz w:val="24"/>
-          <w:szCs w:val="24"/>
-        </w:rPr>
-        <w:t>.</w:t>
-      </w:r>
-      <w:r>
-        <w:rPr>
-          <w:rFonts w:ascii="Times New Roman" w:hAnsi="Times New Roman" w:cs="Times New Roman"/>
-          <w:color w:val="000000"/>
-          <w:sz w:val="24"/>
-          <w:szCs w:val="24"/>
-        </w:rPr>
-        <w:t xml:space="preserve"> Leverage values in predictors were screened for as were influential predictors</w:t>
-      </w:r>
-      <w:r>
-        <w:rPr>
-          <w:rFonts w:ascii="Times New Roman" w:hAnsi="Times New Roman" w:cs="Times New Roman"/>
-          <w:color w:val="000000"/>
-          <w:sz w:val="24"/>
-          <w:szCs w:val="24"/>
-        </w:rPr>
-        <w:t xml:space="preserve"> and none were significant enough to remove</w:t>
-      </w:r>
-      <w:r>
-        <w:rPr>
-          <w:rFonts w:ascii="Times New Roman" w:hAnsi="Times New Roman" w:cs="Times New Roman"/>
-          <w:color w:val="000000"/>
-          <w:sz w:val="24"/>
-          <w:szCs w:val="24"/>
-        </w:rPr>
-        <w:t>. Finally, multicollinearity was also screened for</w:t>
-      </w:r>
-      <w:r>
-        <w:rPr>
-          <w:rFonts w:ascii="Times New Roman" w:hAnsi="Times New Roman" w:cs="Times New Roman"/>
-          <w:color w:val="000000"/>
-          <w:sz w:val="24"/>
-          <w:szCs w:val="24"/>
-        </w:rPr>
-        <w:t xml:space="preserve"> using VIF values and the findings were not significant.</w:t>
+          <w:b/>
+          <w:color w:val="000000"/>
+          <w:sz w:val="24"/>
+          <w:szCs w:val="24"/>
+        </w:rPr>
+        <w:lastRenderedPageBreak/>
+        <w:t>Results:</w:t>
       </w:r>
     </w:p>
     <w:p>
@@ -3006,7 +2869,7 @@
           <w:sz w:val="24"/>
           <w:szCs w:val="24"/>
         </w:rPr>
-        <w:t>Model Validation</w:t>
+        <w:t>Data Summary</w:t>
       </w:r>
     </w:p>
     <w:p>
@@ -3028,26 +2891,52 @@
           <w:sz w:val="24"/>
           <w:szCs w:val="24"/>
         </w:rPr>
-        <w:lastRenderedPageBreak/>
-        <w:t>We validated our final model using a Bootstrap method</w:t>
-      </w:r>
-      <w:r>
-        <w:rPr>
-          <w:rFonts w:ascii="Times New Roman" w:hAnsi="Times New Roman" w:cs="Times New Roman"/>
-          <w:color w:val="000000"/>
-          <w:sz w:val="24"/>
-          <w:szCs w:val="24"/>
-        </w:rPr>
-        <w:t xml:space="preserve"> using 1000 repeats</w:t>
-      </w:r>
-      <w:r>
-        <w:rPr>
-          <w:rFonts w:ascii="Times New Roman" w:hAnsi="Times New Roman" w:cs="Times New Roman"/>
-          <w:color w:val="000000"/>
-          <w:sz w:val="24"/>
-          <w:szCs w:val="24"/>
-        </w:rPr>
-        <w:t xml:space="preserve"> and calculated bias estimates for out model coefficients.</w:t>
+        <w:t>The mean length of stay</w:t>
+      </w:r>
+      <w:r>
+        <w:rPr>
+          <w:rFonts w:ascii="Times New Roman" w:hAnsi="Times New Roman" w:cs="Times New Roman"/>
+          <w:color w:val="000000"/>
+          <w:sz w:val="24"/>
+          <w:szCs w:val="24"/>
+        </w:rPr>
+        <w:t xml:space="preserve"> was</w:t>
+      </w:r>
+      <w:r>
+        <w:rPr>
+          <w:rFonts w:ascii="Times New Roman" w:hAnsi="Times New Roman" w:cs="Times New Roman"/>
+          <w:color w:val="000000"/>
+          <w:sz w:val="24"/>
+          <w:szCs w:val="24"/>
+        </w:rPr>
+        <w:t xml:space="preserve"> </w:t>
+      </w:r>
+      <w:r>
+        <w:rPr>
+          <w:rFonts w:ascii="Times New Roman" w:hAnsi="Times New Roman" w:cs="Times New Roman"/>
+          <w:color w:val="000000"/>
+          <w:sz w:val="24"/>
+          <w:szCs w:val="24"/>
+        </w:rPr>
+        <w:t>5.461 days with a standard deviation of 5.92. Data cleaning and missing data resulted in some loss of data for certain predictors</w:t>
+      </w:r>
+      <w:r>
+        <w:rPr>
+          <w:rFonts w:ascii="Times New Roman" w:hAnsi="Times New Roman" w:cs="Times New Roman"/>
+          <w:color w:val="000000"/>
+          <w:sz w:val="24"/>
+          <w:szCs w:val="24"/>
+        </w:rPr>
+        <w:t xml:space="preserve"> as seen in the reduces n in table 1</w:t>
+      </w:r>
+      <w:r>
+        <w:rPr>
+          <w:rFonts w:ascii="Times New Roman" w:hAnsi="Times New Roman" w:cs="Times New Roman"/>
+          <w:color w:val="000000"/>
+          <w:sz w:val="24"/>
+          <w:szCs w:val="24"/>
+        </w:rPr>
+        <w:t xml:space="preserve">. Summary statistics for all relevant continuous predictors used in model selection and for length of stay are included in table 1 and proportions for categorical variables are included in </w:t>
       </w:r>
     </w:p>
     <w:p>
@@ -3071,7 +2960,27 @@
           <w:sz w:val="24"/>
           <w:szCs w:val="24"/>
         </w:rPr>
-        <w:t>Results:</w:t>
+        <w:t>Final</w:t>
+      </w:r>
+      <w:r>
+        <w:rPr>
+          <w:rFonts w:ascii="Times New Roman" w:hAnsi="Times New Roman" w:cs="Times New Roman"/>
+          <w:b/>
+          <w:color w:val="000000"/>
+          <w:sz w:val="24"/>
+          <w:szCs w:val="24"/>
+        </w:rPr>
+        <w:t xml:space="preserve"> </w:t>
+      </w:r>
+      <w:r>
+        <w:rPr>
+          <w:rFonts w:ascii="Times New Roman" w:hAnsi="Times New Roman" w:cs="Times New Roman"/>
+          <w:b/>
+          <w:color w:val="000000"/>
+          <w:sz w:val="24"/>
+          <w:szCs w:val="24"/>
+        </w:rPr>
+        <w:t xml:space="preserve">Model </w:t>
       </w:r>
     </w:p>
     <w:p>
@@ -3081,7 +2990,6 @@
         <w:spacing w:line="480" w:lineRule="auto"/>
         <w:rPr>
           <w:rFonts w:ascii="Times New Roman" w:hAnsi="Times New Roman" w:cs="Times New Roman"/>
-          <w:b/>
           <w:color w:val="000000"/>
           <w:sz w:val="24"/>
           <w:szCs w:val="24"/>
@@ -3090,12 +2998,201 @@
       <w:r>
         <w:rPr>
           <w:rFonts w:ascii="Times New Roman" w:hAnsi="Times New Roman" w:cs="Times New Roman"/>
-          <w:b/>
-          <w:color w:val="000000"/>
-          <w:sz w:val="24"/>
-          <w:szCs w:val="24"/>
-        </w:rPr>
-        <w:t>Data Summary</w:t>
+          <w:color w:val="000000"/>
+          <w:sz w:val="24"/>
+          <w:szCs w:val="24"/>
+        </w:rPr>
+        <w:t>We selected a final model given by criterion based automatic model selection that included</w:t>
+      </w:r>
+      <w:r>
+        <w:rPr>
+          <w:rFonts w:ascii="Times New Roman" w:hAnsi="Times New Roman" w:cs="Times New Roman"/>
+          <w:color w:val="000000"/>
+          <w:sz w:val="24"/>
+          <w:szCs w:val="24"/>
+        </w:rPr>
+        <w:t xml:space="preserve">: </w:t>
+      </w:r>
+      <w:r>
+        <w:rPr>
+          <w:rFonts w:ascii="Times New Roman" w:hAnsi="Times New Roman" w:cs="Times New Roman"/>
+          <w:color w:val="000000"/>
+          <w:sz w:val="24"/>
+          <w:szCs w:val="24"/>
+        </w:rPr>
+        <w:t>readmit rate</w:t>
+      </w:r>
+      <w:r>
+        <w:rPr>
+          <w:rFonts w:ascii="Times New Roman" w:hAnsi="Times New Roman" w:cs="Times New Roman"/>
+          <w:color w:val="000000"/>
+          <w:sz w:val="24"/>
+          <w:szCs w:val="24"/>
+        </w:rPr>
+        <w:t xml:space="preserve"> within past 30 days</w:t>
+      </w:r>
+      <w:r>
+        <w:rPr>
+          <w:rFonts w:ascii="Times New Roman" w:hAnsi="Times New Roman" w:cs="Times New Roman"/>
+          <w:color w:val="000000"/>
+          <w:sz w:val="24"/>
+          <w:szCs w:val="24"/>
+        </w:rPr>
+        <w:t xml:space="preserve">, ER visits, </w:t>
+      </w:r>
+      <w:r>
+        <w:rPr>
+          <w:rFonts w:ascii="Times New Roman" w:hAnsi="Times New Roman" w:cs="Times New Roman"/>
+          <w:color w:val="000000"/>
+          <w:sz w:val="24"/>
+          <w:szCs w:val="24"/>
+        </w:rPr>
+        <w:t>Charson Index rank</w:t>
+      </w:r>
+      <w:r>
+        <w:rPr>
+          <w:rFonts w:ascii="Times New Roman" w:hAnsi="Times New Roman" w:cs="Times New Roman"/>
+          <w:color w:val="000000"/>
+          <w:sz w:val="24"/>
+          <w:szCs w:val="24"/>
+        </w:rPr>
+        <w:t>, Age, Respiration Rate, Heart Rate</w:t>
+      </w:r>
+      <w:r>
+        <w:rPr>
+          <w:rFonts w:ascii="Times New Roman" w:hAnsi="Times New Roman" w:cs="Times New Roman"/>
+          <w:color w:val="000000"/>
+          <w:sz w:val="24"/>
+          <w:szCs w:val="24"/>
+        </w:rPr>
+        <w:t>, temperature</w:t>
+      </w:r>
+      <w:r>
+        <w:rPr>
+          <w:rFonts w:ascii="Times New Roman" w:hAnsi="Times New Roman" w:cs="Times New Roman"/>
+          <w:color w:val="000000"/>
+          <w:sz w:val="24"/>
+          <w:szCs w:val="24"/>
+        </w:rPr>
+        <w:t xml:space="preserve"> and</w:t>
+      </w:r>
+      <w:r>
+        <w:rPr>
+          <w:rFonts w:ascii="Times New Roman" w:hAnsi="Times New Roman" w:cs="Times New Roman"/>
+          <w:color w:val="000000"/>
+          <w:sz w:val="24"/>
+          <w:szCs w:val="24"/>
+        </w:rPr>
+        <w:t xml:space="preserve"> Systolic Blood pressure</w:t>
+      </w:r>
+      <w:r>
+        <w:rPr>
+          <w:rFonts w:ascii="Times New Roman" w:hAnsi="Times New Roman" w:cs="Times New Roman"/>
+          <w:color w:val="000000"/>
+          <w:sz w:val="24"/>
+          <w:szCs w:val="24"/>
+        </w:rPr>
+        <w:t xml:space="preserve"> as predictors. Model coefficients a</w:t>
+      </w:r>
+      <w:r>
+        <w:rPr>
+          <w:rFonts w:ascii="Times New Roman" w:hAnsi="Times New Roman" w:cs="Times New Roman"/>
+          <w:color w:val="000000"/>
+          <w:sz w:val="24"/>
+          <w:szCs w:val="24"/>
+        </w:rPr>
+        <w:t xml:space="preserve">re </w:t>
+      </w:r>
+      <w:r>
+        <w:rPr>
+          <w:rFonts w:ascii="Times New Roman" w:hAnsi="Times New Roman" w:cs="Times New Roman"/>
+          <w:color w:val="000000"/>
+          <w:sz w:val="24"/>
+          <w:szCs w:val="24"/>
+        </w:rPr>
+        <w:t>included in table 3.</w:t>
+      </w:r>
+      <w:r>
+        <w:rPr>
+          <w:rFonts w:ascii="Times New Roman" w:hAnsi="Times New Roman" w:cs="Times New Roman"/>
+          <w:color w:val="000000"/>
+          <w:sz w:val="24"/>
+          <w:szCs w:val="24"/>
+        </w:rPr>
+        <w:t xml:space="preserve"> The adjusted R</w:t>
+      </w:r>
+      <w:r>
+        <w:rPr>
+          <w:rFonts w:ascii="Times New Roman" w:hAnsi="Times New Roman" w:cs="Times New Roman"/>
+          <w:color w:val="000000"/>
+          <w:sz w:val="24"/>
+          <w:szCs w:val="24"/>
+          <w:vertAlign w:val="superscript"/>
+        </w:rPr>
+        <w:t>2</w:t>
+      </w:r>
+      <w:r>
+        <w:rPr>
+          <w:rFonts w:ascii="Times New Roman" w:hAnsi="Times New Roman" w:cs="Times New Roman"/>
+          <w:color w:val="000000"/>
+          <w:sz w:val="24"/>
+          <w:szCs w:val="24"/>
+        </w:rPr>
+        <w:t xml:space="preserve"> for the model is</w:t>
+      </w:r>
+      <w:r>
+        <w:rPr>
+          <w:rFonts w:ascii="Times New Roman" w:hAnsi="Times New Roman" w:cs="Times New Roman"/>
+          <w:color w:val="000000"/>
+          <w:sz w:val="24"/>
+          <w:szCs w:val="24"/>
+        </w:rPr>
+        <w:t xml:space="preserve"> X </w:t>
+      </w:r>
+      <w:r>
+        <w:rPr>
+          <w:rFonts w:ascii="Times New Roman" w:hAnsi="Times New Roman" w:cs="Times New Roman"/>
+          <w:color w:val="000000"/>
+          <w:sz w:val="24"/>
+          <w:szCs w:val="24"/>
+        </w:rPr>
+        <w:t xml:space="preserve">the </w:t>
+      </w:r>
+      <w:r>
+        <w:rPr>
+          <w:rFonts w:ascii="Times New Roman" w:hAnsi="Times New Roman" w:cs="Times New Roman"/>
+          <w:color w:val="000000"/>
+          <w:sz w:val="24"/>
+          <w:szCs w:val="24"/>
+        </w:rPr>
+        <w:t>CP score is X and the AIC values was X</w:t>
+      </w:r>
+      <w:r>
+        <w:rPr>
+          <w:rFonts w:ascii="Times New Roman" w:hAnsi="Times New Roman" w:cs="Times New Roman"/>
+          <w:color w:val="000000"/>
+          <w:sz w:val="24"/>
+          <w:szCs w:val="24"/>
+        </w:rPr>
+        <w:t xml:space="preserve">. All </w:t>
+      </w:r>
+      <w:r>
+        <w:rPr>
+          <w:rFonts w:ascii="Times New Roman" w:hAnsi="Times New Roman" w:cs="Times New Roman"/>
+          <w:color w:val="000000"/>
+          <w:sz w:val="24"/>
+          <w:szCs w:val="24"/>
+        </w:rPr>
+        <w:t xml:space="preserve">model </w:t>
+      </w:r>
+      <w:r>
+        <w:rPr>
+          <w:rFonts w:ascii="Times New Roman" w:hAnsi="Times New Roman" w:cs="Times New Roman"/>
+          <w:color w:val="000000"/>
+          <w:sz w:val="24"/>
+          <w:szCs w:val="24"/>
+        </w:rPr>
+        <w:t>diagnostic graphs are included in figure 1. As seen, all model assumptions were met. Bootstap validation produced bias values for all model coefficients which are included in table 3. Bias values were low and non-significant.</w:t>
       </w:r>
     </w:p>
     <w:p>
@@ -3105,6 +3202,7 @@
         <w:spacing w:line="480" w:lineRule="auto"/>
         <w:rPr>
           <w:rFonts w:ascii="Times New Roman" w:hAnsi="Times New Roman" w:cs="Times New Roman"/>
+          <w:b/>
           <w:color w:val="000000"/>
           <w:sz w:val="24"/>
           <w:szCs w:val="24"/>
@@ -3113,56 +3211,12 @@
       <w:r>
         <w:rPr>
           <w:rFonts w:ascii="Times New Roman" w:hAnsi="Times New Roman" w:cs="Times New Roman"/>
-          <w:color w:val="000000"/>
-          <w:sz w:val="24"/>
-          <w:szCs w:val="24"/>
-        </w:rPr>
-        <w:t>The mean length of stay</w:t>
-      </w:r>
-      <w:r>
-        <w:rPr>
-          <w:rFonts w:ascii="Times New Roman" w:hAnsi="Times New Roman" w:cs="Times New Roman"/>
-          <w:color w:val="000000"/>
-          <w:sz w:val="24"/>
-          <w:szCs w:val="24"/>
-        </w:rPr>
-        <w:t xml:space="preserve"> was</w:t>
-      </w:r>
-      <w:r>
-        <w:rPr>
-          <w:rFonts w:ascii="Times New Roman" w:hAnsi="Times New Roman" w:cs="Times New Roman"/>
-          <w:color w:val="000000"/>
-          <w:sz w:val="24"/>
-          <w:szCs w:val="24"/>
-        </w:rPr>
-        <w:t xml:space="preserve"> </w:t>
-      </w:r>
-      <w:r>
-        <w:rPr>
-          <w:rFonts w:ascii="Times New Roman" w:hAnsi="Times New Roman" w:cs="Times New Roman"/>
-          <w:color w:val="000000"/>
-          <w:sz w:val="24"/>
-          <w:szCs w:val="24"/>
-        </w:rPr>
-        <w:t>5.461 days with a standard deviation of 5.92. Data cleaning and missing data resulted in some loss of data for certain predictors</w:t>
-      </w:r>
-      <w:r>
-        <w:rPr>
-          <w:rFonts w:ascii="Times New Roman" w:hAnsi="Times New Roman" w:cs="Times New Roman"/>
-          <w:color w:val="000000"/>
-          <w:sz w:val="24"/>
-          <w:szCs w:val="24"/>
-        </w:rPr>
-        <w:t xml:space="preserve"> as seen in the reduces n in table 1</w:t>
-      </w:r>
-      <w:r>
-        <w:rPr>
-          <w:rFonts w:ascii="Times New Roman" w:hAnsi="Times New Roman" w:cs="Times New Roman"/>
-          <w:color w:val="000000"/>
-          <w:sz w:val="24"/>
-          <w:szCs w:val="24"/>
-        </w:rPr>
-        <w:t xml:space="preserve">. Summary statistics for all relevant continuous predictors used in model selection and for length of stay are included in table 1 and proportions for categorical variables are included in </w:t>
+          <w:b/>
+          <w:color w:val="000000"/>
+          <w:sz w:val="24"/>
+          <w:szCs w:val="24"/>
+        </w:rPr>
+        <w:t>Discussion</w:t>
       </w:r>
     </w:p>
     <w:p>
@@ -3172,7 +3226,6 @@
         <w:spacing w:line="480" w:lineRule="auto"/>
         <w:rPr>
           <w:rFonts w:ascii="Times New Roman" w:hAnsi="Times New Roman" w:cs="Times New Roman"/>
-          <w:b/>
           <w:color w:val="000000"/>
           <w:sz w:val="24"/>
           <w:szCs w:val="24"/>
@@ -3181,359 +3234,105 @@
       <w:r>
         <w:rPr>
           <w:rFonts w:ascii="Times New Roman" w:hAnsi="Times New Roman" w:cs="Times New Roman"/>
-          <w:b/>
-          <w:color w:val="000000"/>
-          <w:sz w:val="24"/>
-          <w:szCs w:val="24"/>
-        </w:rPr>
-        <w:t>Final</w:t>
-      </w:r>
-      <w:r>
-        <w:rPr>
-          <w:rFonts w:ascii="Times New Roman" w:hAnsi="Times New Roman" w:cs="Times New Roman"/>
-          <w:b/>
-          <w:color w:val="000000"/>
-          <w:sz w:val="24"/>
-          <w:szCs w:val="24"/>
+          <w:color w:val="000000"/>
+          <w:sz w:val="24"/>
+          <w:szCs w:val="24"/>
+        </w:rPr>
+        <w:t xml:space="preserve">We were able to produce a predictive model for hospital length of stay using 8 predictors. Our model used a log transformation, meaning that each coefficient in table 3 means X controlled for all other variables. Most predictors were related to vital signs or current health status. This suggests that as expected the length of stay in a hospital is associated with how healthy the patient is or if they have recently been to the hospital (ER visits and admission to a hospital within the past 30 days). Our model suggests that factors such as insurance type, race or marital status have negligible impact on hospital stay as would be expected. It is worth noting that are multiple linear model does not fit the data well looking at the low adjusted </w:t>
+      </w:r>
+      <w:r>
+        <w:rPr>
+          <w:rFonts w:ascii="Times New Roman" w:hAnsi="Times New Roman" w:cs="Times New Roman"/>
+          <w:color w:val="000000"/>
+          <w:sz w:val="24"/>
+          <w:szCs w:val="24"/>
+        </w:rPr>
+        <w:t>R</w:t>
+      </w:r>
+      <w:r>
+        <w:rPr>
+          <w:rFonts w:ascii="Times New Roman" w:hAnsi="Times New Roman" w:cs="Times New Roman"/>
+          <w:color w:val="000000"/>
+          <w:sz w:val="24"/>
+          <w:szCs w:val="24"/>
+          <w:vertAlign w:val="superscript"/>
+        </w:rPr>
+        <w:t>2</w:t>
+      </w:r>
+      <w:r>
+        <w:rPr>
+          <w:rFonts w:ascii="Times New Roman" w:hAnsi="Times New Roman" w:cs="Times New Roman"/>
+          <w:color w:val="000000"/>
+          <w:sz w:val="24"/>
+          <w:szCs w:val="24"/>
+        </w:rPr>
+        <w:t xml:space="preserve"> value. </w:t>
+      </w:r>
+      <w:r>
+        <w:rPr>
+          <w:rFonts w:ascii="Times New Roman" w:hAnsi="Times New Roman" w:cs="Times New Roman"/>
+          <w:color w:val="000000"/>
+          <w:sz w:val="24"/>
+          <w:szCs w:val="24"/>
+        </w:rPr>
+        <w:t xml:space="preserve">The </w:t>
+      </w:r>
+      <w:r>
+        <w:rPr>
+          <w:rFonts w:ascii="Times New Roman" w:hAnsi="Times New Roman" w:cs="Times New Roman"/>
+          <w:color w:val="000000"/>
+          <w:sz w:val="24"/>
+          <w:szCs w:val="24"/>
+        </w:rPr>
+        <w:lastRenderedPageBreak/>
+        <w:t xml:space="preserve">adjusted </w:t>
+      </w:r>
+      <w:r>
+        <w:rPr>
+          <w:rFonts w:ascii="Times New Roman" w:hAnsi="Times New Roman" w:cs="Times New Roman"/>
+          <w:color w:val="000000"/>
+          <w:sz w:val="24"/>
+          <w:szCs w:val="24"/>
+        </w:rPr>
+        <w:t>R</w:t>
+      </w:r>
+      <w:r>
+        <w:rPr>
+          <w:rFonts w:ascii="Times New Roman" w:hAnsi="Times New Roman" w:cs="Times New Roman"/>
+          <w:color w:val="000000"/>
+          <w:sz w:val="24"/>
+          <w:szCs w:val="24"/>
+          <w:vertAlign w:val="superscript"/>
+        </w:rPr>
+        <w:t>2</w:t>
+      </w:r>
+      <w:r>
+        <w:rPr>
+          <w:rFonts w:ascii="Times New Roman" w:hAnsi="Times New Roman" w:cs="Times New Roman"/>
+          <w:color w:val="000000"/>
+          <w:sz w:val="24"/>
+          <w:szCs w:val="24"/>
+          <w:vertAlign w:val="superscript"/>
         </w:rPr>
         <w:t xml:space="preserve"> </w:t>
       </w:r>
       <w:r>
         <w:rPr>
           <w:rFonts w:ascii="Times New Roman" w:hAnsi="Times New Roman" w:cs="Times New Roman"/>
-          <w:b/>
-          <w:color w:val="000000"/>
-          <w:sz w:val="24"/>
-          <w:szCs w:val="24"/>
-        </w:rPr>
-        <w:t xml:space="preserve">Model </w:t>
-      </w:r>
-    </w:p>
-    <w:p>
-      <w:pPr>
-        <w:pStyle w:val="HTMLPreformatted"/>
-        <w:shd w:val="clear" w:color="auto" w:fill="FFFFFF"/>
-        <w:spacing w:line="480" w:lineRule="auto"/>
-        <w:rPr>
-          <w:rFonts w:ascii="Times New Roman" w:hAnsi="Times New Roman" w:cs="Times New Roman"/>
-          <w:color w:val="000000"/>
-          <w:sz w:val="24"/>
-          <w:szCs w:val="24"/>
-        </w:rPr>
-      </w:pPr>
-      <w:r>
-        <w:rPr>
-          <w:rFonts w:ascii="Times New Roman" w:hAnsi="Times New Roman" w:cs="Times New Roman"/>
-          <w:color w:val="000000"/>
-          <w:sz w:val="24"/>
-          <w:szCs w:val="24"/>
-        </w:rPr>
-        <w:t>We selected a final model given by criterion based automatic model selection that included</w:t>
-      </w:r>
-      <w:r>
-        <w:rPr>
-          <w:rFonts w:ascii="Times New Roman" w:hAnsi="Times New Roman" w:cs="Times New Roman"/>
-          <w:color w:val="000000"/>
-          <w:sz w:val="24"/>
-          <w:szCs w:val="24"/>
-        </w:rPr>
-        <w:t xml:space="preserve">: </w:t>
-      </w:r>
-      <w:r>
-        <w:rPr>
-          <w:rFonts w:ascii="Times New Roman" w:hAnsi="Times New Roman" w:cs="Times New Roman"/>
-          <w:color w:val="000000"/>
-          <w:sz w:val="24"/>
-          <w:szCs w:val="24"/>
-        </w:rPr>
-        <w:t>readmit rate</w:t>
-      </w:r>
-      <w:r>
-        <w:rPr>
-          <w:rFonts w:ascii="Times New Roman" w:hAnsi="Times New Roman" w:cs="Times New Roman"/>
-          <w:color w:val="000000"/>
-          <w:sz w:val="24"/>
-          <w:szCs w:val="24"/>
-        </w:rPr>
-        <w:t xml:space="preserve"> within past 30 days</w:t>
-      </w:r>
-      <w:r>
-        <w:rPr>
-          <w:rFonts w:ascii="Times New Roman" w:hAnsi="Times New Roman" w:cs="Times New Roman"/>
-          <w:color w:val="000000"/>
-          <w:sz w:val="24"/>
-          <w:szCs w:val="24"/>
-        </w:rPr>
-        <w:t xml:space="preserve">, ER visits, </w:t>
-      </w:r>
-      <w:proofErr w:type="spellStart"/>
-      <w:r>
-        <w:rPr>
-          <w:rFonts w:ascii="Times New Roman" w:hAnsi="Times New Roman" w:cs="Times New Roman"/>
-          <w:color w:val="000000"/>
-          <w:sz w:val="24"/>
-          <w:szCs w:val="24"/>
-        </w:rPr>
-        <w:t>Charson</w:t>
-      </w:r>
-      <w:proofErr w:type="spellEnd"/>
-      <w:r>
-        <w:rPr>
-          <w:rFonts w:ascii="Times New Roman" w:hAnsi="Times New Roman" w:cs="Times New Roman"/>
-          <w:color w:val="000000"/>
-          <w:sz w:val="24"/>
-          <w:szCs w:val="24"/>
-        </w:rPr>
-        <w:t xml:space="preserve"> Index rank</w:t>
-      </w:r>
-      <w:r>
-        <w:rPr>
-          <w:rFonts w:ascii="Times New Roman" w:hAnsi="Times New Roman" w:cs="Times New Roman"/>
-          <w:color w:val="000000"/>
-          <w:sz w:val="24"/>
-          <w:szCs w:val="24"/>
-        </w:rPr>
-        <w:t>, Age, Respiration Rate, Heart Rate</w:t>
-      </w:r>
-      <w:r>
-        <w:rPr>
-          <w:rFonts w:ascii="Times New Roman" w:hAnsi="Times New Roman" w:cs="Times New Roman"/>
-          <w:color w:val="000000"/>
-          <w:sz w:val="24"/>
-          <w:szCs w:val="24"/>
-        </w:rPr>
-        <w:t>, temperature</w:t>
-      </w:r>
-      <w:r>
-        <w:rPr>
-          <w:rFonts w:ascii="Times New Roman" w:hAnsi="Times New Roman" w:cs="Times New Roman"/>
-          <w:color w:val="000000"/>
-          <w:sz w:val="24"/>
-          <w:szCs w:val="24"/>
-        </w:rPr>
-        <w:t xml:space="preserve"> and</w:t>
-      </w:r>
-      <w:r>
-        <w:rPr>
-          <w:rFonts w:ascii="Times New Roman" w:hAnsi="Times New Roman" w:cs="Times New Roman"/>
-          <w:color w:val="000000"/>
-          <w:sz w:val="24"/>
-          <w:szCs w:val="24"/>
-        </w:rPr>
-        <w:t xml:space="preserve"> Systolic Blood pressure</w:t>
-      </w:r>
-      <w:r>
-        <w:rPr>
-          <w:rFonts w:ascii="Times New Roman" w:hAnsi="Times New Roman" w:cs="Times New Roman"/>
-          <w:color w:val="000000"/>
-          <w:sz w:val="24"/>
-          <w:szCs w:val="24"/>
-        </w:rPr>
-        <w:t xml:space="preserve"> as predictors. Model coefficients a</w:t>
-      </w:r>
-      <w:r>
-        <w:rPr>
-          <w:rFonts w:ascii="Times New Roman" w:hAnsi="Times New Roman" w:cs="Times New Roman"/>
-          <w:color w:val="000000"/>
-          <w:sz w:val="24"/>
-          <w:szCs w:val="24"/>
-        </w:rPr>
-        <w:t xml:space="preserve">re </w:t>
-      </w:r>
-      <w:r>
-        <w:rPr>
-          <w:rFonts w:ascii="Times New Roman" w:hAnsi="Times New Roman" w:cs="Times New Roman"/>
-          <w:color w:val="000000"/>
-          <w:sz w:val="24"/>
-          <w:szCs w:val="24"/>
-        </w:rPr>
-        <w:t>included in table 3.</w:t>
-      </w:r>
-      <w:r>
-        <w:rPr>
-          <w:rFonts w:ascii="Times New Roman" w:hAnsi="Times New Roman" w:cs="Times New Roman"/>
-          <w:color w:val="000000"/>
-          <w:sz w:val="24"/>
-          <w:szCs w:val="24"/>
-        </w:rPr>
-        <w:t xml:space="preserve"> The adjusted R</w:t>
-      </w:r>
-      <w:r>
-        <w:rPr>
-          <w:rFonts w:ascii="Times New Roman" w:hAnsi="Times New Roman" w:cs="Times New Roman"/>
-          <w:color w:val="000000"/>
-          <w:sz w:val="24"/>
-          <w:szCs w:val="24"/>
-          <w:vertAlign w:val="superscript"/>
-        </w:rPr>
-        <w:t>2</w:t>
-      </w:r>
-      <w:r>
-        <w:rPr>
-          <w:rFonts w:ascii="Times New Roman" w:hAnsi="Times New Roman" w:cs="Times New Roman"/>
-          <w:color w:val="000000"/>
-          <w:sz w:val="24"/>
-          <w:szCs w:val="24"/>
-        </w:rPr>
-        <w:t xml:space="preserve"> for the model is</w:t>
-      </w:r>
-      <w:r>
-        <w:rPr>
-          <w:rFonts w:ascii="Times New Roman" w:hAnsi="Times New Roman" w:cs="Times New Roman"/>
-          <w:color w:val="000000"/>
-          <w:sz w:val="24"/>
-          <w:szCs w:val="24"/>
-        </w:rPr>
-        <w:t xml:space="preserve"> X </w:t>
-      </w:r>
-      <w:r>
-        <w:rPr>
-          <w:rFonts w:ascii="Times New Roman" w:hAnsi="Times New Roman" w:cs="Times New Roman"/>
-          <w:color w:val="000000"/>
-          <w:sz w:val="24"/>
-          <w:szCs w:val="24"/>
-        </w:rPr>
-        <w:t xml:space="preserve">the </w:t>
-      </w:r>
-      <w:r>
-        <w:rPr>
-          <w:rFonts w:ascii="Times New Roman" w:hAnsi="Times New Roman" w:cs="Times New Roman"/>
-          <w:color w:val="000000"/>
-          <w:sz w:val="24"/>
-          <w:szCs w:val="24"/>
-        </w:rPr>
-        <w:t>CP score is X and the AIC values was X</w:t>
-      </w:r>
-      <w:r>
-        <w:rPr>
-          <w:rFonts w:ascii="Times New Roman" w:hAnsi="Times New Roman" w:cs="Times New Roman"/>
-          <w:color w:val="000000"/>
-          <w:sz w:val="24"/>
-          <w:szCs w:val="24"/>
-        </w:rPr>
-        <w:t xml:space="preserve">. All </w:t>
-      </w:r>
-      <w:r>
-        <w:rPr>
-          <w:rFonts w:ascii="Times New Roman" w:hAnsi="Times New Roman" w:cs="Times New Roman"/>
-          <w:color w:val="000000"/>
-          <w:sz w:val="24"/>
-          <w:szCs w:val="24"/>
-        </w:rPr>
-        <w:t xml:space="preserve">model </w:t>
-      </w:r>
-      <w:r>
-        <w:rPr>
-          <w:rFonts w:ascii="Times New Roman" w:hAnsi="Times New Roman" w:cs="Times New Roman"/>
-          <w:color w:val="000000"/>
-          <w:sz w:val="24"/>
-          <w:szCs w:val="24"/>
-        </w:rPr>
-        <w:t xml:space="preserve">diagnostic graphs are included in figure 1. As seen, all model assumptions were met. </w:t>
-      </w:r>
-      <w:proofErr w:type="spellStart"/>
-      <w:r>
-        <w:rPr>
-          <w:rFonts w:ascii="Times New Roman" w:hAnsi="Times New Roman" w:cs="Times New Roman"/>
-          <w:color w:val="000000"/>
-          <w:sz w:val="24"/>
-          <w:szCs w:val="24"/>
-        </w:rPr>
-        <w:t>Bootstap</w:t>
-      </w:r>
-      <w:proofErr w:type="spellEnd"/>
-      <w:r>
-        <w:rPr>
-          <w:rFonts w:ascii="Times New Roman" w:hAnsi="Times New Roman" w:cs="Times New Roman"/>
-          <w:color w:val="000000"/>
-          <w:sz w:val="24"/>
-          <w:szCs w:val="24"/>
-        </w:rPr>
-        <w:t xml:space="preserve"> validation produced bias values for all model coefficients which are included in table 3. Bias values were low and non-significant.</w:t>
-      </w:r>
-    </w:p>
-    <w:p>
-      <w:pPr>
-        <w:pStyle w:val="HTMLPreformatted"/>
-        <w:shd w:val="clear" w:color="auto" w:fill="FFFFFF"/>
-        <w:spacing w:line="480" w:lineRule="auto"/>
-        <w:rPr>
-          <w:rFonts w:ascii="Times New Roman" w:hAnsi="Times New Roman" w:cs="Times New Roman"/>
-          <w:b/>
-          <w:color w:val="000000"/>
-          <w:sz w:val="24"/>
-          <w:szCs w:val="24"/>
-        </w:rPr>
-      </w:pPr>
-      <w:r>
-        <w:rPr>
-          <w:rFonts w:ascii="Times New Roman" w:hAnsi="Times New Roman" w:cs="Times New Roman"/>
-          <w:b/>
-          <w:color w:val="000000"/>
-          <w:sz w:val="24"/>
-          <w:szCs w:val="24"/>
-        </w:rPr>
-        <w:t>Discussion</w:t>
-      </w:r>
-    </w:p>
-    <w:p>
-      <w:pPr>
-        <w:pStyle w:val="HTMLPreformatted"/>
-        <w:shd w:val="clear" w:color="auto" w:fill="FFFFFF"/>
-        <w:spacing w:line="480" w:lineRule="auto"/>
-        <w:rPr>
-          <w:rFonts w:ascii="Times New Roman" w:hAnsi="Times New Roman" w:cs="Times New Roman"/>
-          <w:color w:val="000000"/>
-          <w:sz w:val="24"/>
-          <w:szCs w:val="24"/>
-        </w:rPr>
-      </w:pPr>
-      <w:r>
-        <w:rPr>
-          <w:rFonts w:ascii="Times New Roman" w:hAnsi="Times New Roman" w:cs="Times New Roman"/>
-          <w:color w:val="000000"/>
-          <w:sz w:val="24"/>
-          <w:szCs w:val="24"/>
-        </w:rPr>
-        <w:t xml:space="preserve">We were able to produce a predictive model for hospital length of stay using 8 predictors. Our model used a log transformation, meaning that each coefficient in table 3 means X controlled for all other variables. Most predictors were related to vital signs or current health status. This suggests that as expected the length of stay in a hospital is associated with how healthy the patient is or if they have recently been to the hospital (ER visits and admission to a hospital within the past 30 days). Our model suggests that factors such as insurance type, race or marital </w:t>
-      </w:r>
-      <w:r>
-        <w:rPr>
-          <w:rFonts w:ascii="Times New Roman" w:hAnsi="Times New Roman" w:cs="Times New Roman"/>
-          <w:color w:val="000000"/>
-          <w:sz w:val="24"/>
-          <w:szCs w:val="24"/>
-        </w:rPr>
-        <w:lastRenderedPageBreak/>
-        <w:t xml:space="preserve">status have negligible impact on hospital stay as would be expected. It is worth noting that are multiple linear model does not fit the data well looking at the low adjusted </w:t>
-      </w:r>
-      <w:r>
-        <w:rPr>
-          <w:rFonts w:ascii="Times New Roman" w:hAnsi="Times New Roman" w:cs="Times New Roman"/>
-          <w:color w:val="000000"/>
-          <w:sz w:val="24"/>
-          <w:szCs w:val="24"/>
-        </w:rPr>
-        <w:t>R</w:t>
-      </w:r>
-      <w:r>
-        <w:rPr>
-          <w:rFonts w:ascii="Times New Roman" w:hAnsi="Times New Roman" w:cs="Times New Roman"/>
-          <w:color w:val="000000"/>
-          <w:sz w:val="24"/>
-          <w:szCs w:val="24"/>
-          <w:vertAlign w:val="superscript"/>
-        </w:rPr>
-        <w:t>2</w:t>
-      </w:r>
-      <w:r>
-        <w:rPr>
-          <w:rFonts w:ascii="Times New Roman" w:hAnsi="Times New Roman" w:cs="Times New Roman"/>
-          <w:color w:val="000000"/>
-          <w:sz w:val="24"/>
-          <w:szCs w:val="24"/>
-        </w:rPr>
-        <w:t xml:space="preserve"> value. Though bootstrap validation suggested that our model is valid based on the data we have, it may not be the best model possible. Utilizing other models such as different fits (quadratic, exponential, etc.) or</w:t>
+          <w:color w:val="000000"/>
+          <w:sz w:val="24"/>
+          <w:szCs w:val="24"/>
+        </w:rPr>
+        <w:t xml:space="preserve">is inflated because we replace outliers in numeric variables with variable means. </w:t>
+      </w:r>
+      <w:r>
+        <w:rPr>
+          <w:rFonts w:ascii="Times New Roman" w:hAnsi="Times New Roman" w:cs="Times New Roman"/>
+          <w:color w:val="000000"/>
+          <w:sz w:val="24"/>
+          <w:szCs w:val="24"/>
+        </w:rPr>
+        <w:t>Though bootstrap validation suggested that our model is valid based on the data we have, it may not be the best model possible. Utilizing other models such as different fits (quadratic, exponential, etc.) or</w:t>
       </w:r>
       <w:r>
         <w:rPr>
@@ -3580,24 +3379,8 @@
         </w:rPr>
         <w:t xml:space="preserve">artificial neural nets, deep learning, etc.) on larger data sets may produce a better predictive model. </w:t>
       </w:r>
-      <w:r>
-        <w:rPr>
-          <w:rFonts w:ascii="Times New Roman" w:hAnsi="Times New Roman" w:cs="Times New Roman"/>
-          <w:color w:val="000000"/>
-          <w:sz w:val="24"/>
-          <w:szCs w:val="24"/>
-        </w:rPr>
-        <w:t xml:space="preserve"> </w:t>
-      </w:r>
-      <w:r>
-        <w:rPr>
-          <w:rFonts w:ascii="Times New Roman" w:hAnsi="Times New Roman" w:cs="Times New Roman"/>
-          <w:color w:val="000000"/>
-          <w:sz w:val="24"/>
-          <w:szCs w:val="24"/>
-        </w:rPr>
-        <w:t>Add mean inflating R2</w:t>
-      </w:r>
+      <w:bookmarkStart w:id="0" w:name="_GoBack"/>
+      <w:bookmarkEnd w:id="0"/>
     </w:p>
     <w:sdt>
       <w:sdtPr>
@@ -4074,7 +3857,6 @@
                 <w:szCs w:val="24"/>
               </w:rPr>
             </w:pPr>
-            <w:proofErr w:type="spellStart"/>
             <w:r>
               <w:rPr>
                 <w:rFonts w:ascii="Times New Roman" w:hAnsi="Times New Roman" w:cs="Times New Roman"/>
@@ -4085,7 +3867,6 @@
               </w:rPr>
               <w:t>Sd</w:t>
             </w:r>
-            <w:proofErr w:type="spellEnd"/>
           </w:p>
         </w:tc>
         <w:tc>
@@ -4381,7 +4162,6 @@
                 <w:sz w:val="24"/>
                 <w:szCs w:val="24"/>
               </w:rPr>
-              <w:lastRenderedPageBreak/>
               <w:t>Age (Years</w:t>
             </w:r>
           </w:p>
@@ -4566,6 +4346,7 @@
                 <w:sz w:val="24"/>
                 <w:szCs w:val="24"/>
               </w:rPr>
+              <w:lastRenderedPageBreak/>
               <w:t>ER Visits in past 6 months</w:t>
             </w:r>
           </w:p>
@@ -6688,7 +6469,6 @@
                 <w:sz w:val="24"/>
                 <w:szCs w:val="24"/>
               </w:rPr>
-              <w:lastRenderedPageBreak/>
               <w:t>Predictor</w:t>
             </w:r>
           </w:p>
@@ -6791,6 +6571,7 @@
                 <w:sz w:val="24"/>
                 <w:szCs w:val="24"/>
               </w:rPr>
+              <w:lastRenderedPageBreak/>
               <w:t>Intercept</w:t>
             </w:r>
           </w:p>
@@ -7096,25 +6877,14 @@
                 <w:szCs w:val="24"/>
               </w:rPr>
             </w:pPr>
-            <w:proofErr w:type="spellStart"/>
-            <w:r>
-              <w:rPr>
-                <w:rFonts w:ascii="Times New Roman" w:hAnsi="Times New Roman" w:cs="Times New Roman"/>
-                <w:color w:val="000000"/>
-                <w:sz w:val="24"/>
-                <w:szCs w:val="24"/>
-              </w:rPr>
-              <w:t>Charson</w:t>
-            </w:r>
-            <w:proofErr w:type="spellEnd"/>
-            <w:r>
-              <w:rPr>
-                <w:rFonts w:ascii="Times New Roman" w:hAnsi="Times New Roman" w:cs="Times New Roman"/>
-                <w:color w:val="000000"/>
-                <w:sz w:val="24"/>
-                <w:szCs w:val="24"/>
-              </w:rPr>
-              <w:t xml:space="preserve"> Index rank</w:t>
+            <w:r>
+              <w:rPr>
+                <w:rFonts w:ascii="Times New Roman" w:hAnsi="Times New Roman" w:cs="Times New Roman"/>
+                <w:color w:val="000000"/>
+                <w:sz w:val="24"/>
+                <w:szCs w:val="24"/>
+              </w:rPr>
+              <w:t>Charson Index rank</w:t>
             </w:r>
           </w:p>
         </w:tc>
@@ -7812,103 +7582,8 @@
         </w:rPr>
         <w:t>Figure 1.</w:t>
       </w:r>
-      <w:r>
-        <w:rPr>
-          <w:rFonts w:ascii="Times New Roman" w:hAnsi="Times New Roman" w:cs="Times New Roman"/>
-          <w:b/>
-          <w:color w:val="000000"/>
-          <w:sz w:val="24"/>
-          <w:szCs w:val="24"/>
-        </w:rPr>
-        <w:t xml:space="preserve"> Length of Stay</w:t>
-      </w:r>
     </w:p>
-    <w:p>
-      <w:pPr>
-        <w:pStyle w:val="HTMLPreformatted"/>
-        <w:shd w:val="clear" w:color="auto" w:fill="FFFFFF"/>
-        <w:spacing w:line="480" w:lineRule="auto"/>
-        <w:rPr>
-          <w:rFonts w:ascii="Times New Roman" w:hAnsi="Times New Roman" w:cs="Times New Roman"/>
-          <w:b/>
-          <w:color w:val="000000"/>
-          <w:sz w:val="24"/>
-          <w:szCs w:val="24"/>
-        </w:rPr>
-      </w:pPr>
-    </w:p>
-    <w:p>
-      <w:pPr>
-        <w:pStyle w:val="HTMLPreformatted"/>
-        <w:shd w:val="clear" w:color="auto" w:fill="FFFFFF"/>
-        <w:spacing w:line="480" w:lineRule="auto"/>
-        <w:rPr>
-          <w:rFonts w:ascii="Times New Roman" w:hAnsi="Times New Roman" w:cs="Times New Roman"/>
-          <w:b/>
-          <w:color w:val="000000"/>
-          <w:sz w:val="24"/>
-          <w:szCs w:val="24"/>
-        </w:rPr>
-      </w:pPr>
-      <w:r>
-        <w:rPr>
-          <w:rFonts w:ascii="Times New Roman" w:hAnsi="Times New Roman" w:cs="Times New Roman"/>
-          <w:b/>
-          <w:color w:val="000000"/>
-          <w:sz w:val="24"/>
-          <w:szCs w:val="24"/>
-        </w:rPr>
-        <w:t>Figure 2. Evaluation of Residuals</w:t>
-      </w:r>
-    </w:p>
-    <w:p>
-      <w:r>
-        <w:rPr>
-          <w:noProof/>
-        </w:rPr>
-        <w:drawing>
-          <wp:inline distT="0" distB="0" distL="0" distR="0" wp14:anchorId="03729160" wp14:editId="33232548">
-            <wp:extent cx="5943600" cy="4245610"/>
-            <wp:effectExtent l="0" t="0" r="0" b="2540"/>
-            <wp:docPr id="1" name="Picture 1"/>
-            <wp:cNvGraphicFramePr>
-              <a:graphicFrameLocks xmlns:a="http://schemas.openxmlformats.org/drawingml/2006/main" noChangeAspect="1"/>
-            </wp:cNvGraphicFramePr>
-            <a:graphic xmlns:a="http://schemas.openxmlformats.org/drawingml/2006/main">
-              <a:graphicData uri="http://schemas.openxmlformats.org/drawingml/2006/picture">
-                <pic:pic xmlns:pic="http://schemas.openxmlformats.org/drawingml/2006/picture">
-                  <pic:nvPicPr>
-                    <pic:cNvPr id="1" name="Unknown.png"/>
-                    <pic:cNvPicPr/>
-                  </pic:nvPicPr>
-                  <pic:blipFill>
-                    <a:blip r:embed="rId6">
-                      <a:extLst>
-                        <a:ext uri="{28A0092B-C50C-407E-A947-70E740481C1C}">
-                          <a14:useLocalDpi xmlns:a14="http://schemas.microsoft.com/office/drawing/2010/main" val="0"/>
-                        </a:ext>
-                      </a:extLst>
-                    </a:blip>
-                    <a:stretch>
-                      <a:fillRect/>
-                    </a:stretch>
-                  </pic:blipFill>
-                  <pic:spPr>
-                    <a:xfrm>
-                      <a:off x="0" y="0"/>
-                      <a:ext cx="5943600" cy="4245610"/>
-                    </a:xfrm>
-                    <a:prstGeom prst="rect">
-                      <a:avLst/>
-                    </a:prstGeom>
-                  </pic:spPr>
-                </pic:pic>
-              </a:graphicData>
-            </a:graphic>
-          </wp:inline>
-        </w:drawing>
-      </w:r>
-    </w:p>
+    <w:p/>
     <w:sectPr>
       <w:pgSz w:w="12240" w:h="15840"/>
       <w:pgMar w:top="1440" w:right="1440" w:bottom="1440" w:left="1440" w:header="720" w:footer="720" w:gutter="0"/>
@@ -7920,8 +7595,8 @@
 </file>
 
 <file path=word/numbering.xml><?xml version="1.0" encoding="utf-8"?>
-<w:numbering xmlns:wpc="http://schemas.microsoft.com/office/word/2010/wordprocessingCanvas" xmlns:cx="http://schemas.microsoft.com/office/drawing/2014/chartex" xmlns:cx1="http://schemas.microsoft.com/office/drawing/2015/9/8/chartex" xmlns:cx2="http://schemas.microsoft.com/office/drawing/2015/10/21/chartex" xmlns:cx3="http://schemas.microsoft.com/office/drawing/2016/5/9/chartex" xmlns:cx4="http://schemas.microsoft.com/office/drawing/2016/5/10/chartex" xmlns:cx5="http://schemas.microsoft.com/office/drawing/2016/5/11/chartex" xmlns:cx6="http://schemas.microsoft.com/office/drawing/2016/5/12/chartex" xmlns:cx7="http://schemas.microsoft.com/office/drawing/2016/5/13/chartex" xmlns:cx8="http://schemas.microsoft.com/office/drawing/2016/5/14/chartex" xmlns:mc="http://schemas.openxmlformats.org/markup-compatibility/2006" xmlns:aink="http://schemas.microsoft.com/office/drawing/2016/ink" xmlns:am3d="http://schemas.microsoft.com/office/drawing/2017/model3d" xmlns:o="urn:schemas-microsoft-com:office:office" xmlns:r="http://schemas.openxmlformats.org/officeDocument/2006/relationships" xmlns:m="http://schemas.openxmlformats.org/officeDocument/2006/math" xmlns:v="urn:schemas-microsoft-com:vml" xmlns:wp14="http://schemas.microsoft.com/office/word/2010/wordprocessingDrawing" xmlns:wp="http://schemas.openxmlformats.org/drawingml/2006/wordprocessingDrawing" xmlns:w10="urn:schemas-microsoft-com:office:word" xmlns:w="http://schemas.openxmlformats.org/wordprocessingml/2006/main" xmlns:w14="http://schemas.microsoft.com/office/word/2010/wordml" xmlns:w15="http://schemas.microsoft.com/office/word/2012/wordml" xmlns:w16cid="http://schemas.microsoft.com/office/word/2016/wordml/cid" xmlns:w16se="http://schemas.microsoft.com/office/word/2015/wordml/symex" xmlns:wpg="http://schemas.microsoft.com/office/word/2010/wordprocessingGroup" xmlns:wpi="http://schemas.microsoft.com/office/word/2010/wordprocessingInk" xmlns:wne="http://schemas.microsoft.com/office/word/2006/wordml" xmlns:wps="http://schemas.microsoft.com/office/word/2010/wordprocessingShape" mc:Ignorable="w14 w15 w16se w16cid wp14">
-  <w:abstractNum w:abstractNumId="0" w15:restartNumberingAfterBreak="0">
+<w:numbering xmlns:wpc="http://schemas.microsoft.com/office/word/2010/wordprocessingCanvas" xmlns:mo="http://schemas.microsoft.com/office/mac/office/2008/main" xmlns:mc="http://schemas.openxmlformats.org/markup-compatibility/2006" xmlns:mv="urn:schemas-microsoft-com:mac:vml" xmlns:o="urn:schemas-microsoft-com:office:office" xmlns:r="http://schemas.openxmlformats.org/officeDocument/2006/relationships" xmlns:m="http://schemas.openxmlformats.org/officeDocument/2006/math" xmlns:v="urn:schemas-microsoft-com:vml" xmlns:wp14="http://schemas.microsoft.com/office/word/2010/wordprocessingDrawing" xmlns:wp="http://schemas.openxmlformats.org/drawingml/2006/wordprocessingDrawing" xmlns:w10="urn:schemas-microsoft-com:office:word" xmlns:w="http://schemas.openxmlformats.org/wordprocessingml/2006/main" xmlns:w14="http://schemas.microsoft.com/office/word/2010/wordml" xmlns:w15="http://schemas.microsoft.com/office/word/2012/wordml" xmlns:wpg="http://schemas.microsoft.com/office/word/2010/wordprocessingGroup" xmlns:wpi="http://schemas.microsoft.com/office/word/2010/wordprocessingInk" xmlns:wne="http://schemas.microsoft.com/office/word/2006/wordml" xmlns:wps="http://schemas.microsoft.com/office/word/2010/wordprocessingShape" mc:Ignorable="w14 w15 wp14">
+  <w:abstractNum w:abstractNumId="0">
     <w:nsid w:val="0BBE1AD8"/>
     <w:multiLevelType w:val="hybridMultilevel"/>
     <w:tmpl w:val="22764B5C"/>
@@ -8034,7 +7709,7 @@
       </w:rPr>
     </w:lvl>
   </w:abstractNum>
-  <w:abstractNum w:abstractNumId="1" w15:restartNumberingAfterBreak="0">
+  <w:abstractNum w:abstractNumId="1">
     <w:nsid w:val="12C66865"/>
     <w:multiLevelType w:val="hybridMultilevel"/>
     <w:tmpl w:val="395291BA"/>
@@ -8147,7 +7822,7 @@
       </w:rPr>
     </w:lvl>
   </w:abstractNum>
-  <w:abstractNum w:abstractNumId="2" w15:restartNumberingAfterBreak="0">
+  <w:abstractNum w:abstractNumId="2">
     <w:nsid w:val="1992199E"/>
     <w:multiLevelType w:val="hybridMultilevel"/>
     <w:tmpl w:val="0F9AFEFC"/>
@@ -8260,7 +7935,7 @@
       </w:rPr>
     </w:lvl>
   </w:abstractNum>
-  <w:abstractNum w:abstractNumId="3" w15:restartNumberingAfterBreak="0">
+  <w:abstractNum w:abstractNumId="3">
     <w:nsid w:val="3089226F"/>
     <w:multiLevelType w:val="hybridMultilevel"/>
     <w:tmpl w:val="89949D30"/>
@@ -8389,7 +8064,7 @@
 </file>
 
 <file path=word/styles.xml><?xml version="1.0" encoding="utf-8"?>
-<w:styles xmlns:mc="http://schemas.openxmlformats.org/markup-compatibility/2006" xmlns:r="http://schemas.openxmlformats.org/officeDocument/2006/relationships" xmlns:w="http://schemas.openxmlformats.org/wordprocessingml/2006/main" xmlns:w14="http://schemas.microsoft.com/office/word/2010/wordml" xmlns:w15="http://schemas.microsoft.com/office/word/2012/wordml" xmlns:w16cid="http://schemas.microsoft.com/office/word/2016/wordml/cid" xmlns:w16se="http://schemas.microsoft.com/office/word/2015/wordml/symex" mc:Ignorable="w14 w15 w16se w16cid">
+<w:styles xmlns:mc="http://schemas.openxmlformats.org/markup-compatibility/2006" xmlns:r="http://schemas.openxmlformats.org/officeDocument/2006/relationships" xmlns:w="http://schemas.openxmlformats.org/wordprocessingml/2006/main" xmlns:w14="http://schemas.microsoft.com/office/word/2010/wordml" xmlns:w15="http://schemas.microsoft.com/office/word/2012/wordml" mc:Ignorable="w14 w15">
   <w:docDefaults>
     <w:rPrDefault>
       <w:rPr>
@@ -8405,7 +8080,7 @@
       </w:pPr>
     </w:pPrDefault>
   </w:docDefaults>
-  <w:latentStyles w:defLockedState="0" w:defUIPriority="99" w:defSemiHidden="0" w:defUnhideWhenUsed="0" w:defQFormat="0" w:count="375">
+  <w:latentStyles w:defLockedState="0" w:defUIPriority="99" w:defSemiHidden="0" w:defUnhideWhenUsed="0" w:defQFormat="0" w:count="380">
     <w:lsdException w:name="Normal" w:uiPriority="0" w:qFormat="1"/>
     <w:lsdException w:name="heading 1" w:uiPriority="9" w:qFormat="1"/>
     <w:lsdException w:name="heading 2" w:semiHidden="1" w:uiPriority="9" w:unhideWhenUsed="1" w:qFormat="1"/>
@@ -8905,6 +8580,7 @@
       <w:spacing w:after="0" w:line="240" w:lineRule="auto"/>
     </w:pPr>
     <w:tblPr>
+      <w:tblInd w:w="0" w:type="dxa"/>
       <w:tblBorders>
         <w:top w:val="single" w:sz="4" w:space="0" w:color="auto"/>
         <w:left w:val="single" w:sz="4" w:space="0" w:color="auto"/>
@@ -8913,6 +8589,12 @@
         <w:insideH w:val="single" w:sz="4" w:space="0" w:color="auto"/>
         <w:insideV w:val="single" w:sz="4" w:space="0" w:color="auto"/>
       </w:tblBorders>
+      <w:tblCellMar>
+        <w:top w:w="0" w:type="dxa"/>
+        <w:left w:w="108" w:type="dxa"/>
+        <w:bottom w:w="0" w:type="dxa"/>
+        <w:right w:w="108" w:type="dxa"/>
+      </w:tblCellMar>
     </w:tblPr>
   </w:style>
   <w:style w:type="character" w:styleId="Hyperlink">
@@ -8926,8 +8608,8 @@
       <w:u w:val="single"/>
     </w:rPr>
   </w:style>
-  <w:style w:type="character" w:customStyle="1" w:styleId="UnresolvedMention1">
-    <w:name w:val="Unresolved Mention1"/>
+  <w:style w:type="character" w:customStyle="1" w:styleId="UnresolvedMention">
+    <w:name w:val="Unresolved Mention"/>
     <w:basedOn w:val="DefaultParagraphFont"/>
     <w:uiPriority w:val="99"/>
     <w:semiHidden/>
@@ -9448,7 +9130,7 @@
 </file>
 
 <file path=customXml/itemProps1.xml><?xml version="1.0" encoding="utf-8"?>
-<ds:datastoreItem xmlns:ds="http://schemas.openxmlformats.org/officeDocument/2006/customXml" ds:itemID="{410509E5-4EA9-43A7-A4EE-8D2B20CA9E25}">
+<ds:datastoreItem xmlns:ds="http://schemas.openxmlformats.org/officeDocument/2006/customXml" ds:itemID="{A8CAA7B5-88D7-A64A-9A77-CB16684F2BD0}">
   <ds:schemaRefs>
     <ds:schemaRef ds:uri="http://schemas.openxmlformats.org/officeDocument/2006/bibliography"/>
   </ds:schemaRefs>

</xml_diff>